<commit_message>
BIM Stakeholderanalyse SPRINT 1 STEAM Afgemaakt.
</commit_message>
<xml_diff>
--- a/BIM/Stakeholderanalyse Steam PROJECT B.docx
+++ b/BIM/Stakeholderanalyse Steam PROJECT B.docx
@@ -2047,6 +2047,132 @@
       </w:pPr>
       <w:r>
         <w:rPr>
+          <w:noProof/>
+          <w:lang w:val="en-US"/>
+        </w:rPr>
+        <w:lastRenderedPageBreak/>
+        <w:drawing>
+          <wp:anchor distT="0" distB="0" distL="114300" distR="114300" simplePos="0" relativeHeight="251664384" behindDoc="0" locked="0" layoutInCell="1" allowOverlap="1" wp14:anchorId="628554CD" wp14:editId="22CFF1E0">
+            <wp:simplePos x="0" y="0"/>
+            <wp:positionH relativeFrom="page">
+              <wp:posOffset>643890</wp:posOffset>
+            </wp:positionH>
+            <wp:positionV relativeFrom="paragraph">
+              <wp:posOffset>2216785</wp:posOffset>
+            </wp:positionV>
+            <wp:extent cx="3467100" cy="1772920"/>
+            <wp:effectExtent l="0" t="0" r="0" b="0"/>
+            <wp:wrapSquare wrapText="bothSides"/>
+            <wp:docPr id="3" name="Afbeelding 3"/>
+            <wp:cNvGraphicFramePr>
+              <a:graphicFrameLocks xmlns:a="http://schemas.openxmlformats.org/drawingml/2006/main" noChangeAspect="1"/>
+            </wp:cNvGraphicFramePr>
+            <a:graphic xmlns:a="http://schemas.openxmlformats.org/drawingml/2006/main">
+              <a:graphicData uri="http://schemas.openxmlformats.org/drawingml/2006/picture">
+                <pic:pic xmlns:pic="http://schemas.openxmlformats.org/drawingml/2006/picture">
+                  <pic:nvPicPr>
+                    <pic:cNvPr id="1" name=""/>
+                    <pic:cNvPicPr/>
+                  </pic:nvPicPr>
+                  <pic:blipFill>
+                    <a:blip r:embed="rId9">
+                      <a:extLst>
+                        <a:ext uri="{28A0092B-C50C-407E-A947-70E740481C1C}">
+                          <a14:useLocalDpi xmlns:a14="http://schemas.microsoft.com/office/drawing/2010/main" val="0"/>
+                        </a:ext>
+                      </a:extLst>
+                    </a:blip>
+                    <a:stretch>
+                      <a:fillRect/>
+                    </a:stretch>
+                  </pic:blipFill>
+                  <pic:spPr>
+                    <a:xfrm>
+                      <a:off x="0" y="0"/>
+                      <a:ext cx="3467100" cy="1772920"/>
+                    </a:xfrm>
+                    <a:prstGeom prst="rect">
+                      <a:avLst/>
+                    </a:prstGeom>
+                  </pic:spPr>
+                </pic:pic>
+              </a:graphicData>
+            </a:graphic>
+            <wp14:sizeRelH relativeFrom="page">
+              <wp14:pctWidth>0</wp14:pctWidth>
+            </wp14:sizeRelH>
+            <wp14:sizeRelV relativeFrom="page">
+              <wp14:pctHeight>0</wp14:pctHeight>
+            </wp14:sizeRelV>
+          </wp:anchor>
+        </w:drawing>
+      </w:r>
+      <w:r>
+        <w:rPr>
+          <w:rFonts w:ascii="Georgia" w:eastAsia="Times New Roman" w:hAnsi="Georgia" w:cs="Times New Roman"/>
+          <w:color w:val="333333"/>
+          <w:sz w:val="16"/>
+          <w:szCs w:val="16"/>
+          <w:lang w:eastAsia="nl-NL"/>
+        </w:rPr>
+        <w:drawing>
+          <wp:anchor distT="0" distB="0" distL="114300" distR="114300" simplePos="0" relativeHeight="251666432" behindDoc="0" locked="0" layoutInCell="1" allowOverlap="1" wp14:anchorId="7A3CE2F3" wp14:editId="1A888AF8">
+            <wp:simplePos x="0" y="0"/>
+            <wp:positionH relativeFrom="column">
+              <wp:posOffset>3473423</wp:posOffset>
+            </wp:positionH>
+            <wp:positionV relativeFrom="paragraph">
+              <wp:posOffset>2192711</wp:posOffset>
+            </wp:positionV>
+            <wp:extent cx="2734945" cy="2439670"/>
+            <wp:effectExtent l="0" t="0" r="8255" b="0"/>
+            <wp:wrapSquare wrapText="bothSides"/>
+            <wp:docPr id="1" name="Afbeelding 1"/>
+            <wp:cNvGraphicFramePr>
+              <a:graphicFrameLocks xmlns:a="http://schemas.openxmlformats.org/drawingml/2006/main" noChangeAspect="1"/>
+            </wp:cNvGraphicFramePr>
+            <a:graphic xmlns:a="http://schemas.openxmlformats.org/drawingml/2006/main">
+              <a:graphicData uri="http://schemas.openxmlformats.org/drawingml/2006/picture">
+                <pic:pic xmlns:pic="http://schemas.openxmlformats.org/drawingml/2006/picture">
+                  <pic:nvPicPr>
+                    <pic:cNvPr id="1" name=""/>
+                    <pic:cNvPicPr/>
+                  </pic:nvPicPr>
+                  <pic:blipFill>
+                    <a:blip r:embed="rId10" cstate="print">
+                      <a:extLst>
+                        <a:ext uri="{28A0092B-C50C-407E-A947-70E740481C1C}">
+                          <a14:useLocalDpi xmlns:a14="http://schemas.microsoft.com/office/drawing/2010/main" val="0"/>
+                        </a:ext>
+                      </a:extLst>
+                    </a:blip>
+                    <a:stretch>
+                      <a:fillRect/>
+                    </a:stretch>
+                  </pic:blipFill>
+                  <pic:spPr>
+                    <a:xfrm>
+                      <a:off x="0" y="0"/>
+                      <a:ext cx="2734945" cy="2439670"/>
+                    </a:xfrm>
+                    <a:prstGeom prst="rect">
+                      <a:avLst/>
+                    </a:prstGeom>
+                  </pic:spPr>
+                </pic:pic>
+              </a:graphicData>
+            </a:graphic>
+            <wp14:sizeRelH relativeFrom="page">
+              <wp14:pctWidth>0</wp14:pctWidth>
+            </wp14:sizeRelH>
+            <wp14:sizeRelV relativeFrom="page">
+              <wp14:pctHeight>0</wp14:pctHeight>
+            </wp14:sizeRelV>
+          </wp:anchor>
+        </w:drawing>
+      </w:r>
+      <w:r>
+        <w:rPr>
           <w:rFonts w:ascii="Helvetica" w:eastAsia="Times New Roman" w:hAnsi="Helvetica" w:cs="Helvetica"/>
           <w:b/>
           <w:bCs/>
@@ -2055,7 +2181,6 @@
           <w:szCs w:val="32"/>
           <w:lang w:eastAsia="nl-NL"/>
         </w:rPr>
-        <w:lastRenderedPageBreak/>
         <w:t>De identificatie</w:t>
       </w:r>
       <w:r>
@@ -2134,19 +2259,20 @@
     <w:tbl>
       <w:tblPr>
         <w:tblStyle w:val="Tabelraster"/>
-        <w:tblW w:w="0" w:type="auto"/>
+        <w:tblW w:w="9990" w:type="dxa"/>
         <w:tblInd w:w="-5" w:type="dxa"/>
         <w:tblLook w:val="04A0" w:firstRow="1" w:lastRow="0" w:firstColumn="1" w:lastColumn="0" w:noHBand="0" w:noVBand="1"/>
       </w:tblPr>
       <w:tblGrid>
-        <w:gridCol w:w="2735"/>
-        <w:gridCol w:w="2575"/>
-        <w:gridCol w:w="2657"/>
+        <w:gridCol w:w="2250"/>
+        <w:gridCol w:w="2083"/>
+        <w:gridCol w:w="1607"/>
+        <w:gridCol w:w="4050"/>
       </w:tblGrid>
       <w:tr>
         <w:tc>
           <w:tcPr>
-            <w:tcW w:w="2735" w:type="dxa"/>
+            <w:tcW w:w="2250" w:type="dxa"/>
           </w:tcPr>
           <w:p>
             <w:pPr>
@@ -2173,7 +2299,7 @@
         </w:tc>
         <w:tc>
           <w:tcPr>
-            <w:tcW w:w="2575" w:type="dxa"/>
+            <w:tcW w:w="2083" w:type="dxa"/>
           </w:tcPr>
           <w:p>
             <w:pPr>
@@ -2200,7 +2326,7 @@
         </w:tc>
         <w:tc>
           <w:tcPr>
-            <w:tcW w:w="2657" w:type="dxa"/>
+            <w:tcW w:w="1607" w:type="dxa"/>
           </w:tcPr>
           <w:p>
             <w:pPr>
@@ -2221,8 +2347,25 @@
                 <w:szCs w:val="24"/>
                 <w:lang w:eastAsia="nl-NL"/>
               </w:rPr>
-              <w:t>Secunda</w:t>
+              <w:t>Secundair</w:t>
             </w:r>
+          </w:p>
+        </w:tc>
+        <w:tc>
+          <w:tcPr>
+            <w:tcW w:w="4050" w:type="dxa"/>
+          </w:tcPr>
+          <w:p>
+            <w:pPr>
+              <w:spacing w:before="100" w:beforeAutospacing="1" w:after="100" w:afterAutospacing="1"/>
+              <w:rPr>
+                <w:rFonts w:ascii="Helvetica" w:eastAsia="Times New Roman" w:hAnsi="Helvetica" w:cs="Helvetica"/>
+                <w:color w:val="2D3B45"/>
+                <w:sz w:val="24"/>
+                <w:szCs w:val="24"/>
+                <w:lang w:eastAsia="nl-NL"/>
+              </w:rPr>
+            </w:pPr>
             <w:r>
               <w:rPr>
                 <w:rFonts w:ascii="Helvetica" w:eastAsia="Times New Roman" w:hAnsi="Helvetica" w:cs="Helvetica"/>
@@ -2231,7 +2374,7 @@
                 <w:szCs w:val="24"/>
                 <w:lang w:eastAsia="nl-NL"/>
               </w:rPr>
-              <w:t>ir</w:t>
+              <w:t>Beïnvloeder (tevreden houden)</w:t>
             </w:r>
           </w:p>
         </w:tc>
@@ -2239,7 +2382,7 @@
       <w:tr>
         <w:tc>
           <w:tcPr>
-            <w:tcW w:w="2735" w:type="dxa"/>
+            <w:tcW w:w="2250" w:type="dxa"/>
           </w:tcPr>
           <w:p>
             <w:pPr>
@@ -2266,7 +2409,7 @@
         </w:tc>
         <w:tc>
           <w:tcPr>
-            <w:tcW w:w="2575" w:type="dxa"/>
+            <w:tcW w:w="2083" w:type="dxa"/>
           </w:tcPr>
           <w:p>
             <w:pPr>
@@ -2293,7 +2436,7 @@
         </w:tc>
         <w:tc>
           <w:tcPr>
-            <w:tcW w:w="2657" w:type="dxa"/>
+            <w:tcW w:w="1607" w:type="dxa"/>
           </w:tcPr>
           <w:p>
             <w:pPr>
@@ -2318,11 +2461,48 @@
             </w:r>
           </w:p>
         </w:tc>
+        <w:tc>
+          <w:tcPr>
+            <w:tcW w:w="4050" w:type="dxa"/>
+          </w:tcPr>
+          <w:p>
+            <w:pPr>
+              <w:spacing w:before="100" w:beforeAutospacing="1" w:after="100" w:afterAutospacing="1"/>
+              <w:rPr>
+                <w:rFonts w:ascii="Helvetica" w:eastAsia="Times New Roman" w:hAnsi="Helvetica" w:cs="Helvetica"/>
+                <w:color w:val="2D3B45"/>
+                <w:sz w:val="24"/>
+                <w:szCs w:val="24"/>
+                <w:lang w:eastAsia="nl-NL"/>
+              </w:rPr>
+            </w:pPr>
+            <w:r>
+              <w:rPr>
+                <w:rFonts w:ascii="Helvetica" w:eastAsia="Times New Roman" w:hAnsi="Helvetica" w:cs="Helvetica"/>
+                <w:color w:val="2D3B45"/>
+                <w:sz w:val="24"/>
+                <w:szCs w:val="24"/>
+                <w:lang w:eastAsia="nl-NL"/>
+              </w:rPr>
+              <w:t>Belangrijke speler</w:t>
+            </w:r>
+            <w:r>
+              <w:rPr>
+                <w:rFonts w:ascii="Helvetica" w:eastAsia="Times New Roman" w:hAnsi="Helvetica" w:cs="Helvetica"/>
+                <w:color w:val="2D3B45"/>
+                <w:sz w:val="24"/>
+                <w:szCs w:val="24"/>
+                <w:lang w:eastAsia="nl-NL"/>
+              </w:rPr>
+              <w:t xml:space="preserve"> (vertroetelen)</w:t>
+            </w:r>
+          </w:p>
+        </w:tc>
       </w:tr>
       <w:tr>
         <w:tc>
           <w:tcPr>
-            <w:tcW w:w="2735" w:type="dxa"/>
+            <w:tcW w:w="2250" w:type="dxa"/>
           </w:tcPr>
           <w:p>
             <w:pPr>
@@ -2349,7 +2529,7 @@
         </w:tc>
         <w:tc>
           <w:tcPr>
-            <w:tcW w:w="2575" w:type="dxa"/>
+            <w:tcW w:w="2083" w:type="dxa"/>
           </w:tcPr>
           <w:p>
             <w:pPr>
@@ -2376,7 +2556,7 @@
         </w:tc>
         <w:tc>
           <w:tcPr>
-            <w:tcW w:w="2657" w:type="dxa"/>
+            <w:tcW w:w="1607" w:type="dxa"/>
           </w:tcPr>
           <w:p>
             <w:pPr>
@@ -2401,11 +2581,38 @@
             </w:r>
           </w:p>
         </w:tc>
+        <w:tc>
+          <w:tcPr>
+            <w:tcW w:w="4050" w:type="dxa"/>
+          </w:tcPr>
+          <w:p>
+            <w:pPr>
+              <w:spacing w:before="100" w:beforeAutospacing="1" w:after="100" w:afterAutospacing="1"/>
+              <w:rPr>
+                <w:rFonts w:ascii="Helvetica" w:eastAsia="Times New Roman" w:hAnsi="Helvetica" w:cs="Helvetica"/>
+                <w:color w:val="2D3B45"/>
+                <w:sz w:val="24"/>
+                <w:szCs w:val="24"/>
+                <w:lang w:eastAsia="nl-NL"/>
+              </w:rPr>
+            </w:pPr>
+            <w:r>
+              <w:rPr>
+                <w:rFonts w:ascii="Helvetica" w:eastAsia="Times New Roman" w:hAnsi="Helvetica" w:cs="Helvetica"/>
+                <w:color w:val="2D3B45"/>
+                <w:sz w:val="24"/>
+                <w:szCs w:val="24"/>
+                <w:lang w:eastAsia="nl-NL"/>
+              </w:rPr>
+              <w:t>Belangrijke speler (vertroetelen)</w:t>
+            </w:r>
+          </w:p>
+        </w:tc>
       </w:tr>
       <w:tr>
         <w:tc>
           <w:tcPr>
-            <w:tcW w:w="2735" w:type="dxa"/>
+            <w:tcW w:w="2250" w:type="dxa"/>
           </w:tcPr>
           <w:p>
             <w:pPr>
@@ -2432,7 +2639,7 @@
         </w:tc>
         <w:tc>
           <w:tcPr>
-            <w:tcW w:w="2575" w:type="dxa"/>
+            <w:tcW w:w="2083" w:type="dxa"/>
           </w:tcPr>
           <w:p>
             <w:pPr>
@@ -2459,7 +2666,7 @@
         </w:tc>
         <w:tc>
           <w:tcPr>
-            <w:tcW w:w="2657" w:type="dxa"/>
+            <w:tcW w:w="1607" w:type="dxa"/>
           </w:tcPr>
           <w:p>
             <w:pPr>
@@ -2484,11 +2691,148 @@
             </w:r>
           </w:p>
         </w:tc>
+        <w:tc>
+          <w:tcPr>
+            <w:tcW w:w="4050" w:type="dxa"/>
+          </w:tcPr>
+          <w:p>
+            <w:pPr>
+              <w:spacing w:before="100" w:beforeAutospacing="1" w:after="100" w:afterAutospacing="1"/>
+              <w:rPr>
+                <w:rFonts w:ascii="Helvetica" w:eastAsia="Times New Roman" w:hAnsi="Helvetica" w:cs="Helvetica"/>
+                <w:color w:val="2D3B45"/>
+                <w:sz w:val="24"/>
+                <w:szCs w:val="24"/>
+                <w:lang w:eastAsia="nl-NL"/>
+              </w:rPr>
+            </w:pPr>
+            <w:r>
+              <w:rPr>
+                <w:rFonts w:ascii="Helvetica" w:eastAsia="Times New Roman" w:hAnsi="Helvetica" w:cs="Helvetica"/>
+                <w:color w:val="2D3B45"/>
+                <w:sz w:val="24"/>
+                <w:szCs w:val="24"/>
+                <w:lang w:eastAsia="nl-NL"/>
+              </w:rPr>
+              <w:t>Toeschouwer (weinig aandacht)</w:t>
+            </w:r>
+          </w:p>
+        </w:tc>
       </w:tr>
       <w:tr>
         <w:tc>
           <w:tcPr>
-            <w:tcW w:w="2735" w:type="dxa"/>
+            <w:tcW w:w="2250" w:type="dxa"/>
+          </w:tcPr>
+          <w:p>
+            <w:pPr>
+              <w:spacing w:before="100" w:beforeAutospacing="1" w:after="100" w:afterAutospacing="1"/>
+              <w:rPr>
+                <w:rFonts w:ascii="Helvetica" w:eastAsia="Times New Roman" w:hAnsi="Helvetica" w:cs="Helvetica"/>
+                <w:color w:val="2D3B45"/>
+                <w:sz w:val="24"/>
+                <w:szCs w:val="24"/>
+                <w:lang w:eastAsia="nl-NL"/>
+              </w:rPr>
+            </w:pPr>
+            <w:r>
+              <w:rPr>
+                <w:rFonts w:ascii="Helvetica" w:eastAsia="Times New Roman" w:hAnsi="Helvetica" w:cs="Helvetica"/>
+                <w:color w:val="2D3B45"/>
+                <w:sz w:val="24"/>
+                <w:szCs w:val="24"/>
+                <w:lang w:eastAsia="nl-NL"/>
+              </w:rPr>
+              <w:t>Personeel</w:t>
+            </w:r>
+          </w:p>
+        </w:tc>
+        <w:tc>
+          <w:tcPr>
+            <w:tcW w:w="2083" w:type="dxa"/>
+          </w:tcPr>
+          <w:p>
+            <w:pPr>
+              <w:spacing w:before="100" w:beforeAutospacing="1" w:after="100" w:afterAutospacing="1"/>
+              <w:rPr>
+                <w:rFonts w:ascii="Helvetica" w:eastAsia="Times New Roman" w:hAnsi="Helvetica" w:cs="Helvetica"/>
+                <w:color w:val="2D3B45"/>
+                <w:sz w:val="24"/>
+                <w:szCs w:val="24"/>
+                <w:lang w:eastAsia="nl-NL"/>
+              </w:rPr>
+            </w:pPr>
+            <w:r>
+              <w:rPr>
+                <w:rFonts w:ascii="Helvetica" w:eastAsia="Times New Roman" w:hAnsi="Helvetica" w:cs="Helvetica"/>
+                <w:color w:val="2D3B45"/>
+                <w:sz w:val="24"/>
+                <w:szCs w:val="24"/>
+                <w:lang w:eastAsia="nl-NL"/>
+              </w:rPr>
+              <w:t>Intern</w:t>
+            </w:r>
+          </w:p>
+        </w:tc>
+        <w:tc>
+          <w:tcPr>
+            <w:tcW w:w="1607" w:type="dxa"/>
+          </w:tcPr>
+          <w:p>
+            <w:pPr>
+              <w:spacing w:before="100" w:beforeAutospacing="1" w:after="100" w:afterAutospacing="1"/>
+              <w:rPr>
+                <w:rFonts w:ascii="Helvetica" w:eastAsia="Times New Roman" w:hAnsi="Helvetica" w:cs="Helvetica"/>
+                <w:color w:val="2D3B45"/>
+                <w:sz w:val="24"/>
+                <w:szCs w:val="24"/>
+                <w:lang w:eastAsia="nl-NL"/>
+              </w:rPr>
+            </w:pPr>
+            <w:r>
+              <w:rPr>
+                <w:rFonts w:ascii="Helvetica" w:eastAsia="Times New Roman" w:hAnsi="Helvetica" w:cs="Helvetica"/>
+                <w:color w:val="2D3B45"/>
+                <w:sz w:val="24"/>
+                <w:szCs w:val="24"/>
+                <w:lang w:eastAsia="nl-NL"/>
+              </w:rPr>
+              <w:t>Primair</w:t>
+            </w:r>
+          </w:p>
+        </w:tc>
+        <w:tc>
+          <w:tcPr>
+            <w:tcW w:w="4050" w:type="dxa"/>
+          </w:tcPr>
+          <w:p>
+            <w:pPr>
+              <w:spacing w:before="100" w:beforeAutospacing="1" w:after="100" w:afterAutospacing="1"/>
+              <w:rPr>
+                <w:rFonts w:ascii="Helvetica" w:eastAsia="Times New Roman" w:hAnsi="Helvetica" w:cs="Helvetica"/>
+                <w:color w:val="2D3B45"/>
+                <w:sz w:val="24"/>
+                <w:szCs w:val="24"/>
+                <w:lang w:eastAsia="nl-NL"/>
+              </w:rPr>
+            </w:pPr>
+            <w:r>
+              <w:rPr>
+                <w:rFonts w:ascii="Helvetica" w:eastAsia="Times New Roman" w:hAnsi="Helvetica" w:cs="Helvetica"/>
+                <w:color w:val="2D3B45"/>
+                <w:sz w:val="24"/>
+                <w:szCs w:val="24"/>
+                <w:lang w:eastAsia="nl-NL"/>
+              </w:rPr>
+              <w:t>Belangrijke speler (vertroetelen)</w:t>
+            </w:r>
+          </w:p>
+        </w:tc>
+      </w:tr>
+      <w:tr>
+        <w:tc>
+          <w:tcPr>
+            <w:tcW w:w="2250" w:type="dxa"/>
           </w:tcPr>
           <w:p>
             <w:pPr>
@@ -2515,7 +2859,7 @@
         </w:tc>
         <w:tc>
           <w:tcPr>
-            <w:tcW w:w="2575" w:type="dxa"/>
+            <w:tcW w:w="2083" w:type="dxa"/>
           </w:tcPr>
           <w:p>
             <w:pPr>
@@ -2542,7 +2886,7 @@
         </w:tc>
         <w:tc>
           <w:tcPr>
-            <w:tcW w:w="2657" w:type="dxa"/>
+            <w:tcW w:w="1607" w:type="dxa"/>
           </w:tcPr>
           <w:p>
             <w:pPr>
@@ -2567,11 +2911,9 @@
             </w:r>
           </w:p>
         </w:tc>
-      </w:tr>
-      <w:tr>
         <w:tc>
           <w:tcPr>
-            <w:tcW w:w="2735" w:type="dxa"/>
+            <w:tcW w:w="4050" w:type="dxa"/>
           </w:tcPr>
           <w:p>
             <w:pPr>
@@ -2592,61 +2934,7 @@
                 <w:szCs w:val="24"/>
                 <w:lang w:eastAsia="nl-NL"/>
               </w:rPr>
-              <w:t>Personeel</w:t>
-            </w:r>
-          </w:p>
-        </w:tc>
-        <w:tc>
-          <w:tcPr>
-            <w:tcW w:w="2575" w:type="dxa"/>
-          </w:tcPr>
-          <w:p>
-            <w:pPr>
-              <w:spacing w:before="100" w:beforeAutospacing="1" w:after="100" w:afterAutospacing="1"/>
-              <w:rPr>
-                <w:rFonts w:ascii="Helvetica" w:eastAsia="Times New Roman" w:hAnsi="Helvetica" w:cs="Helvetica"/>
-                <w:color w:val="2D3B45"/>
-                <w:sz w:val="24"/>
-                <w:szCs w:val="24"/>
-                <w:lang w:eastAsia="nl-NL"/>
-              </w:rPr>
-            </w:pPr>
-            <w:r>
-              <w:rPr>
-                <w:rFonts w:ascii="Helvetica" w:eastAsia="Times New Roman" w:hAnsi="Helvetica" w:cs="Helvetica"/>
-                <w:color w:val="2D3B45"/>
-                <w:sz w:val="24"/>
-                <w:szCs w:val="24"/>
-                <w:lang w:eastAsia="nl-NL"/>
-              </w:rPr>
-              <w:t>Intern</w:t>
-            </w:r>
-          </w:p>
-        </w:tc>
-        <w:tc>
-          <w:tcPr>
-            <w:tcW w:w="2657" w:type="dxa"/>
-          </w:tcPr>
-          <w:p>
-            <w:pPr>
-              <w:spacing w:before="100" w:beforeAutospacing="1" w:after="100" w:afterAutospacing="1"/>
-              <w:rPr>
-                <w:rFonts w:ascii="Helvetica" w:eastAsia="Times New Roman" w:hAnsi="Helvetica" w:cs="Helvetica"/>
-                <w:color w:val="2D3B45"/>
-                <w:sz w:val="24"/>
-                <w:szCs w:val="24"/>
-                <w:lang w:eastAsia="nl-NL"/>
-              </w:rPr>
-            </w:pPr>
-            <w:r>
-              <w:rPr>
-                <w:rFonts w:ascii="Helvetica" w:eastAsia="Times New Roman" w:hAnsi="Helvetica" w:cs="Helvetica"/>
-                <w:color w:val="2D3B45"/>
-                <w:sz w:val="24"/>
-                <w:szCs w:val="24"/>
-                <w:lang w:eastAsia="nl-NL"/>
-              </w:rPr>
-              <w:t>Primair</w:t>
+              <w:t>Beïnvloeder (tevreden houden)</w:t>
             </w:r>
           </w:p>
         </w:tc>
@@ -2654,7 +2942,7 @@
       <w:tr>
         <w:tc>
           <w:tcPr>
-            <w:tcW w:w="2735" w:type="dxa"/>
+            <w:tcW w:w="2250" w:type="dxa"/>
           </w:tcPr>
           <w:p>
             <w:pPr>
@@ -2681,7 +2969,7 @@
         </w:tc>
         <w:tc>
           <w:tcPr>
-            <w:tcW w:w="2575" w:type="dxa"/>
+            <w:tcW w:w="2083" w:type="dxa"/>
           </w:tcPr>
           <w:p>
             <w:pPr>
@@ -2708,7 +2996,7 @@
         </w:tc>
         <w:tc>
           <w:tcPr>
-            <w:tcW w:w="2657" w:type="dxa"/>
+            <w:tcW w:w="1607" w:type="dxa"/>
           </w:tcPr>
           <w:p>
             <w:pPr>
@@ -2733,11 +3021,41 @@
             </w:r>
           </w:p>
         </w:tc>
+        <w:tc>
+          <w:tcPr>
+            <w:tcW w:w="4050" w:type="dxa"/>
+          </w:tcPr>
+          <w:p>
+            <w:pPr>
+              <w:spacing w:before="100" w:beforeAutospacing="1" w:after="100" w:afterAutospacing="1"/>
+              <w:rPr>
+                <w:rFonts w:ascii="Helvetica" w:eastAsia="Times New Roman" w:hAnsi="Helvetica" w:cs="Helvetica"/>
+                <w:color w:val="2D3B45"/>
+                <w:sz w:val="24"/>
+                <w:szCs w:val="24"/>
+                <w:lang w:eastAsia="nl-NL"/>
+              </w:rPr>
+            </w:pPr>
+            <w:r>
+              <w:rPr>
+                <w:rFonts w:ascii="Helvetica" w:eastAsia="Times New Roman" w:hAnsi="Helvetica" w:cs="Helvetica"/>
+                <w:color w:val="2D3B45"/>
+                <w:sz w:val="24"/>
+                <w:szCs w:val="24"/>
+                <w:lang w:eastAsia="nl-NL"/>
+              </w:rPr>
+              <w:t>Beïnvloeder (tevreden houden)</w:t>
+            </w:r>
+          </w:p>
+        </w:tc>
       </w:tr>
       <w:tr>
+        <w:trPr>
+          <w:trHeight w:val="310"/>
+        </w:trPr>
         <w:tc>
           <w:tcPr>
-            <w:tcW w:w="2735" w:type="dxa"/>
+            <w:tcW w:w="2250" w:type="dxa"/>
           </w:tcPr>
           <w:p>
             <w:pPr>
@@ -2764,7 +3082,7 @@
         </w:tc>
         <w:tc>
           <w:tcPr>
-            <w:tcW w:w="2575" w:type="dxa"/>
+            <w:tcW w:w="2083" w:type="dxa"/>
           </w:tcPr>
           <w:p>
             <w:pPr>
@@ -2791,7 +3109,7 @@
         </w:tc>
         <w:tc>
           <w:tcPr>
-            <w:tcW w:w="2657" w:type="dxa"/>
+            <w:tcW w:w="1607" w:type="dxa"/>
           </w:tcPr>
           <w:p>
             <w:pPr>
@@ -2816,1559 +3134,30 @@
             </w:r>
           </w:p>
         </w:tc>
-      </w:tr>
-    </w:tbl>
-    <w:p>
-      <w:pPr>
-        <w:shd w:val="clear" w:color="auto" w:fill="FFFFFF"/>
-        <w:spacing w:after="0" w:line="240" w:lineRule="auto"/>
-        <w:textAlignment w:val="baseline"/>
-        <w:rPr>
-          <w:rFonts w:ascii="Georgia" w:eastAsia="Times New Roman" w:hAnsi="Georgia" w:cs="Times New Roman"/>
-          <w:color w:val="333333"/>
-          <w:sz w:val="16"/>
-          <w:szCs w:val="16"/>
-          <w:lang w:val="en-US" w:eastAsia="nl-NL"/>
-        </w:rPr>
-      </w:pPr>
-      <w:r>
-        <w:rPr>
-          <w:rFonts w:ascii="Georgia" w:eastAsia="Times New Roman" w:hAnsi="Georgia" w:cs="Times New Roman"/>
-          <w:color w:val="333333"/>
-          <w:sz w:val="16"/>
-          <w:szCs w:val="16"/>
-          <w:lang w:val="en-US" w:eastAsia="nl-NL"/>
-        </w:rPr>
-        <w:t>The media is notorious for lighting fires under video game related controversies. A good example of covering the controversies is the same issue presented in the Government stakeholder section, the </w:t>
-      </w:r>
-      <w:proofErr w:type="spellStart"/>
-      <w:r>
-        <w:rPr>
-          <w:rFonts w:ascii="Georgia" w:eastAsia="Times New Roman" w:hAnsi="Georgia" w:cs="Times New Roman"/>
-          <w:i/>
-          <w:iCs/>
-          <w:color w:val="333333"/>
-          <w:sz w:val="16"/>
-          <w:szCs w:val="16"/>
-          <w:bdr w:val="none" w:sz="0" w:space="0" w:color="auto" w:frame="1"/>
-          <w:lang w:val="en-US" w:eastAsia="nl-NL"/>
-        </w:rPr>
-        <w:t>RapeLay</w:t>
-      </w:r>
-      <w:proofErr w:type="spellEnd"/>
-      <w:r>
-        <w:rPr>
-          <w:rFonts w:ascii="Georgia" w:eastAsia="Times New Roman" w:hAnsi="Georgia" w:cs="Times New Roman"/>
-          <w:color w:val="333333"/>
-          <w:sz w:val="16"/>
-          <w:szCs w:val="16"/>
-          <w:lang w:val="en-US" w:eastAsia="nl-NL"/>
-        </w:rPr>
-        <w:t> controversy back in 2009 (</w:t>
-      </w:r>
-      <w:hyperlink r:id="rId9" w:history="1">
-        <w:r>
-          <w:rPr>
-            <w:rFonts w:ascii="Georgia" w:eastAsia="Times New Roman" w:hAnsi="Georgia" w:cs="Times New Roman"/>
-            <w:color w:val="743399"/>
-            <w:sz w:val="16"/>
-            <w:szCs w:val="16"/>
-            <w:u w:val="single"/>
-            <w:bdr w:val="none" w:sz="0" w:space="0" w:color="auto" w:frame="1"/>
-            <w:lang w:val="en-US" w:eastAsia="nl-NL"/>
-          </w:rPr>
-          <w:t>Lombardi, 2009</w:t>
-        </w:r>
-      </w:hyperlink>
-      <w:r>
-        <w:rPr>
-          <w:rFonts w:ascii="Georgia" w:eastAsia="Times New Roman" w:hAnsi="Georgia" w:cs="Times New Roman"/>
-          <w:color w:val="333333"/>
-          <w:sz w:val="16"/>
-          <w:szCs w:val="16"/>
-          <w:lang w:val="en-US" w:eastAsia="nl-NL"/>
-        </w:rPr>
-        <w:t>).</w:t>
-      </w:r>
-    </w:p>
-    <w:p>
-      <w:pPr>
-        <w:shd w:val="clear" w:color="auto" w:fill="FFFFFF"/>
-        <w:spacing w:after="0" w:line="240" w:lineRule="auto"/>
-        <w:textAlignment w:val="baseline"/>
-        <w:rPr>
-          <w:rFonts w:ascii="Georgia" w:eastAsia="Times New Roman" w:hAnsi="Georgia" w:cs="Times New Roman"/>
-          <w:color w:val="333333"/>
-          <w:sz w:val="16"/>
-          <w:szCs w:val="16"/>
-          <w:lang w:val="en-US" w:eastAsia="nl-NL"/>
-        </w:rPr>
-      </w:pPr>
-      <w:r>
-        <w:rPr>
-          <w:rFonts w:ascii="Georgia" w:eastAsia="Times New Roman" w:hAnsi="Georgia" w:cs="Times New Roman"/>
-          <w:color w:val="333333"/>
-          <w:sz w:val="16"/>
-          <w:szCs w:val="16"/>
-          <w:lang w:val="en-US" w:eastAsia="nl-NL"/>
-        </w:rPr>
-        <w:t>It can be debated that the media will do its best to blow these topics out of proportion in an attempt to boost their ratings. For example, CNN covered the issue about the controversial rape-simulator game </w:t>
-      </w:r>
-      <w:proofErr w:type="spellStart"/>
-      <w:r>
-        <w:rPr>
-          <w:rFonts w:ascii="Georgia" w:eastAsia="Times New Roman" w:hAnsi="Georgia" w:cs="Times New Roman"/>
-          <w:i/>
-          <w:iCs/>
-          <w:color w:val="333333"/>
-          <w:sz w:val="16"/>
-          <w:szCs w:val="16"/>
-          <w:bdr w:val="none" w:sz="0" w:space="0" w:color="auto" w:frame="1"/>
-          <w:lang w:val="en-US" w:eastAsia="nl-NL"/>
-        </w:rPr>
-        <w:t>RapeLay</w:t>
-      </w:r>
-      <w:proofErr w:type="spellEnd"/>
-      <w:r>
-        <w:rPr>
-          <w:rFonts w:ascii="Georgia" w:eastAsia="Times New Roman" w:hAnsi="Georgia" w:cs="Times New Roman"/>
-          <w:color w:val="333333"/>
-          <w:sz w:val="16"/>
-          <w:szCs w:val="16"/>
-          <w:lang w:val="en-US" w:eastAsia="nl-NL"/>
-        </w:rPr>
-        <w:t> again after a year since the controversy (</w:t>
-      </w:r>
-      <w:hyperlink r:id="rId10" w:history="1">
-        <w:r>
-          <w:rPr>
-            <w:rFonts w:ascii="Georgia" w:eastAsia="Times New Roman" w:hAnsi="Georgia" w:cs="Times New Roman"/>
-            <w:color w:val="743399"/>
-            <w:sz w:val="16"/>
-            <w:szCs w:val="16"/>
-            <w:u w:val="single"/>
-            <w:bdr w:val="none" w:sz="0" w:space="0" w:color="auto" w:frame="1"/>
-            <w:lang w:val="en-US" w:eastAsia="nl-NL"/>
-          </w:rPr>
-          <w:t>Lah, 2010</w:t>
-        </w:r>
-      </w:hyperlink>
-      <w:r>
-        <w:rPr>
-          <w:rFonts w:ascii="Georgia" w:eastAsia="Times New Roman" w:hAnsi="Georgia" w:cs="Times New Roman"/>
-          <w:color w:val="333333"/>
-          <w:sz w:val="16"/>
-          <w:szCs w:val="16"/>
-          <w:lang w:val="en-US" w:eastAsia="nl-NL"/>
-        </w:rPr>
-        <w:t>). But </w:t>
-      </w:r>
-      <w:hyperlink r:id="rId11" w:history="1">
-        <w:r>
-          <w:rPr>
-            <w:rFonts w:ascii="Georgia" w:eastAsia="Times New Roman" w:hAnsi="Georgia" w:cs="Times New Roman"/>
-            <w:color w:val="743399"/>
-            <w:sz w:val="16"/>
-            <w:szCs w:val="16"/>
-            <w:u w:val="single"/>
-            <w:bdr w:val="none" w:sz="0" w:space="0" w:color="auto" w:frame="1"/>
-            <w:lang w:val="en-US" w:eastAsia="nl-NL"/>
-          </w:rPr>
-          <w:t>Ashcraft (2010)</w:t>
-        </w:r>
-      </w:hyperlink>
-      <w:r>
-        <w:rPr>
-          <w:rFonts w:ascii="Georgia" w:eastAsia="Times New Roman" w:hAnsi="Georgia" w:cs="Times New Roman"/>
-          <w:color w:val="333333"/>
-          <w:sz w:val="16"/>
-          <w:szCs w:val="16"/>
-          <w:lang w:val="en-US" w:eastAsia="nl-NL"/>
-        </w:rPr>
-        <w:t> questions this coverage as to why they need to cover a topic again a year after its controversy. Another similar topic is the rumored attempted rape in the new and upcoming </w:t>
-      </w:r>
-      <w:r>
-        <w:rPr>
-          <w:rFonts w:ascii="Georgia" w:eastAsia="Times New Roman" w:hAnsi="Georgia" w:cs="Times New Roman"/>
-          <w:i/>
-          <w:iCs/>
-          <w:color w:val="333333"/>
-          <w:sz w:val="16"/>
-          <w:szCs w:val="16"/>
-          <w:bdr w:val="none" w:sz="0" w:space="0" w:color="auto" w:frame="1"/>
-          <w:lang w:val="en-US" w:eastAsia="nl-NL"/>
-        </w:rPr>
-        <w:t>Tomb Raider</w:t>
-      </w:r>
-      <w:r>
-        <w:rPr>
-          <w:rFonts w:ascii="Georgia" w:eastAsia="Times New Roman" w:hAnsi="Georgia" w:cs="Times New Roman"/>
-          <w:color w:val="333333"/>
-          <w:sz w:val="16"/>
-          <w:szCs w:val="16"/>
-          <w:lang w:val="en-US" w:eastAsia="nl-NL"/>
-        </w:rPr>
-        <w:t> game, where the gaming news community was in an uproar when a developer accidentally admitted to including an attempted rape scene in the game. </w:t>
-      </w:r>
-      <w:hyperlink r:id="rId12" w:history="1">
-        <w:r>
-          <w:rPr>
-            <w:rFonts w:ascii="Georgia" w:eastAsia="Times New Roman" w:hAnsi="Georgia" w:cs="Times New Roman"/>
-            <w:color w:val="743399"/>
-            <w:sz w:val="16"/>
-            <w:szCs w:val="16"/>
-            <w:u w:val="single"/>
-            <w:bdr w:val="none" w:sz="0" w:space="0" w:color="auto" w:frame="1"/>
-            <w:lang w:val="en-US" w:eastAsia="nl-NL"/>
-          </w:rPr>
-          <w:t>Crossley (2012)</w:t>
-        </w:r>
-      </w:hyperlink>
-      <w:r>
-        <w:rPr>
-          <w:rFonts w:ascii="Georgia" w:eastAsia="Times New Roman" w:hAnsi="Georgia" w:cs="Times New Roman"/>
-          <w:color w:val="333333"/>
-          <w:sz w:val="16"/>
-          <w:szCs w:val="16"/>
-          <w:lang w:val="en-US" w:eastAsia="nl-NL"/>
-        </w:rPr>
-        <w:t> of ComputerAndVideoGames.com was relieved to find that there was no such scene, keeping the rebirth of over-sexualized Lara Croft as stereotype free as possible.</w:t>
-      </w:r>
-    </w:p>
-    <w:p>
-      <w:pPr>
-        <w:shd w:val="clear" w:color="auto" w:fill="FFFFFF"/>
-        <w:spacing w:after="0" w:line="240" w:lineRule="auto"/>
-        <w:textAlignment w:val="baseline"/>
-        <w:rPr>
-          <w:rFonts w:ascii="Georgia" w:eastAsia="Times New Roman" w:hAnsi="Georgia" w:cs="Times New Roman"/>
-          <w:color w:val="333333"/>
-          <w:sz w:val="16"/>
-          <w:szCs w:val="16"/>
-          <w:lang w:val="en-US" w:eastAsia="nl-NL"/>
-        </w:rPr>
-      </w:pPr>
-      <w:r>
-        <w:rPr>
-          <w:rFonts w:ascii="Georgia" w:eastAsia="Times New Roman" w:hAnsi="Georgia" w:cs="Times New Roman"/>
-          <w:color w:val="333333"/>
-          <w:sz w:val="16"/>
-          <w:szCs w:val="16"/>
-          <w:lang w:val="en-US" w:eastAsia="nl-NL"/>
-        </w:rPr>
-        <w:t>This sounds like the media is still in the idea of </w:t>
-      </w:r>
-      <w:hyperlink r:id="rId13" w:history="1">
-        <w:r>
-          <w:rPr>
-            <w:rFonts w:ascii="Georgia" w:eastAsia="Times New Roman" w:hAnsi="Georgia" w:cs="Times New Roman"/>
-            <w:color w:val="743399"/>
-            <w:sz w:val="16"/>
-            <w:szCs w:val="16"/>
-            <w:u w:val="single"/>
-            <w:bdr w:val="none" w:sz="0" w:space="0" w:color="auto" w:frame="1"/>
-            <w:lang w:val="en-US" w:eastAsia="nl-NL"/>
-          </w:rPr>
-          <w:t>“if it bleeds, it leads” (TV Tropes Foundation, n.d.)</w:t>
-        </w:r>
-      </w:hyperlink>
-      <w:r>
-        <w:rPr>
-          <w:rFonts w:ascii="Georgia" w:eastAsia="Times New Roman" w:hAnsi="Georgia" w:cs="Times New Roman"/>
-          <w:color w:val="333333"/>
-          <w:sz w:val="16"/>
-          <w:szCs w:val="16"/>
-          <w:lang w:val="en-US" w:eastAsia="nl-NL"/>
-        </w:rPr>
-        <w:t>. Or according to Nye (2007), the idea of “somber enthusiasm”(p.164) but instead applied to video game controversies.</w:t>
-      </w:r>
-    </w:p>
-    <w:p>
-      <w:pPr>
-        <w:shd w:val="clear" w:color="auto" w:fill="FFFFFF"/>
-        <w:spacing w:before="100" w:beforeAutospacing="1" w:after="100" w:afterAutospacing="1" w:line="240" w:lineRule="auto"/>
-        <w:rPr>
-          <w:rFonts w:ascii="Helvetica" w:eastAsia="Times New Roman" w:hAnsi="Helvetica" w:cs="Helvetica"/>
-          <w:b/>
-          <w:color w:val="2D3B45"/>
-          <w:sz w:val="20"/>
-          <w:szCs w:val="20"/>
-          <w:lang w:val="en-US" w:eastAsia="nl-NL"/>
-        </w:rPr>
-      </w:pPr>
-    </w:p>
-    <w:p>
-      <w:pPr>
-        <w:shd w:val="clear" w:color="auto" w:fill="FFFFFF"/>
-        <w:spacing w:before="100" w:beforeAutospacing="1" w:after="100" w:afterAutospacing="1" w:line="240" w:lineRule="auto"/>
-        <w:rPr>
-          <w:rFonts w:ascii="Helvetica" w:eastAsia="Times New Roman" w:hAnsi="Helvetica" w:cs="Helvetica"/>
-          <w:color w:val="2D3B45"/>
-          <w:sz w:val="20"/>
-          <w:szCs w:val="20"/>
-          <w:lang w:eastAsia="nl-NL"/>
-        </w:rPr>
-      </w:pPr>
-      <w:r>
-        <w:rPr>
-          <w:rFonts w:ascii="Helvetica" w:eastAsia="Times New Roman" w:hAnsi="Helvetica" w:cs="Helvetica"/>
-          <w:b/>
-          <w:color w:val="2D3B45"/>
-          <w:sz w:val="20"/>
-          <w:szCs w:val="20"/>
-          <w:lang w:eastAsia="nl-NL"/>
-        </w:rPr>
-        <w:t>Klanten</w:t>
-      </w:r>
-      <w:r>
-        <w:rPr>
-          <w:rFonts w:ascii="Helvetica" w:eastAsia="Times New Roman" w:hAnsi="Helvetica" w:cs="Helvetica"/>
-          <w:color w:val="2D3B45"/>
-          <w:sz w:val="20"/>
-          <w:szCs w:val="20"/>
-          <w:lang w:eastAsia="nl-NL"/>
-        </w:rPr>
-        <w:t xml:space="preserve">: </w:t>
-      </w:r>
-      <w:r>
-        <w:rPr>
-          <w:rFonts w:ascii="Helvetica" w:eastAsia="Times New Roman" w:hAnsi="Helvetica" w:cs="Helvetica"/>
-          <w:color w:val="2D3B45"/>
-          <w:sz w:val="20"/>
-          <w:szCs w:val="20"/>
-          <w:lang w:eastAsia="nl-NL"/>
-        </w:rPr>
-        <w:t>D</w:t>
-      </w:r>
-      <w:r>
-        <w:rPr>
-          <w:rFonts w:ascii="Helvetica" w:eastAsia="Times New Roman" w:hAnsi="Helvetica" w:cs="Helvetica"/>
-          <w:color w:val="2D3B45"/>
-          <w:sz w:val="20"/>
-          <w:szCs w:val="20"/>
-          <w:lang w:eastAsia="nl-NL"/>
-        </w:rPr>
-        <w:t>e klant</w:t>
-      </w:r>
-      <w:r>
-        <w:rPr>
-          <w:rFonts w:ascii="Helvetica" w:eastAsia="Times New Roman" w:hAnsi="Helvetica" w:cs="Helvetica"/>
-          <w:color w:val="2D3B45"/>
-          <w:sz w:val="20"/>
-          <w:szCs w:val="20"/>
-          <w:lang w:eastAsia="nl-NL"/>
-        </w:rPr>
-        <w:t>(en)</w:t>
-      </w:r>
-      <w:r>
-        <w:rPr>
-          <w:rFonts w:ascii="Helvetica" w:eastAsia="Times New Roman" w:hAnsi="Helvetica" w:cs="Helvetica"/>
-          <w:color w:val="2D3B45"/>
-          <w:sz w:val="20"/>
-          <w:szCs w:val="20"/>
-          <w:lang w:eastAsia="nl-NL"/>
-        </w:rPr>
-        <w:t xml:space="preserve"> is een stakeholder</w:t>
-      </w:r>
-      <w:r>
-        <w:rPr>
-          <w:rFonts w:ascii="Helvetica" w:eastAsia="Times New Roman" w:hAnsi="Helvetica" w:cs="Helvetica"/>
-          <w:color w:val="2D3B45"/>
-          <w:sz w:val="20"/>
-          <w:szCs w:val="20"/>
-          <w:lang w:eastAsia="nl-NL"/>
-        </w:rPr>
-        <w:t xml:space="preserve"> want zonder de klant is er geen omzet</w:t>
-      </w:r>
-      <w:r>
-        <w:rPr>
-          <w:rFonts w:ascii="Helvetica" w:eastAsia="Times New Roman" w:hAnsi="Helvetica" w:cs="Helvetica"/>
-          <w:color w:val="2D3B45"/>
-          <w:sz w:val="20"/>
-          <w:szCs w:val="20"/>
-          <w:lang w:eastAsia="nl-NL"/>
-        </w:rPr>
-        <w:t>.</w:t>
-      </w:r>
-      <w:r>
-        <w:rPr>
-          <w:rFonts w:ascii="Helvetica" w:eastAsia="Times New Roman" w:hAnsi="Helvetica" w:cs="Helvetica"/>
-          <w:color w:val="2D3B45"/>
-          <w:sz w:val="20"/>
-          <w:szCs w:val="20"/>
-          <w:lang w:eastAsia="nl-NL"/>
-        </w:rPr>
-        <w:t xml:space="preserve"> </w:t>
-      </w:r>
-      <w:r>
-        <w:rPr>
-          <w:rFonts w:ascii="Helvetica" w:eastAsia="Times New Roman" w:hAnsi="Helvetica" w:cs="Helvetica"/>
-          <w:color w:val="2D3B45"/>
-          <w:sz w:val="20"/>
-          <w:szCs w:val="20"/>
-          <w:lang w:eastAsia="nl-NL"/>
-        </w:rPr>
-        <w:t>Z</w:t>
-      </w:r>
-      <w:r>
-        <w:rPr>
-          <w:rFonts w:ascii="Helvetica" w:eastAsia="Times New Roman" w:hAnsi="Helvetica" w:cs="Helvetica"/>
-          <w:color w:val="2D3B45"/>
-          <w:sz w:val="20"/>
-          <w:szCs w:val="20"/>
-          <w:lang w:eastAsia="nl-NL"/>
-        </w:rPr>
-        <w:t xml:space="preserve">ijn rol is </w:t>
-      </w:r>
-      <w:r>
-        <w:rPr>
-          <w:rFonts w:ascii="Helvetica" w:eastAsia="Times New Roman" w:hAnsi="Helvetica" w:cs="Helvetica"/>
-          <w:color w:val="2D3B45"/>
-          <w:sz w:val="20"/>
-          <w:szCs w:val="20"/>
-          <w:u w:val="single"/>
-          <w:lang w:eastAsia="nl-NL"/>
-        </w:rPr>
-        <w:t>beïnvloeder</w:t>
-      </w:r>
-      <w:r>
-        <w:rPr>
-          <w:rFonts w:ascii="Helvetica" w:eastAsia="Times New Roman" w:hAnsi="Helvetica" w:cs="Helvetica"/>
-          <w:color w:val="2D3B45"/>
-          <w:sz w:val="20"/>
-          <w:szCs w:val="20"/>
-          <w:lang w:eastAsia="nl-NL"/>
-        </w:rPr>
-        <w:t xml:space="preserve"> want hij heeft invloed, maar geen belang bij het bedrijf.</w:t>
-      </w:r>
-      <w:r>
-        <w:rPr>
-          <w:rFonts w:ascii="Helvetica" w:eastAsia="Times New Roman" w:hAnsi="Helvetica" w:cs="Helvetica"/>
-          <w:color w:val="2D3B45"/>
-          <w:sz w:val="20"/>
-          <w:szCs w:val="20"/>
-          <w:lang w:eastAsia="nl-NL"/>
-        </w:rPr>
-        <w:t xml:space="preserve"> Daardoor valt</w:t>
-      </w:r>
-      <w:r>
-        <w:rPr>
-          <w:rFonts w:ascii="Helvetica" w:eastAsia="Times New Roman" w:hAnsi="Helvetica" w:cs="Helvetica"/>
-          <w:color w:val="2D3B45"/>
-          <w:sz w:val="20"/>
-          <w:szCs w:val="20"/>
-          <w:lang w:eastAsia="nl-NL"/>
-        </w:rPr>
-        <w:t xml:space="preserve"> hij/zij</w:t>
-      </w:r>
-      <w:r>
-        <w:rPr>
-          <w:rFonts w:ascii="Helvetica" w:eastAsia="Times New Roman" w:hAnsi="Helvetica" w:cs="Helvetica"/>
-          <w:color w:val="2D3B45"/>
-          <w:sz w:val="20"/>
-          <w:szCs w:val="20"/>
-          <w:lang w:eastAsia="nl-NL"/>
-        </w:rPr>
-        <w:t xml:space="preserve"> onder</w:t>
-      </w:r>
-      <w:r>
-        <w:rPr>
-          <w:rFonts w:ascii="Helvetica" w:eastAsia="Times New Roman" w:hAnsi="Helvetica" w:cs="Helvetica"/>
-          <w:color w:val="2D3B45"/>
-          <w:sz w:val="20"/>
-          <w:szCs w:val="20"/>
-          <w:lang w:eastAsia="nl-NL"/>
-        </w:rPr>
-        <w:t xml:space="preserve"> </w:t>
-      </w:r>
-      <w:r>
-        <w:rPr>
-          <w:rFonts w:ascii="Helvetica" w:eastAsia="Times New Roman" w:hAnsi="Helvetica" w:cs="Helvetica"/>
-          <w:color w:val="2D3B45"/>
-          <w:sz w:val="20"/>
-          <w:szCs w:val="20"/>
-          <w:u w:val="single"/>
-          <w:lang w:eastAsia="nl-NL"/>
-        </w:rPr>
-        <w:t>secundair</w:t>
-      </w:r>
-      <w:r>
-        <w:rPr>
-          <w:rFonts w:ascii="Helvetica" w:eastAsia="Times New Roman" w:hAnsi="Helvetica" w:cs="Helvetica"/>
-          <w:color w:val="2D3B45"/>
-          <w:sz w:val="20"/>
-          <w:szCs w:val="20"/>
-          <w:lang w:eastAsia="nl-NL"/>
-        </w:rPr>
-        <w:t>. H</w:t>
-      </w:r>
-      <w:r>
-        <w:rPr>
-          <w:rFonts w:ascii="Helvetica" w:eastAsia="Times New Roman" w:hAnsi="Helvetica" w:cs="Helvetica"/>
-          <w:color w:val="2D3B45"/>
-          <w:sz w:val="20"/>
-          <w:szCs w:val="20"/>
-          <w:lang w:eastAsia="nl-NL"/>
-        </w:rPr>
-        <w:t xml:space="preserve">ij/zij </w:t>
-      </w:r>
-      <w:r>
-        <w:rPr>
-          <w:rFonts w:ascii="Helvetica" w:eastAsia="Times New Roman" w:hAnsi="Helvetica" w:cs="Helvetica"/>
-          <w:color w:val="2D3B45"/>
-          <w:sz w:val="20"/>
-          <w:szCs w:val="20"/>
-          <w:lang w:eastAsia="nl-NL"/>
-        </w:rPr>
-        <w:t xml:space="preserve">heeft geen belang </w:t>
-      </w:r>
-      <w:r>
-        <w:rPr>
-          <w:rFonts w:ascii="Helvetica" w:eastAsia="Times New Roman" w:hAnsi="Helvetica" w:cs="Helvetica"/>
-          <w:color w:val="2D3B45"/>
-          <w:sz w:val="20"/>
-          <w:szCs w:val="20"/>
-          <w:lang w:eastAsia="nl-NL"/>
-        </w:rPr>
-        <w:t>bij de bedrijfsprocessen maar hij/zij heeft wel invloed op het bedrijf, denk maar aan de omzet.</w:t>
-      </w:r>
-      <w:r>
-        <w:rPr>
-          <w:rFonts w:ascii="Helvetica" w:eastAsia="Times New Roman" w:hAnsi="Helvetica" w:cs="Helvetica"/>
-          <w:color w:val="2D3B45"/>
-          <w:sz w:val="20"/>
-          <w:szCs w:val="20"/>
-          <w:lang w:eastAsia="nl-NL"/>
-        </w:rPr>
-        <w:t xml:space="preserve"> Hij heeft een afgeleid belang, namelijk het opkomen voor de belangen van de primaire stakeholders.</w:t>
-      </w:r>
-    </w:p>
-    <w:p>
-      <w:pPr>
-        <w:shd w:val="clear" w:color="auto" w:fill="FFFFFF"/>
-        <w:spacing w:before="100" w:beforeAutospacing="1" w:after="100" w:afterAutospacing="1" w:line="240" w:lineRule="auto"/>
-        <w:rPr>
-          <w:rFonts w:ascii="Helvetica" w:eastAsia="Times New Roman" w:hAnsi="Helvetica" w:cs="Helvetica"/>
-          <w:color w:val="2D3B45"/>
-          <w:sz w:val="20"/>
-          <w:szCs w:val="20"/>
-          <w:lang w:eastAsia="nl-NL"/>
-        </w:rPr>
-      </w:pPr>
-      <w:r>
-        <w:rPr>
-          <w:rFonts w:ascii="Helvetica" w:eastAsia="Times New Roman" w:hAnsi="Helvetica" w:cs="Helvetica"/>
-          <w:b/>
-          <w:color w:val="2D3B45"/>
-          <w:sz w:val="20"/>
-          <w:szCs w:val="20"/>
-          <w:lang w:eastAsia="nl-NL"/>
-        </w:rPr>
-        <w:t>Inve</w:t>
-      </w:r>
-      <w:r>
-        <w:rPr>
-          <w:rFonts w:ascii="Helvetica" w:eastAsia="Times New Roman" w:hAnsi="Helvetica" w:cs="Helvetica"/>
-          <w:b/>
-          <w:color w:val="2D3B45"/>
-          <w:sz w:val="20"/>
-          <w:szCs w:val="20"/>
-          <w:lang w:eastAsia="nl-NL"/>
-        </w:rPr>
-        <w:t>ste</w:t>
-      </w:r>
-      <w:r>
-        <w:rPr>
-          <w:rFonts w:ascii="Helvetica" w:eastAsia="Times New Roman" w:hAnsi="Helvetica" w:cs="Helvetica"/>
-          <w:b/>
-          <w:color w:val="2D3B45"/>
-          <w:sz w:val="20"/>
-          <w:szCs w:val="20"/>
-          <w:lang w:eastAsia="nl-NL"/>
-        </w:rPr>
-        <w:t>erders</w:t>
-      </w:r>
-      <w:r>
-        <w:rPr>
-          <w:rFonts w:ascii="Helvetica" w:eastAsia="Times New Roman" w:hAnsi="Helvetica" w:cs="Helvetica"/>
-          <w:color w:val="2D3B45"/>
-          <w:sz w:val="20"/>
-          <w:szCs w:val="20"/>
-          <w:lang w:eastAsia="nl-NL"/>
-        </w:rPr>
-        <w:t>: D</w:t>
-      </w:r>
-      <w:r>
-        <w:rPr>
-          <w:rFonts w:ascii="Helvetica" w:eastAsia="Times New Roman" w:hAnsi="Helvetica" w:cs="Helvetica"/>
-          <w:color w:val="2D3B45"/>
-          <w:sz w:val="20"/>
-          <w:szCs w:val="20"/>
-          <w:lang w:eastAsia="nl-NL"/>
-        </w:rPr>
-        <w:t>e inve</w:t>
-      </w:r>
-      <w:r>
-        <w:rPr>
-          <w:rFonts w:ascii="Helvetica" w:eastAsia="Times New Roman" w:hAnsi="Helvetica" w:cs="Helvetica"/>
-          <w:color w:val="2D3B45"/>
-          <w:sz w:val="20"/>
-          <w:szCs w:val="20"/>
-          <w:lang w:eastAsia="nl-NL"/>
-        </w:rPr>
-        <w:t>steerder(s) is een stakeholder want hij/zij heeft belang in het bedrijf</w:t>
-      </w:r>
-      <w:r>
-        <w:rPr>
-          <w:rFonts w:ascii="Helvetica" w:eastAsia="Times New Roman" w:hAnsi="Helvetica" w:cs="Helvetica"/>
-          <w:color w:val="2D3B45"/>
-          <w:sz w:val="20"/>
-          <w:szCs w:val="20"/>
-          <w:lang w:eastAsia="nl-NL"/>
-        </w:rPr>
-        <w:t>,</w:t>
-      </w:r>
-      <w:r>
-        <w:rPr>
-          <w:rFonts w:ascii="Helvetica" w:eastAsia="Times New Roman" w:hAnsi="Helvetica" w:cs="Helvetica"/>
-          <w:color w:val="2D3B45"/>
-          <w:sz w:val="20"/>
-          <w:szCs w:val="20"/>
-          <w:lang w:eastAsia="nl-NL"/>
-        </w:rPr>
-        <w:t xml:space="preserve"> hij investeert in het bedrijf en wil zijn investeringen niet zien verdampen. Zijn rol is </w:t>
-      </w:r>
-      <w:r>
-        <w:rPr>
-          <w:rFonts w:ascii="Helvetica" w:eastAsia="Times New Roman" w:hAnsi="Helvetica" w:cs="Helvetica"/>
-          <w:color w:val="2D3B45"/>
-          <w:sz w:val="20"/>
-          <w:szCs w:val="20"/>
-          <w:u w:val="single"/>
-          <w:lang w:eastAsia="nl-NL"/>
-        </w:rPr>
-        <w:t>belanghebbende</w:t>
-      </w:r>
-      <w:r>
-        <w:rPr>
-          <w:rFonts w:ascii="Helvetica" w:eastAsia="Times New Roman" w:hAnsi="Helvetica" w:cs="Helvetica"/>
-          <w:color w:val="2D3B45"/>
-          <w:sz w:val="20"/>
-          <w:szCs w:val="20"/>
-          <w:lang w:eastAsia="nl-NL"/>
-        </w:rPr>
-        <w:t xml:space="preserve"> want hoewel hij geld binnen brengt zal hij buiten dat geen invloed hebben op de bedrijfsprocessen.</w:t>
-      </w:r>
-      <w:r>
-        <w:rPr>
-          <w:rFonts w:ascii="Helvetica" w:eastAsia="Times New Roman" w:hAnsi="Helvetica" w:cs="Helvetica"/>
-          <w:color w:val="2D3B45"/>
-          <w:sz w:val="20"/>
-          <w:szCs w:val="20"/>
-          <w:lang w:eastAsia="nl-NL"/>
-        </w:rPr>
-        <w:t xml:space="preserve"> Daardoor valt hij/zij onder </w:t>
-      </w:r>
-      <w:r>
-        <w:rPr>
-          <w:rFonts w:ascii="Helvetica" w:eastAsia="Times New Roman" w:hAnsi="Helvetica" w:cs="Helvetica"/>
-          <w:color w:val="2D3B45"/>
-          <w:sz w:val="20"/>
-          <w:szCs w:val="20"/>
-          <w:u w:val="single"/>
-          <w:lang w:eastAsia="nl-NL"/>
-        </w:rPr>
-        <w:t>primair</w:t>
-      </w:r>
-      <w:r>
-        <w:rPr>
-          <w:rFonts w:ascii="Helvetica" w:eastAsia="Times New Roman" w:hAnsi="Helvetica" w:cs="Helvetica"/>
-          <w:color w:val="2D3B45"/>
-          <w:sz w:val="20"/>
-          <w:szCs w:val="20"/>
-          <w:lang w:eastAsia="nl-NL"/>
-        </w:rPr>
-        <w:t>. Ze hebben een legitieme claim op de organisatie, zij steken energie en geld in het bedrijf en worden geraakt door wat het bedrijf doet, door hun kan de organisatie blijven voortbestaan.</w:t>
-      </w:r>
-    </w:p>
-    <w:p>
-      <w:pPr>
-        <w:shd w:val="clear" w:color="auto" w:fill="FFFFFF"/>
-        <w:spacing w:before="100" w:beforeAutospacing="1" w:after="100" w:afterAutospacing="1" w:line="240" w:lineRule="auto"/>
-        <w:rPr>
-          <w:rFonts w:ascii="Helvetica" w:eastAsia="Times New Roman" w:hAnsi="Helvetica" w:cs="Helvetica"/>
-          <w:color w:val="2D3B45"/>
-          <w:sz w:val="20"/>
-          <w:szCs w:val="20"/>
-          <w:lang w:eastAsia="nl-NL"/>
-        </w:rPr>
-      </w:pPr>
-      <w:r>
-        <w:rPr>
-          <w:rFonts w:ascii="Helvetica" w:eastAsia="Times New Roman" w:hAnsi="Helvetica" w:cs="Helvetica"/>
-          <w:b/>
-          <w:color w:val="2D3B45"/>
-          <w:sz w:val="20"/>
-          <w:szCs w:val="20"/>
-          <w:lang w:eastAsia="nl-NL"/>
-        </w:rPr>
-        <w:t>Leveranciers</w:t>
-      </w:r>
-      <w:r>
-        <w:rPr>
-          <w:rFonts w:ascii="Helvetica" w:eastAsia="Times New Roman" w:hAnsi="Helvetica" w:cs="Helvetica"/>
-          <w:color w:val="2D3B45"/>
-          <w:sz w:val="20"/>
-          <w:szCs w:val="20"/>
-          <w:lang w:eastAsia="nl-NL"/>
-        </w:rPr>
-        <w:t xml:space="preserve">: </w:t>
-      </w:r>
-      <w:r>
-        <w:rPr>
-          <w:rFonts w:ascii="Helvetica" w:eastAsia="Times New Roman" w:hAnsi="Helvetica" w:cs="Helvetica"/>
-          <w:color w:val="2D3B45"/>
-          <w:sz w:val="20"/>
-          <w:szCs w:val="20"/>
-          <w:lang w:eastAsia="nl-NL"/>
-        </w:rPr>
-        <w:t>D</w:t>
-      </w:r>
-      <w:r>
-        <w:rPr>
-          <w:rFonts w:ascii="Helvetica" w:eastAsia="Times New Roman" w:hAnsi="Helvetica" w:cs="Helvetica"/>
-          <w:color w:val="2D3B45"/>
-          <w:sz w:val="20"/>
-          <w:szCs w:val="20"/>
-          <w:lang w:eastAsia="nl-NL"/>
-        </w:rPr>
-        <w:t>e leverancier</w:t>
-      </w:r>
-      <w:r>
-        <w:rPr>
-          <w:rFonts w:ascii="Helvetica" w:eastAsia="Times New Roman" w:hAnsi="Helvetica" w:cs="Helvetica"/>
-          <w:color w:val="2D3B45"/>
-          <w:sz w:val="20"/>
-          <w:szCs w:val="20"/>
-          <w:lang w:eastAsia="nl-NL"/>
-        </w:rPr>
-        <w:t>(s)</w:t>
-      </w:r>
-      <w:r>
-        <w:rPr>
-          <w:rFonts w:ascii="Helvetica" w:eastAsia="Times New Roman" w:hAnsi="Helvetica" w:cs="Helvetica"/>
-          <w:color w:val="2D3B45"/>
-          <w:sz w:val="20"/>
-          <w:szCs w:val="20"/>
-          <w:lang w:eastAsia="nl-NL"/>
-        </w:rPr>
-        <w:t xml:space="preserve"> is een stakeholder omdat de leverancier belangrijk is in het bedrijfsproces vanwege het leveren van het verkochte product. Zijn rol is </w:t>
-      </w:r>
-      <w:r>
-        <w:rPr>
-          <w:rFonts w:ascii="Helvetica" w:eastAsia="Times New Roman" w:hAnsi="Helvetica" w:cs="Helvetica"/>
-          <w:color w:val="2D3B45"/>
-          <w:sz w:val="20"/>
-          <w:szCs w:val="20"/>
-          <w:u w:val="single"/>
-          <w:lang w:eastAsia="nl-NL"/>
-        </w:rPr>
-        <w:t>beïnvloeder</w:t>
-      </w:r>
-      <w:r>
-        <w:rPr>
-          <w:rFonts w:ascii="Helvetica" w:eastAsia="Times New Roman" w:hAnsi="Helvetica" w:cs="Helvetica"/>
-          <w:color w:val="2D3B45"/>
-          <w:sz w:val="20"/>
-          <w:szCs w:val="20"/>
-          <w:lang w:eastAsia="nl-NL"/>
-        </w:rPr>
-        <w:t xml:space="preserve"> want hoewel hij/zij mee doet in het bedrijfsproces heeft hij/zij geen invloed op het bedrijf zelf.</w:t>
-      </w:r>
-      <w:r>
-        <w:rPr>
-          <w:rFonts w:ascii="Helvetica" w:eastAsia="Times New Roman" w:hAnsi="Helvetica" w:cs="Helvetica"/>
-          <w:color w:val="2D3B45"/>
-          <w:sz w:val="20"/>
-          <w:szCs w:val="20"/>
-          <w:lang w:eastAsia="nl-NL"/>
-        </w:rPr>
-        <w:t xml:space="preserve"> Daardoor valt hij/zij onder </w:t>
-      </w:r>
-      <w:r>
-        <w:rPr>
-          <w:rFonts w:ascii="Helvetica" w:eastAsia="Times New Roman" w:hAnsi="Helvetica" w:cs="Helvetica"/>
-          <w:color w:val="2D3B45"/>
-          <w:sz w:val="20"/>
-          <w:szCs w:val="20"/>
-          <w:u w:val="single"/>
-          <w:lang w:eastAsia="nl-NL"/>
-        </w:rPr>
-        <w:t>secundair</w:t>
-      </w:r>
-      <w:r>
-        <w:rPr>
-          <w:rFonts w:ascii="Helvetica" w:eastAsia="Times New Roman" w:hAnsi="Helvetica" w:cs="Helvetica"/>
-          <w:color w:val="2D3B45"/>
-          <w:sz w:val="20"/>
-          <w:szCs w:val="20"/>
-          <w:lang w:eastAsia="nl-NL"/>
-        </w:rPr>
-        <w:t>. Hij heeft geen belang in het bedrijf maar heeft wel invloed d.m.v. het leveren van het verkochte product.</w:t>
-      </w:r>
-    </w:p>
-    <w:p>
-      <w:pPr>
-        <w:shd w:val="clear" w:color="auto" w:fill="FFFFFF"/>
-        <w:spacing w:before="100" w:beforeAutospacing="1" w:after="100" w:afterAutospacing="1" w:line="240" w:lineRule="auto"/>
-        <w:rPr>
-          <w:rFonts w:ascii="Helvetica" w:eastAsia="Times New Roman" w:hAnsi="Helvetica" w:cs="Helvetica"/>
-          <w:color w:val="2D3B45"/>
-          <w:sz w:val="20"/>
-          <w:szCs w:val="20"/>
-          <w:lang w:eastAsia="nl-NL"/>
-        </w:rPr>
-      </w:pPr>
-      <w:r>
-        <w:rPr>
-          <w:rFonts w:ascii="Helvetica" w:eastAsia="Times New Roman" w:hAnsi="Helvetica" w:cs="Helvetica"/>
-          <w:b/>
-          <w:color w:val="2D3B45"/>
-          <w:sz w:val="20"/>
-          <w:szCs w:val="20"/>
-          <w:lang w:eastAsia="nl-NL"/>
-        </w:rPr>
-        <w:t>Concurrenten</w:t>
-      </w:r>
-      <w:r>
-        <w:rPr>
-          <w:rFonts w:ascii="Helvetica" w:eastAsia="Times New Roman" w:hAnsi="Helvetica" w:cs="Helvetica"/>
-          <w:color w:val="2D3B45"/>
-          <w:sz w:val="20"/>
-          <w:szCs w:val="20"/>
-          <w:lang w:eastAsia="nl-NL"/>
-        </w:rPr>
-        <w:t xml:space="preserve">: </w:t>
-      </w:r>
-      <w:r>
-        <w:rPr>
-          <w:rFonts w:ascii="Helvetica" w:eastAsia="Times New Roman" w:hAnsi="Helvetica" w:cs="Helvetica"/>
-          <w:color w:val="2D3B45"/>
-          <w:sz w:val="20"/>
-          <w:szCs w:val="20"/>
-          <w:lang w:eastAsia="nl-NL"/>
-        </w:rPr>
-        <w:t>D</w:t>
-      </w:r>
-      <w:r>
-        <w:rPr>
-          <w:rFonts w:ascii="Helvetica" w:eastAsia="Times New Roman" w:hAnsi="Helvetica" w:cs="Helvetica"/>
-          <w:color w:val="2D3B45"/>
-          <w:sz w:val="20"/>
-          <w:szCs w:val="20"/>
-          <w:lang w:eastAsia="nl-NL"/>
-        </w:rPr>
-        <w:t xml:space="preserve">e concurrent is een stakeholder omdat de concurrent op de arbeidsmarkt concurreert met het bedrijf. Zijn rol is </w:t>
-      </w:r>
-      <w:r>
-        <w:rPr>
-          <w:rFonts w:ascii="Helvetica" w:eastAsia="Times New Roman" w:hAnsi="Helvetica" w:cs="Helvetica"/>
-          <w:color w:val="2D3B45"/>
-          <w:sz w:val="20"/>
-          <w:szCs w:val="20"/>
-          <w:u w:val="single"/>
-          <w:lang w:eastAsia="nl-NL"/>
-        </w:rPr>
-        <w:t>toeschouwer</w:t>
-      </w:r>
-      <w:r>
-        <w:rPr>
-          <w:rFonts w:ascii="Helvetica" w:eastAsia="Times New Roman" w:hAnsi="Helvetica" w:cs="Helvetica"/>
-          <w:color w:val="2D3B45"/>
-          <w:sz w:val="20"/>
-          <w:szCs w:val="20"/>
-          <w:lang w:eastAsia="nl-NL"/>
-        </w:rPr>
-        <w:t xml:space="preserve"> omdat de concurrent geen invloed of belang heeft bij het bedrijf.</w:t>
-      </w:r>
-      <w:r>
-        <w:rPr>
-          <w:rFonts w:ascii="Helvetica" w:eastAsia="Times New Roman" w:hAnsi="Helvetica" w:cs="Helvetica"/>
-          <w:color w:val="2D3B45"/>
-          <w:sz w:val="20"/>
-          <w:szCs w:val="20"/>
-          <w:lang w:eastAsia="nl-NL"/>
-        </w:rPr>
-        <w:t xml:space="preserve"> Daardoor valt </w:t>
-      </w:r>
-      <w:r>
-        <w:rPr>
-          <w:rFonts w:ascii="Helvetica" w:eastAsia="Times New Roman" w:hAnsi="Helvetica" w:cs="Helvetica"/>
-          <w:color w:val="2D3B45"/>
-          <w:sz w:val="20"/>
-          <w:szCs w:val="20"/>
-          <w:lang w:eastAsia="nl-NL"/>
-        </w:rPr>
-        <w:t>de concurrent</w:t>
-      </w:r>
-      <w:r>
-        <w:rPr>
-          <w:rFonts w:ascii="Helvetica" w:eastAsia="Times New Roman" w:hAnsi="Helvetica" w:cs="Helvetica"/>
-          <w:color w:val="2D3B45"/>
-          <w:sz w:val="20"/>
-          <w:szCs w:val="20"/>
-          <w:lang w:eastAsia="nl-NL"/>
-        </w:rPr>
-        <w:t xml:space="preserve"> onder </w:t>
-      </w:r>
-      <w:r>
-        <w:rPr>
-          <w:rFonts w:ascii="Helvetica" w:eastAsia="Times New Roman" w:hAnsi="Helvetica" w:cs="Helvetica"/>
-          <w:color w:val="2D3B45"/>
-          <w:sz w:val="20"/>
-          <w:szCs w:val="20"/>
-          <w:u w:val="single"/>
-          <w:lang w:eastAsia="nl-NL"/>
-        </w:rPr>
-        <w:t>secundair</w:t>
-      </w:r>
-      <w:r>
-        <w:rPr>
-          <w:rFonts w:ascii="Helvetica" w:eastAsia="Times New Roman" w:hAnsi="Helvetica" w:cs="Helvetica"/>
-          <w:color w:val="2D3B45"/>
-          <w:sz w:val="20"/>
-          <w:szCs w:val="20"/>
-          <w:lang w:eastAsia="nl-NL"/>
-        </w:rPr>
-        <w:t>. Hij/zij heeft geen belang of invloed en verdient dus weinig aandacht.</w:t>
-      </w:r>
-    </w:p>
-    <w:p>
-      <w:pPr>
-        <w:shd w:val="clear" w:color="auto" w:fill="FFFFFF"/>
-        <w:spacing w:before="100" w:beforeAutospacing="1" w:after="100" w:afterAutospacing="1" w:line="240" w:lineRule="auto"/>
-        <w:rPr>
-          <w:rFonts w:ascii="Helvetica" w:eastAsia="Times New Roman" w:hAnsi="Helvetica" w:cs="Helvetica"/>
-          <w:color w:val="2D3B45"/>
-          <w:sz w:val="20"/>
-          <w:szCs w:val="20"/>
-          <w:lang w:eastAsia="nl-NL"/>
-        </w:rPr>
-      </w:pPr>
-      <w:r>
-        <w:rPr>
-          <w:rFonts w:ascii="Helvetica" w:eastAsia="Times New Roman" w:hAnsi="Helvetica" w:cs="Helvetica"/>
-          <w:b/>
-          <w:color w:val="2D3B45"/>
-          <w:sz w:val="20"/>
-          <w:szCs w:val="20"/>
-          <w:lang w:eastAsia="nl-NL"/>
-        </w:rPr>
-        <w:t>Personeel</w:t>
-      </w:r>
-      <w:r>
-        <w:rPr>
-          <w:rFonts w:ascii="Helvetica" w:eastAsia="Times New Roman" w:hAnsi="Helvetica" w:cs="Helvetica"/>
-          <w:color w:val="2D3B45"/>
-          <w:sz w:val="20"/>
-          <w:szCs w:val="20"/>
-          <w:lang w:eastAsia="nl-NL"/>
-        </w:rPr>
-        <w:t xml:space="preserve">: </w:t>
-      </w:r>
-      <w:r>
-        <w:rPr>
-          <w:rFonts w:ascii="Helvetica" w:eastAsia="Times New Roman" w:hAnsi="Helvetica" w:cs="Helvetica"/>
-          <w:color w:val="2D3B45"/>
-          <w:sz w:val="20"/>
-          <w:szCs w:val="20"/>
-          <w:lang w:eastAsia="nl-NL"/>
-        </w:rPr>
-        <w:t xml:space="preserve">Het personeel is een stakeholder want zonder het personeel kan het bedrijf niet functioneren. De rol van het personeel is </w:t>
-      </w:r>
-      <w:r>
-        <w:rPr>
-          <w:rFonts w:ascii="Helvetica" w:eastAsia="Times New Roman" w:hAnsi="Helvetica" w:cs="Helvetica"/>
-          <w:color w:val="2D3B45"/>
-          <w:sz w:val="20"/>
-          <w:szCs w:val="20"/>
-          <w:u w:val="single"/>
-          <w:lang w:eastAsia="nl-NL"/>
-        </w:rPr>
-        <w:t>belangrijke speler</w:t>
-      </w:r>
-      <w:r>
-        <w:rPr>
-          <w:rFonts w:ascii="Helvetica" w:eastAsia="Times New Roman" w:hAnsi="Helvetica" w:cs="Helvetica"/>
-          <w:color w:val="2D3B45"/>
-          <w:sz w:val="20"/>
-          <w:szCs w:val="20"/>
-          <w:lang w:eastAsia="nl-NL"/>
-        </w:rPr>
-        <w:t xml:space="preserve"> omdat de efficiency van het bedrijf gedeeltelijk ligt bij het personeel. Daardoor valt het personeel onder </w:t>
-      </w:r>
-      <w:r>
-        <w:rPr>
-          <w:rFonts w:ascii="Helvetica" w:eastAsia="Times New Roman" w:hAnsi="Helvetica" w:cs="Helvetica"/>
-          <w:color w:val="2D3B45"/>
-          <w:sz w:val="20"/>
-          <w:szCs w:val="20"/>
-          <w:u w:val="single"/>
-          <w:lang w:eastAsia="nl-NL"/>
-        </w:rPr>
-        <w:t>primair</w:t>
-      </w:r>
-      <w:r>
-        <w:rPr>
-          <w:rFonts w:ascii="Helvetica" w:eastAsia="Times New Roman" w:hAnsi="Helvetica" w:cs="Helvetica"/>
-          <w:color w:val="2D3B45"/>
-          <w:sz w:val="20"/>
-          <w:szCs w:val="20"/>
-          <w:lang w:eastAsia="nl-NL"/>
-        </w:rPr>
-        <w:t>, want het personeel heeft zowel invloed als belang bij het bed</w:t>
-      </w:r>
-      <w:r>
-        <w:rPr>
-          <w:rFonts w:ascii="Helvetica" w:eastAsia="Times New Roman" w:hAnsi="Helvetica" w:cs="Helvetica"/>
-          <w:color w:val="2D3B45"/>
-          <w:sz w:val="20"/>
-          <w:szCs w:val="20"/>
-          <w:lang w:eastAsia="nl-NL"/>
-        </w:rPr>
-        <w:t>rijf omdat het over hun inkomsten gaat.</w:t>
-      </w:r>
-    </w:p>
-    <w:p>
-      <w:pPr>
-        <w:shd w:val="clear" w:color="auto" w:fill="FFFFFF"/>
-        <w:spacing w:before="100" w:beforeAutospacing="1" w:after="100" w:afterAutospacing="1" w:line="240" w:lineRule="auto"/>
-        <w:rPr>
-          <w:rFonts w:ascii="Helvetica" w:eastAsia="Times New Roman" w:hAnsi="Helvetica" w:cs="Helvetica"/>
-          <w:color w:val="2D3B45"/>
-          <w:sz w:val="20"/>
-          <w:szCs w:val="20"/>
-          <w:lang w:eastAsia="nl-NL"/>
-        </w:rPr>
-      </w:pPr>
-      <w:r>
-        <w:rPr>
-          <w:rFonts w:ascii="Helvetica" w:eastAsia="Times New Roman" w:hAnsi="Helvetica" w:cs="Helvetica"/>
-          <w:noProof/>
-          <w:color w:val="2D3B45"/>
-          <w:sz w:val="24"/>
-          <w:szCs w:val="24"/>
-          <w:lang w:val="en-US"/>
-        </w:rPr>
-        <w:drawing>
-          <wp:anchor distT="0" distB="0" distL="114300" distR="114300" simplePos="0" relativeHeight="251659264" behindDoc="1" locked="0" layoutInCell="1" allowOverlap="1" wp14:anchorId="04CFB727" wp14:editId="70486292">
-            <wp:simplePos x="0" y="0"/>
-            <wp:positionH relativeFrom="margin">
-              <wp:align>center</wp:align>
-            </wp:positionH>
-            <wp:positionV relativeFrom="paragraph">
-              <wp:posOffset>720039</wp:posOffset>
-            </wp:positionV>
-            <wp:extent cx="3000375" cy="2720975"/>
-            <wp:effectExtent l="0" t="0" r="9525" b="3175"/>
-            <wp:wrapNone/>
-            <wp:docPr id="2" name="Afbeelding 2"/>
-            <wp:cNvGraphicFramePr>
-              <a:graphicFrameLocks xmlns:a="http://schemas.openxmlformats.org/drawingml/2006/main" noChangeAspect="1"/>
-            </wp:cNvGraphicFramePr>
-            <a:graphic xmlns:a="http://schemas.openxmlformats.org/drawingml/2006/main">
-              <a:graphicData uri="http://schemas.openxmlformats.org/drawingml/2006/picture">
-                <pic:pic xmlns:pic="http://schemas.openxmlformats.org/drawingml/2006/picture">
-                  <pic:nvPicPr>
-                    <pic:cNvPr id="1" name=""/>
-                    <pic:cNvPicPr/>
-                  </pic:nvPicPr>
-                  <pic:blipFill rotWithShape="1">
-                    <a:blip r:embed="rId14">
-                      <a:extLst>
-                        <a:ext uri="{28A0092B-C50C-407E-A947-70E740481C1C}">
-                          <a14:useLocalDpi xmlns:a14="http://schemas.microsoft.com/office/drawing/2010/main" val="0"/>
-                        </a:ext>
-                      </a:extLst>
-                    </a:blip>
-                    <a:srcRect l="4416" r="5653"/>
-                    <a:stretch/>
-                  </pic:blipFill>
-                  <pic:spPr bwMode="auto">
-                    <a:xfrm>
-                      <a:off x="0" y="0"/>
-                      <a:ext cx="3000375" cy="2720975"/>
-                    </a:xfrm>
-                    <a:prstGeom prst="rect">
-                      <a:avLst/>
-                    </a:prstGeom>
-                    <a:ln>
-                      <a:noFill/>
-                    </a:ln>
-                    <a:extLst>
-                      <a:ext uri="{53640926-AAD7-44D8-BBD7-CCE9431645EC}">
-                        <a14:shadowObscured xmlns:a14="http://schemas.microsoft.com/office/drawing/2010/main"/>
-                      </a:ext>
-                    </a:extLst>
-                  </pic:spPr>
-                </pic:pic>
-              </a:graphicData>
-            </a:graphic>
-            <wp14:sizeRelH relativeFrom="page">
-              <wp14:pctWidth>0</wp14:pctWidth>
-            </wp14:sizeRelH>
-            <wp14:sizeRelV relativeFrom="page">
-              <wp14:pctHeight>0</wp14:pctHeight>
-            </wp14:sizeRelV>
-          </wp:anchor>
-        </w:drawing>
-      </w:r>
-      <w:r>
-        <w:rPr>
-          <w:rFonts w:ascii="Helvetica" w:eastAsia="Times New Roman" w:hAnsi="Helvetica" w:cs="Helvetica"/>
-          <w:b/>
-          <w:color w:val="2D3B45"/>
-          <w:sz w:val="20"/>
-          <w:szCs w:val="20"/>
-          <w:lang w:eastAsia="nl-NL"/>
-        </w:rPr>
-        <w:t>Eigenaren</w:t>
-      </w:r>
-      <w:r>
-        <w:rPr>
-          <w:rFonts w:ascii="Helvetica" w:eastAsia="Times New Roman" w:hAnsi="Helvetica" w:cs="Helvetica"/>
-          <w:color w:val="2D3B45"/>
-          <w:sz w:val="20"/>
-          <w:szCs w:val="20"/>
-          <w:lang w:eastAsia="nl-NL"/>
-        </w:rPr>
-        <w:t xml:space="preserve">: </w:t>
-      </w:r>
-      <w:r>
-        <w:rPr>
-          <w:rFonts w:ascii="Helvetica" w:eastAsia="Times New Roman" w:hAnsi="Helvetica" w:cs="Helvetica"/>
-          <w:color w:val="2D3B45"/>
-          <w:sz w:val="20"/>
-          <w:szCs w:val="20"/>
-          <w:lang w:eastAsia="nl-NL"/>
-        </w:rPr>
-        <w:t xml:space="preserve">De eigenaren zijn een stakeholder want zonder </w:t>
-      </w:r>
-      <w:r>
-        <w:rPr>
-          <w:rFonts w:ascii="Helvetica" w:eastAsia="Times New Roman" w:hAnsi="Helvetica" w:cs="Helvetica"/>
-          <w:color w:val="2D3B45"/>
-          <w:sz w:val="20"/>
-          <w:szCs w:val="20"/>
-          <w:lang w:eastAsia="nl-NL"/>
-        </w:rPr>
-        <w:t>de eigenaren bestond het bedrijf niet</w:t>
-      </w:r>
-      <w:r>
-        <w:rPr>
-          <w:rFonts w:ascii="Helvetica" w:eastAsia="Times New Roman" w:hAnsi="Helvetica" w:cs="Helvetica"/>
-          <w:color w:val="2D3B45"/>
-          <w:sz w:val="20"/>
-          <w:szCs w:val="20"/>
-          <w:lang w:eastAsia="nl-NL"/>
-        </w:rPr>
-        <w:t xml:space="preserve">. De rol van </w:t>
-      </w:r>
-      <w:r>
-        <w:rPr>
-          <w:rFonts w:ascii="Helvetica" w:eastAsia="Times New Roman" w:hAnsi="Helvetica" w:cs="Helvetica"/>
-          <w:color w:val="2D3B45"/>
-          <w:sz w:val="20"/>
-          <w:szCs w:val="20"/>
-          <w:lang w:eastAsia="nl-NL"/>
-        </w:rPr>
-        <w:t>de eigenaren</w:t>
-      </w:r>
-      <w:r>
-        <w:rPr>
-          <w:rFonts w:ascii="Helvetica" w:eastAsia="Times New Roman" w:hAnsi="Helvetica" w:cs="Helvetica"/>
-          <w:color w:val="2D3B45"/>
-          <w:sz w:val="20"/>
-          <w:szCs w:val="20"/>
-          <w:lang w:eastAsia="nl-NL"/>
-        </w:rPr>
-        <w:t xml:space="preserve"> is </w:t>
-      </w:r>
-      <w:r>
-        <w:rPr>
-          <w:rFonts w:ascii="Helvetica" w:eastAsia="Times New Roman" w:hAnsi="Helvetica" w:cs="Helvetica"/>
-          <w:color w:val="2D3B45"/>
-          <w:sz w:val="20"/>
-          <w:szCs w:val="20"/>
-          <w:u w:val="single"/>
-          <w:lang w:eastAsia="nl-NL"/>
-        </w:rPr>
-        <w:t>belangrijke speler</w:t>
-      </w:r>
-      <w:r>
-        <w:rPr>
-          <w:rFonts w:ascii="Helvetica" w:eastAsia="Times New Roman" w:hAnsi="Helvetica" w:cs="Helvetica"/>
-          <w:color w:val="2D3B45"/>
-          <w:sz w:val="20"/>
-          <w:szCs w:val="20"/>
-          <w:lang w:eastAsia="nl-NL"/>
-        </w:rPr>
-        <w:t xml:space="preserve"> omdat </w:t>
-      </w:r>
-      <w:r>
-        <w:rPr>
-          <w:rFonts w:ascii="Helvetica" w:eastAsia="Times New Roman" w:hAnsi="Helvetica" w:cs="Helvetica"/>
-          <w:color w:val="2D3B45"/>
-          <w:sz w:val="20"/>
-          <w:szCs w:val="20"/>
-          <w:lang w:eastAsia="nl-NL"/>
-        </w:rPr>
-        <w:t xml:space="preserve">de eigenaren zowel invloed als belang hebben binnen het bedrijf. Daardoor vallen de eigenaren </w:t>
-      </w:r>
-      <w:r>
-        <w:rPr>
-          <w:rFonts w:ascii="Helvetica" w:eastAsia="Times New Roman" w:hAnsi="Helvetica" w:cs="Helvetica"/>
-          <w:color w:val="2D3B45"/>
-          <w:sz w:val="20"/>
-          <w:szCs w:val="20"/>
-          <w:lang w:eastAsia="nl-NL"/>
-        </w:rPr>
-        <w:t xml:space="preserve">onder </w:t>
-      </w:r>
-      <w:r>
-        <w:rPr>
-          <w:rFonts w:ascii="Helvetica" w:eastAsia="Times New Roman" w:hAnsi="Helvetica" w:cs="Helvetica"/>
-          <w:color w:val="2D3B45"/>
-          <w:sz w:val="20"/>
-          <w:szCs w:val="20"/>
-          <w:u w:val="single"/>
-          <w:lang w:eastAsia="nl-NL"/>
-        </w:rPr>
-        <w:t>primair</w:t>
-      </w:r>
-      <w:r>
-        <w:rPr>
-          <w:rFonts w:ascii="Helvetica" w:eastAsia="Times New Roman" w:hAnsi="Helvetica" w:cs="Helvetica"/>
-          <w:color w:val="2D3B45"/>
-          <w:sz w:val="20"/>
-          <w:szCs w:val="20"/>
-          <w:lang w:eastAsia="nl-NL"/>
-        </w:rPr>
-        <w:t xml:space="preserve">, want </w:t>
-      </w:r>
-      <w:r>
-        <w:rPr>
-          <w:rFonts w:ascii="Helvetica" w:eastAsia="Times New Roman" w:hAnsi="Helvetica" w:cs="Helvetica"/>
-          <w:color w:val="2D3B45"/>
-          <w:sz w:val="20"/>
-          <w:szCs w:val="20"/>
-          <w:lang w:eastAsia="nl-NL"/>
-        </w:rPr>
-        <w:t>de eigenaren</w:t>
-      </w:r>
-      <w:r>
-        <w:rPr>
-          <w:rFonts w:ascii="Helvetica" w:eastAsia="Times New Roman" w:hAnsi="Helvetica" w:cs="Helvetica"/>
-          <w:color w:val="2D3B45"/>
-          <w:sz w:val="20"/>
-          <w:szCs w:val="20"/>
-          <w:lang w:eastAsia="nl-NL"/>
-        </w:rPr>
-        <w:t xml:space="preserve"> heeft zowel invloed als belang bij het bedrijf.</w:t>
-      </w:r>
-    </w:p>
-    <w:p>
-      <w:pPr>
-        <w:shd w:val="clear" w:color="auto" w:fill="FFFFFF"/>
-        <w:spacing w:before="100" w:beforeAutospacing="1" w:after="100" w:afterAutospacing="1" w:line="240" w:lineRule="auto"/>
-        <w:rPr>
-          <w:rFonts w:ascii="Helvetica" w:eastAsia="Times New Roman" w:hAnsi="Helvetica" w:cs="Helvetica"/>
-          <w:color w:val="2D3B45"/>
-          <w:sz w:val="24"/>
-          <w:szCs w:val="24"/>
-          <w:lang w:eastAsia="nl-NL"/>
-        </w:rPr>
-      </w:pPr>
-      <w:r>
-        <w:rPr>
-          <w:noProof/>
-          <w:lang w:val="en-US"/>
-        </w:rPr>
-        <w:lastRenderedPageBreak/>
-        <w:drawing>
-          <wp:anchor distT="0" distB="0" distL="114300" distR="114300" simplePos="0" relativeHeight="251664384" behindDoc="0" locked="0" layoutInCell="1" allowOverlap="1" wp14:anchorId="628554CD" wp14:editId="6BD53546">
-            <wp:simplePos x="0" y="0"/>
-            <wp:positionH relativeFrom="column">
-              <wp:posOffset>450215</wp:posOffset>
-            </wp:positionH>
-            <wp:positionV relativeFrom="paragraph">
-              <wp:posOffset>0</wp:posOffset>
-            </wp:positionV>
-            <wp:extent cx="4576445" cy="2340610"/>
-            <wp:effectExtent l="0" t="0" r="0" b="2540"/>
-            <wp:wrapSquare wrapText="bothSides"/>
-            <wp:docPr id="3" name="Afbeelding 3"/>
-            <wp:cNvGraphicFramePr>
-              <a:graphicFrameLocks xmlns:a="http://schemas.openxmlformats.org/drawingml/2006/main" noChangeAspect="1"/>
-            </wp:cNvGraphicFramePr>
-            <a:graphic xmlns:a="http://schemas.openxmlformats.org/drawingml/2006/main">
-              <a:graphicData uri="http://schemas.openxmlformats.org/drawingml/2006/picture">
-                <pic:pic xmlns:pic="http://schemas.openxmlformats.org/drawingml/2006/picture">
-                  <pic:nvPicPr>
-                    <pic:cNvPr id="1" name=""/>
-                    <pic:cNvPicPr/>
-                  </pic:nvPicPr>
-                  <pic:blipFill>
-                    <a:blip r:embed="rId15">
-                      <a:extLst>
-                        <a:ext uri="{28A0092B-C50C-407E-A947-70E740481C1C}">
-                          <a14:useLocalDpi xmlns:a14="http://schemas.microsoft.com/office/drawing/2010/main" val="0"/>
-                        </a:ext>
-                      </a:extLst>
-                    </a:blip>
-                    <a:stretch>
-                      <a:fillRect/>
-                    </a:stretch>
-                  </pic:blipFill>
-                  <pic:spPr>
-                    <a:xfrm>
-                      <a:off x="0" y="0"/>
-                      <a:ext cx="4576445" cy="2340610"/>
-                    </a:xfrm>
-                    <a:prstGeom prst="rect">
-                      <a:avLst/>
-                    </a:prstGeom>
-                  </pic:spPr>
-                </pic:pic>
-              </a:graphicData>
-            </a:graphic>
-            <wp14:sizeRelH relativeFrom="page">
-              <wp14:pctWidth>0</wp14:pctWidth>
-            </wp14:sizeRelH>
-            <wp14:sizeRelV relativeFrom="page">
-              <wp14:pctHeight>0</wp14:pctHeight>
-            </wp14:sizeRelV>
-          </wp:anchor>
-        </w:drawing>
-      </w:r>
-    </w:p>
-    <w:p>
-      <w:pPr>
-        <w:shd w:val="clear" w:color="auto" w:fill="FFFFFF"/>
-        <w:spacing w:before="100" w:beforeAutospacing="1" w:after="100" w:afterAutospacing="1" w:line="240" w:lineRule="auto"/>
-        <w:rPr>
-          <w:rFonts w:ascii="Helvetica" w:eastAsia="Times New Roman" w:hAnsi="Helvetica" w:cs="Helvetica"/>
-          <w:color w:val="2D3B45"/>
-          <w:sz w:val="24"/>
-          <w:szCs w:val="24"/>
-          <w:lang w:eastAsia="nl-NL"/>
-        </w:rPr>
-      </w:pPr>
-    </w:p>
-    <w:p>
-      <w:pPr>
-        <w:shd w:val="clear" w:color="auto" w:fill="FFFFFF"/>
-        <w:spacing w:before="100" w:beforeAutospacing="1" w:after="100" w:afterAutospacing="1" w:line="240" w:lineRule="auto"/>
-        <w:rPr>
-          <w:rFonts w:ascii="Helvetica" w:eastAsia="Times New Roman" w:hAnsi="Helvetica" w:cs="Helvetica"/>
-          <w:color w:val="2D3B45"/>
-          <w:sz w:val="24"/>
-          <w:szCs w:val="24"/>
-          <w:lang w:eastAsia="nl-NL"/>
-        </w:rPr>
-      </w:pPr>
-    </w:p>
-    <w:p>
-      <w:pPr>
-        <w:shd w:val="clear" w:color="auto" w:fill="FFFFFF"/>
-        <w:spacing w:before="100" w:beforeAutospacing="1" w:after="100" w:afterAutospacing="1" w:line="240" w:lineRule="auto"/>
-        <w:rPr>
-          <w:rFonts w:ascii="Helvetica" w:eastAsia="Times New Roman" w:hAnsi="Helvetica" w:cs="Helvetica"/>
-          <w:color w:val="2D3B45"/>
-          <w:sz w:val="24"/>
-          <w:szCs w:val="24"/>
-          <w:lang w:eastAsia="nl-NL"/>
-        </w:rPr>
-      </w:pPr>
-    </w:p>
-    <w:p>
-      <w:pPr>
-        <w:shd w:val="clear" w:color="auto" w:fill="FFFFFF"/>
-        <w:spacing w:before="100" w:beforeAutospacing="1" w:after="100" w:afterAutospacing="1" w:line="240" w:lineRule="auto"/>
-        <w:rPr>
-          <w:rFonts w:ascii="Helvetica" w:eastAsia="Times New Roman" w:hAnsi="Helvetica" w:cs="Helvetica"/>
-          <w:color w:val="2D3B45"/>
-          <w:sz w:val="24"/>
-          <w:szCs w:val="24"/>
-          <w:lang w:eastAsia="nl-NL"/>
-        </w:rPr>
-      </w:pPr>
-    </w:p>
-    <w:p>
-      <w:pPr>
-        <w:shd w:val="clear" w:color="auto" w:fill="FFFFFF"/>
-        <w:spacing w:before="100" w:beforeAutospacing="1" w:after="100" w:afterAutospacing="1" w:line="240" w:lineRule="auto"/>
-        <w:rPr>
-          <w:rFonts w:ascii="Helvetica" w:eastAsia="Times New Roman" w:hAnsi="Helvetica" w:cs="Helvetica"/>
-          <w:color w:val="2D3B45"/>
-          <w:sz w:val="24"/>
-          <w:szCs w:val="24"/>
-          <w:lang w:eastAsia="nl-NL"/>
-        </w:rPr>
-      </w:pPr>
-    </w:p>
-    <w:p>
-      <w:pPr>
-        <w:shd w:val="clear" w:color="auto" w:fill="FFFFFF"/>
-        <w:spacing w:before="100" w:beforeAutospacing="1" w:after="100" w:afterAutospacing="1" w:line="240" w:lineRule="auto"/>
-        <w:rPr>
-          <w:rFonts w:ascii="Helvetica" w:eastAsia="Times New Roman" w:hAnsi="Helvetica" w:cs="Helvetica"/>
-          <w:color w:val="2D3B45"/>
-          <w:sz w:val="24"/>
-          <w:szCs w:val="24"/>
-          <w:lang w:eastAsia="nl-NL"/>
-        </w:rPr>
-      </w:pPr>
-    </w:p>
-    <w:tbl>
-      <w:tblPr>
-        <w:tblStyle w:val="Tabelraster"/>
-        <w:tblpPr w:leftFromText="141" w:rightFromText="141" w:vertAnchor="text" w:horzAnchor="margin" w:tblpY="106"/>
-        <w:tblW w:w="0" w:type="auto"/>
-        <w:tblLook w:val="04A0" w:firstRow="1" w:lastRow="0" w:firstColumn="1" w:lastColumn="0" w:noHBand="0" w:noVBand="1"/>
-      </w:tblPr>
-      <w:tblGrid>
-        <w:gridCol w:w="4531"/>
-        <w:gridCol w:w="4531"/>
-      </w:tblGrid>
-      <w:tr>
         <w:tc>
           <w:tcPr>
-            <w:tcW w:w="4531" w:type="dxa"/>
+            <w:tcW w:w="4050" w:type="dxa"/>
           </w:tcPr>
           <w:p>
+            <w:pPr>
+              <w:spacing w:before="100" w:beforeAutospacing="1" w:after="100" w:afterAutospacing="1"/>
+              <w:rPr>
+                <w:rFonts w:ascii="Helvetica" w:eastAsia="Times New Roman" w:hAnsi="Helvetica" w:cs="Helvetica"/>
+                <w:color w:val="2D3B45"/>
+                <w:sz w:val="24"/>
+                <w:szCs w:val="24"/>
+                <w:lang w:eastAsia="nl-NL"/>
+              </w:rPr>
+            </w:pPr>
             <w:r>
-              <w:t>Klanten</w:t>
-            </w:r>
-          </w:p>
-        </w:tc>
-        <w:tc>
-          <w:tcPr>
-            <w:tcW w:w="4531" w:type="dxa"/>
-          </w:tcPr>
-          <w:p>
-            <w:r>
+              <w:rPr>
+                <w:rFonts w:ascii="Helvetica" w:eastAsia="Times New Roman" w:hAnsi="Helvetica" w:cs="Helvetica"/>
+                <w:color w:val="2D3B45"/>
+                <w:sz w:val="24"/>
+                <w:szCs w:val="24"/>
+                <w:lang w:eastAsia="nl-NL"/>
+              </w:rPr>
               <w:t>Beïnvloeder (tevreden houden)</w:t>
-            </w:r>
-          </w:p>
-        </w:tc>
-      </w:tr>
-      <w:tr>
-        <w:tc>
-          <w:tcPr>
-            <w:tcW w:w="4531" w:type="dxa"/>
-          </w:tcPr>
-          <w:p>
-            <w:r>
-              <w:t>Investeerders</w:t>
-            </w:r>
-          </w:p>
-        </w:tc>
-        <w:tc>
-          <w:tcPr>
-            <w:tcW w:w="4531" w:type="dxa"/>
-          </w:tcPr>
-          <w:p>
-            <w:r>
-              <w:t>Belanghebbende (op de hoogte houden)</w:t>
-            </w:r>
-          </w:p>
-        </w:tc>
-      </w:tr>
-      <w:tr>
-        <w:tc>
-          <w:tcPr>
-            <w:tcW w:w="4531" w:type="dxa"/>
-          </w:tcPr>
-          <w:p>
-            <w:r>
-              <w:t>Leveranciers</w:t>
-            </w:r>
-          </w:p>
-        </w:tc>
-        <w:tc>
-          <w:tcPr>
-            <w:tcW w:w="4531" w:type="dxa"/>
-          </w:tcPr>
-          <w:p>
-            <w:r>
-              <w:t>Beïnvloeder (tevreden houden)</w:t>
-            </w:r>
-          </w:p>
-        </w:tc>
-      </w:tr>
-      <w:tr>
-        <w:tc>
-          <w:tcPr>
-            <w:tcW w:w="4531" w:type="dxa"/>
-          </w:tcPr>
-          <w:p>
-            <w:r>
-              <w:t>Concurrenten</w:t>
-            </w:r>
-          </w:p>
-        </w:tc>
-        <w:tc>
-          <w:tcPr>
-            <w:tcW w:w="4531" w:type="dxa"/>
-          </w:tcPr>
-          <w:p>
-            <w:r>
-              <w:t>Toeschouwer (weinig aandacht)</w:t>
-            </w:r>
-          </w:p>
-        </w:tc>
-      </w:tr>
-      <w:tr>
-        <w:tc>
-          <w:tcPr>
-            <w:tcW w:w="4531" w:type="dxa"/>
-          </w:tcPr>
-          <w:p>
-            <w:r>
-              <w:t>Personeel</w:t>
-            </w:r>
-          </w:p>
-        </w:tc>
-        <w:tc>
-          <w:tcPr>
-            <w:tcW w:w="4531" w:type="dxa"/>
-          </w:tcPr>
-          <w:p>
-            <w:r>
-              <w:t>Belangrijke speler (vertroetelen)</w:t>
-            </w:r>
-          </w:p>
-        </w:tc>
-      </w:tr>
-      <w:tr>
-        <w:tc>
-          <w:tcPr>
-            <w:tcW w:w="4531" w:type="dxa"/>
-          </w:tcPr>
-          <w:p>
-            <w:r>
-              <w:t>Eigenaren</w:t>
-            </w:r>
-          </w:p>
-        </w:tc>
-        <w:tc>
-          <w:tcPr>
-            <w:tcW w:w="4531" w:type="dxa"/>
-          </w:tcPr>
-          <w:p>
-            <w:r>
-              <w:t>Belangrijke speler (vertroetelen)</w:t>
             </w:r>
           </w:p>
         </w:tc>
@@ -4377,15 +3166,1306 @@
     <w:p>
       <w:pPr>
         <w:shd w:val="clear" w:color="auto" w:fill="FFFFFF"/>
+        <w:spacing w:after="0" w:line="240" w:lineRule="auto"/>
+        <w:textAlignment w:val="baseline"/>
+        <w:rPr>
+          <w:rFonts w:ascii="Georgia" w:eastAsia="Times New Roman" w:hAnsi="Georgia" w:cs="Times New Roman"/>
+          <w:color w:val="333333"/>
+          <w:sz w:val="16"/>
+          <w:szCs w:val="16"/>
+          <w:lang w:eastAsia="nl-NL"/>
+        </w:rPr>
+      </w:pPr>
+    </w:p>
+    <w:p>
+      <w:pPr>
+        <w:shd w:val="clear" w:color="auto" w:fill="FFFFFF"/>
         <w:spacing w:before="100" w:beforeAutospacing="1" w:after="100" w:afterAutospacing="1" w:line="240" w:lineRule="auto"/>
         <w:rPr>
           <w:rFonts w:ascii="Helvetica" w:eastAsia="Times New Roman" w:hAnsi="Helvetica" w:cs="Helvetica"/>
           <w:color w:val="2D3B45"/>
-          <w:sz w:val="24"/>
-          <w:szCs w:val="24"/>
-          <w:lang w:eastAsia="nl-NL"/>
-        </w:rPr>
-      </w:pPr>
+          <w:sz w:val="20"/>
+          <w:szCs w:val="20"/>
+          <w:lang w:eastAsia="nl-NL"/>
+        </w:rPr>
+      </w:pPr>
+      <w:r>
+        <w:rPr>
+          <w:rFonts w:ascii="Helvetica" w:eastAsia="Times New Roman" w:hAnsi="Helvetica" w:cs="Helvetica"/>
+          <w:b/>
+          <w:color w:val="2D3B45"/>
+          <w:sz w:val="20"/>
+          <w:szCs w:val="20"/>
+          <w:lang w:eastAsia="nl-NL"/>
+        </w:rPr>
+        <w:t>Klante</w:t>
+      </w:r>
+      <w:r>
+        <w:rPr>
+          <w:rFonts w:ascii="Helvetica" w:eastAsia="Times New Roman" w:hAnsi="Helvetica" w:cs="Helvetica"/>
+          <w:b/>
+          <w:color w:val="2D3B45"/>
+          <w:sz w:val="20"/>
+          <w:szCs w:val="20"/>
+          <w:lang w:eastAsia="nl-NL"/>
+        </w:rPr>
+        <w:t>n:</w:t>
+      </w:r>
+      <w:r>
+        <w:rPr>
+          <w:rFonts w:ascii="Helvetica" w:eastAsia="Times New Roman" w:hAnsi="Helvetica" w:cs="Helvetica"/>
+          <w:color w:val="2D3B45"/>
+          <w:sz w:val="20"/>
+          <w:szCs w:val="20"/>
+          <w:lang w:eastAsia="nl-NL"/>
+        </w:rPr>
+        <w:t xml:space="preserve"> </w:t>
+      </w:r>
+      <w:r>
+        <w:rPr>
+          <w:rFonts w:ascii="Helvetica" w:eastAsia="Times New Roman" w:hAnsi="Helvetica" w:cs="Helvetica"/>
+          <w:color w:val="2D3B45"/>
+          <w:sz w:val="20"/>
+          <w:szCs w:val="20"/>
+          <w:lang w:eastAsia="nl-NL"/>
+        </w:rPr>
+        <w:t>D</w:t>
+      </w:r>
+      <w:r>
+        <w:rPr>
+          <w:rFonts w:ascii="Helvetica" w:eastAsia="Times New Roman" w:hAnsi="Helvetica" w:cs="Helvetica"/>
+          <w:color w:val="2D3B45"/>
+          <w:sz w:val="20"/>
+          <w:szCs w:val="20"/>
+          <w:lang w:eastAsia="nl-NL"/>
+        </w:rPr>
+        <w:t>e klant</w:t>
+      </w:r>
+      <w:r>
+        <w:rPr>
+          <w:rFonts w:ascii="Helvetica" w:eastAsia="Times New Roman" w:hAnsi="Helvetica" w:cs="Helvetica"/>
+          <w:color w:val="2D3B45"/>
+          <w:sz w:val="20"/>
+          <w:szCs w:val="20"/>
+          <w:lang w:eastAsia="nl-NL"/>
+        </w:rPr>
+        <w:t>(en)</w:t>
+      </w:r>
+      <w:r>
+        <w:rPr>
+          <w:rFonts w:ascii="Helvetica" w:eastAsia="Times New Roman" w:hAnsi="Helvetica" w:cs="Helvetica"/>
+          <w:color w:val="2D3B45"/>
+          <w:sz w:val="20"/>
+          <w:szCs w:val="20"/>
+          <w:lang w:eastAsia="nl-NL"/>
+        </w:rPr>
+        <w:t xml:space="preserve"> is een stakeholder</w:t>
+      </w:r>
+      <w:r>
+        <w:rPr>
+          <w:rFonts w:ascii="Helvetica" w:eastAsia="Times New Roman" w:hAnsi="Helvetica" w:cs="Helvetica"/>
+          <w:color w:val="2D3B45"/>
+          <w:sz w:val="20"/>
+          <w:szCs w:val="20"/>
+          <w:lang w:eastAsia="nl-NL"/>
+        </w:rPr>
+        <w:t xml:space="preserve"> want zonder de klant is er geen omzet</w:t>
+      </w:r>
+      <w:r>
+        <w:rPr>
+          <w:rFonts w:ascii="Helvetica" w:eastAsia="Times New Roman" w:hAnsi="Helvetica" w:cs="Helvetica"/>
+          <w:color w:val="2D3B45"/>
+          <w:sz w:val="20"/>
+          <w:szCs w:val="20"/>
+          <w:lang w:eastAsia="nl-NL"/>
+        </w:rPr>
+        <w:t>.</w:t>
+      </w:r>
+      <w:r>
+        <w:rPr>
+          <w:rFonts w:ascii="Helvetica" w:eastAsia="Times New Roman" w:hAnsi="Helvetica" w:cs="Helvetica"/>
+          <w:color w:val="2D3B45"/>
+          <w:sz w:val="20"/>
+          <w:szCs w:val="20"/>
+          <w:lang w:eastAsia="nl-NL"/>
+        </w:rPr>
+        <w:t xml:space="preserve"> </w:t>
+      </w:r>
+      <w:r>
+        <w:rPr>
+          <w:rFonts w:ascii="Helvetica" w:eastAsia="Times New Roman" w:hAnsi="Helvetica" w:cs="Helvetica"/>
+          <w:color w:val="2D3B45"/>
+          <w:sz w:val="20"/>
+          <w:szCs w:val="20"/>
+          <w:lang w:eastAsia="nl-NL"/>
+        </w:rPr>
+        <w:t>Z</w:t>
+      </w:r>
+      <w:r>
+        <w:rPr>
+          <w:rFonts w:ascii="Helvetica" w:eastAsia="Times New Roman" w:hAnsi="Helvetica" w:cs="Helvetica"/>
+          <w:color w:val="2D3B45"/>
+          <w:sz w:val="20"/>
+          <w:szCs w:val="20"/>
+          <w:lang w:eastAsia="nl-NL"/>
+        </w:rPr>
+        <w:t xml:space="preserve">ijn rol is </w:t>
+      </w:r>
+      <w:r>
+        <w:rPr>
+          <w:rFonts w:ascii="Helvetica" w:eastAsia="Times New Roman" w:hAnsi="Helvetica" w:cs="Helvetica"/>
+          <w:color w:val="2D3B45"/>
+          <w:sz w:val="20"/>
+          <w:szCs w:val="20"/>
+          <w:u w:val="single"/>
+          <w:lang w:eastAsia="nl-NL"/>
+        </w:rPr>
+        <w:t>beïnvloeder</w:t>
+      </w:r>
+      <w:r>
+        <w:rPr>
+          <w:rFonts w:ascii="Helvetica" w:eastAsia="Times New Roman" w:hAnsi="Helvetica" w:cs="Helvetica"/>
+          <w:color w:val="2D3B45"/>
+          <w:sz w:val="20"/>
+          <w:szCs w:val="20"/>
+          <w:lang w:eastAsia="nl-NL"/>
+        </w:rPr>
+        <w:t xml:space="preserve"> want hij heeft invloed, maar geen belang bij het bedrijf.</w:t>
+      </w:r>
+      <w:r>
+        <w:rPr>
+          <w:rFonts w:ascii="Helvetica" w:eastAsia="Times New Roman" w:hAnsi="Helvetica" w:cs="Helvetica"/>
+          <w:color w:val="2D3B45"/>
+          <w:sz w:val="20"/>
+          <w:szCs w:val="20"/>
+          <w:lang w:eastAsia="nl-NL"/>
+        </w:rPr>
+        <w:t xml:space="preserve"> Daardoor valt</w:t>
+      </w:r>
+      <w:r>
+        <w:rPr>
+          <w:rFonts w:ascii="Helvetica" w:eastAsia="Times New Roman" w:hAnsi="Helvetica" w:cs="Helvetica"/>
+          <w:color w:val="2D3B45"/>
+          <w:sz w:val="20"/>
+          <w:szCs w:val="20"/>
+          <w:lang w:eastAsia="nl-NL"/>
+        </w:rPr>
+        <w:t xml:space="preserve"> hij/zij</w:t>
+      </w:r>
+      <w:r>
+        <w:rPr>
+          <w:rFonts w:ascii="Helvetica" w:eastAsia="Times New Roman" w:hAnsi="Helvetica" w:cs="Helvetica"/>
+          <w:color w:val="2D3B45"/>
+          <w:sz w:val="20"/>
+          <w:szCs w:val="20"/>
+          <w:lang w:eastAsia="nl-NL"/>
+        </w:rPr>
+        <w:t xml:space="preserve"> onder</w:t>
+      </w:r>
+      <w:r>
+        <w:rPr>
+          <w:rFonts w:ascii="Helvetica" w:eastAsia="Times New Roman" w:hAnsi="Helvetica" w:cs="Helvetica"/>
+          <w:color w:val="2D3B45"/>
+          <w:sz w:val="20"/>
+          <w:szCs w:val="20"/>
+          <w:lang w:eastAsia="nl-NL"/>
+        </w:rPr>
+        <w:t xml:space="preserve"> </w:t>
+      </w:r>
+      <w:r>
+        <w:rPr>
+          <w:rFonts w:ascii="Helvetica" w:eastAsia="Times New Roman" w:hAnsi="Helvetica" w:cs="Helvetica"/>
+          <w:color w:val="2D3B45"/>
+          <w:sz w:val="20"/>
+          <w:szCs w:val="20"/>
+          <w:u w:val="single"/>
+          <w:lang w:eastAsia="nl-NL"/>
+        </w:rPr>
+        <w:t>secundair</w:t>
+      </w:r>
+      <w:r>
+        <w:rPr>
+          <w:rFonts w:ascii="Helvetica" w:eastAsia="Times New Roman" w:hAnsi="Helvetica" w:cs="Helvetica"/>
+          <w:color w:val="2D3B45"/>
+          <w:sz w:val="20"/>
+          <w:szCs w:val="20"/>
+          <w:lang w:eastAsia="nl-NL"/>
+        </w:rPr>
+        <w:t>. H</w:t>
+      </w:r>
+      <w:r>
+        <w:rPr>
+          <w:rFonts w:ascii="Helvetica" w:eastAsia="Times New Roman" w:hAnsi="Helvetica" w:cs="Helvetica"/>
+          <w:color w:val="2D3B45"/>
+          <w:sz w:val="20"/>
+          <w:szCs w:val="20"/>
+          <w:lang w:eastAsia="nl-NL"/>
+        </w:rPr>
+        <w:t xml:space="preserve">ij/zij </w:t>
+      </w:r>
+      <w:r>
+        <w:rPr>
+          <w:rFonts w:ascii="Helvetica" w:eastAsia="Times New Roman" w:hAnsi="Helvetica" w:cs="Helvetica"/>
+          <w:color w:val="2D3B45"/>
+          <w:sz w:val="20"/>
+          <w:szCs w:val="20"/>
+          <w:lang w:eastAsia="nl-NL"/>
+        </w:rPr>
+        <w:t xml:space="preserve">heeft geen belang </w:t>
+      </w:r>
+      <w:r>
+        <w:rPr>
+          <w:rFonts w:ascii="Helvetica" w:eastAsia="Times New Roman" w:hAnsi="Helvetica" w:cs="Helvetica"/>
+          <w:color w:val="2D3B45"/>
+          <w:sz w:val="20"/>
+          <w:szCs w:val="20"/>
+          <w:lang w:eastAsia="nl-NL"/>
+        </w:rPr>
+        <w:t>bij de bedrijfsprocessen maar hij/zij heeft wel invloed op het bedrijf, denk maar aan de omzet.</w:t>
+      </w:r>
+      <w:r>
+        <w:rPr>
+          <w:rFonts w:ascii="Helvetica" w:eastAsia="Times New Roman" w:hAnsi="Helvetica" w:cs="Helvetica"/>
+          <w:color w:val="2D3B45"/>
+          <w:sz w:val="20"/>
+          <w:szCs w:val="20"/>
+          <w:lang w:eastAsia="nl-NL"/>
+        </w:rPr>
+        <w:t xml:space="preserve"> Hij heeft een afgeleid belang, namelijk het opkomen voor de belangen van de primaire stakeholders.</w:t>
+      </w:r>
+    </w:p>
+    <w:p>
+      <w:pPr>
+        <w:shd w:val="clear" w:color="auto" w:fill="FFFFFF"/>
+        <w:spacing w:before="100" w:beforeAutospacing="1" w:after="100" w:afterAutospacing="1" w:line="240" w:lineRule="auto"/>
+        <w:rPr>
+          <w:rFonts w:ascii="Helvetica" w:eastAsia="Times New Roman" w:hAnsi="Helvetica" w:cs="Helvetica"/>
+          <w:color w:val="2D3B45"/>
+          <w:sz w:val="20"/>
+          <w:szCs w:val="20"/>
+          <w:u w:val="single"/>
+          <w:lang w:eastAsia="nl-NL"/>
+        </w:rPr>
+      </w:pPr>
+      <w:r>
+        <w:rPr>
+          <w:rFonts w:ascii="Helvetica" w:eastAsia="Times New Roman" w:hAnsi="Helvetica" w:cs="Helvetica"/>
+          <w:b/>
+          <w:color w:val="2D3B45"/>
+          <w:sz w:val="20"/>
+          <w:szCs w:val="20"/>
+          <w:lang w:eastAsia="nl-NL"/>
+        </w:rPr>
+        <w:t>Ontwikkelaa</w:t>
+      </w:r>
+      <w:r>
+        <w:rPr>
+          <w:rFonts w:ascii="Helvetica" w:eastAsia="Times New Roman" w:hAnsi="Helvetica" w:cs="Helvetica"/>
+          <w:b/>
+          <w:color w:val="2D3B45"/>
+          <w:sz w:val="20"/>
+          <w:szCs w:val="20"/>
+          <w:lang w:eastAsia="nl-NL"/>
+        </w:rPr>
+        <w:t>rs</w:t>
+      </w:r>
+      <w:r>
+        <w:rPr>
+          <w:rFonts w:ascii="Helvetica" w:eastAsia="Times New Roman" w:hAnsi="Helvetica" w:cs="Helvetica"/>
+          <w:b/>
+          <w:color w:val="2D3B45"/>
+          <w:sz w:val="20"/>
+          <w:szCs w:val="20"/>
+          <w:lang w:eastAsia="nl-NL"/>
+        </w:rPr>
+        <w:t>:</w:t>
+      </w:r>
+      <w:r>
+        <w:rPr>
+          <w:rFonts w:ascii="Helvetica" w:eastAsia="Times New Roman" w:hAnsi="Helvetica" w:cs="Helvetica"/>
+          <w:color w:val="2D3B45"/>
+          <w:sz w:val="20"/>
+          <w:szCs w:val="20"/>
+          <w:lang w:eastAsia="nl-NL"/>
+        </w:rPr>
+        <w:t xml:space="preserve"> D</w:t>
+      </w:r>
+      <w:r>
+        <w:rPr>
+          <w:rFonts w:ascii="Helvetica" w:eastAsia="Times New Roman" w:hAnsi="Helvetica" w:cs="Helvetica"/>
+          <w:color w:val="2D3B45"/>
+          <w:sz w:val="20"/>
+          <w:szCs w:val="20"/>
+          <w:lang w:eastAsia="nl-NL"/>
+        </w:rPr>
+        <w:t xml:space="preserve">e </w:t>
+      </w:r>
+      <w:r>
+        <w:rPr>
+          <w:rFonts w:ascii="Helvetica" w:eastAsia="Times New Roman" w:hAnsi="Helvetica" w:cs="Helvetica"/>
+          <w:color w:val="2D3B45"/>
+          <w:sz w:val="20"/>
+          <w:szCs w:val="20"/>
+          <w:lang w:eastAsia="nl-NL"/>
+        </w:rPr>
+        <w:t>ontwikkelaars zijn</w:t>
+      </w:r>
+      <w:r>
+        <w:rPr>
+          <w:rFonts w:ascii="Helvetica" w:eastAsia="Times New Roman" w:hAnsi="Helvetica" w:cs="Helvetica"/>
+          <w:color w:val="2D3B45"/>
+          <w:sz w:val="20"/>
+          <w:szCs w:val="20"/>
+          <w:lang w:eastAsia="nl-NL"/>
+        </w:rPr>
+        <w:t xml:space="preserve"> stakeholder</w:t>
+      </w:r>
+      <w:r>
+        <w:rPr>
+          <w:rFonts w:ascii="Helvetica" w:eastAsia="Times New Roman" w:hAnsi="Helvetica" w:cs="Helvetica"/>
+          <w:color w:val="2D3B45"/>
+          <w:sz w:val="20"/>
+          <w:szCs w:val="20"/>
+          <w:lang w:eastAsia="nl-NL"/>
+        </w:rPr>
+        <w:t>s</w:t>
+      </w:r>
+      <w:r>
+        <w:rPr>
+          <w:rFonts w:ascii="Helvetica" w:eastAsia="Times New Roman" w:hAnsi="Helvetica" w:cs="Helvetica"/>
+          <w:color w:val="2D3B45"/>
+          <w:sz w:val="20"/>
+          <w:szCs w:val="20"/>
+          <w:lang w:eastAsia="nl-NL"/>
+        </w:rPr>
+        <w:t xml:space="preserve"> </w:t>
+      </w:r>
+      <w:r>
+        <w:rPr>
+          <w:rFonts w:ascii="Helvetica" w:eastAsia="Times New Roman" w:hAnsi="Helvetica" w:cs="Helvetica"/>
+          <w:color w:val="2D3B45"/>
+          <w:sz w:val="20"/>
+          <w:szCs w:val="20"/>
+          <w:lang w:eastAsia="nl-NL"/>
+        </w:rPr>
+        <w:t xml:space="preserve">en zijn </w:t>
+      </w:r>
+      <w:r>
+        <w:rPr>
+          <w:rFonts w:ascii="Helvetica" w:eastAsia="Times New Roman" w:hAnsi="Helvetica" w:cs="Helvetica"/>
+          <w:color w:val="2D3B45"/>
+          <w:sz w:val="20"/>
+          <w:szCs w:val="20"/>
+          <w:u w:val="single"/>
+          <w:lang w:eastAsia="nl-NL"/>
+        </w:rPr>
+        <w:t>belangrijke spelers. Ze hebben belang</w:t>
+      </w:r>
+      <w:r>
+        <w:rPr>
+          <w:rFonts w:ascii="Helvetica" w:eastAsia="Times New Roman" w:hAnsi="Helvetica" w:cs="Helvetica"/>
+          <w:color w:val="2D3B45"/>
+          <w:sz w:val="20"/>
+          <w:szCs w:val="20"/>
+          <w:lang w:eastAsia="nl-NL"/>
+        </w:rPr>
+        <w:t xml:space="preserve"> want</w:t>
+      </w:r>
+      <w:r>
+        <w:rPr>
+          <w:rFonts w:ascii="Helvetica" w:eastAsia="Times New Roman" w:hAnsi="Helvetica" w:cs="Helvetica"/>
+          <w:b/>
+          <w:bCs/>
+          <w:color w:val="2D3B45"/>
+          <w:sz w:val="20"/>
+          <w:szCs w:val="20"/>
+          <w:lang w:eastAsia="nl-NL"/>
+        </w:rPr>
+        <w:t xml:space="preserve"> </w:t>
+      </w:r>
+      <w:r>
+        <w:rPr>
+          <w:rFonts w:ascii="Helvetica" w:eastAsia="Times New Roman" w:hAnsi="Helvetica" w:cs="Helvetica"/>
+          <w:color w:val="2D3B45"/>
+          <w:sz w:val="20"/>
+          <w:szCs w:val="20"/>
+          <w:lang w:eastAsia="nl-NL"/>
+        </w:rPr>
+        <w:t>z</w:t>
+      </w:r>
+      <w:r>
+        <w:rPr>
+          <w:rFonts w:ascii="Helvetica" w:eastAsia="Times New Roman" w:hAnsi="Helvetica" w:cs="Helvetica"/>
+          <w:color w:val="2D3B45"/>
+          <w:sz w:val="20"/>
+          <w:szCs w:val="20"/>
+          <w:lang w:eastAsia="nl-NL"/>
+        </w:rPr>
+        <w:t xml:space="preserve">ij spreken met Steam af dat hun ontwikkeling verkocht zal worden op hun platform. De inkomsten en </w:t>
+      </w:r>
+      <w:r>
+        <w:rPr>
+          <w:rFonts w:ascii="Helvetica" w:eastAsia="Times New Roman" w:hAnsi="Helvetica" w:cs="Helvetica"/>
+          <w:color w:val="2D3B45"/>
+          <w:sz w:val="20"/>
+          <w:szCs w:val="20"/>
+          <w:lang w:eastAsia="nl-NL"/>
+        </w:rPr>
+        <w:t>verkoopcijfers van hun product</w:t>
+      </w:r>
+      <w:r>
+        <w:rPr>
+          <w:rFonts w:ascii="Helvetica" w:eastAsia="Times New Roman" w:hAnsi="Helvetica" w:cs="Helvetica"/>
+          <w:color w:val="2D3B45"/>
+          <w:sz w:val="20"/>
+          <w:szCs w:val="20"/>
+          <w:lang w:eastAsia="nl-NL"/>
+        </w:rPr>
+        <w:t>en</w:t>
+      </w:r>
+      <w:r>
+        <w:rPr>
+          <w:rFonts w:ascii="Helvetica" w:eastAsia="Times New Roman" w:hAnsi="Helvetica" w:cs="Helvetica"/>
+          <w:color w:val="2D3B45"/>
+          <w:sz w:val="20"/>
+          <w:szCs w:val="20"/>
+          <w:lang w:eastAsia="nl-NL"/>
+        </w:rPr>
+        <w:t xml:space="preserve"> liggen aan de prestaties van Steam</w:t>
+      </w:r>
+      <w:r>
+        <w:rPr>
+          <w:rFonts w:ascii="Helvetica" w:eastAsia="Times New Roman" w:hAnsi="Helvetica" w:cs="Helvetica"/>
+          <w:color w:val="2D3B45"/>
+          <w:sz w:val="20"/>
+          <w:szCs w:val="20"/>
+          <w:lang w:eastAsia="nl-NL"/>
+        </w:rPr>
+        <w:t>.</w:t>
+      </w:r>
+      <w:r>
+        <w:rPr>
+          <w:rFonts w:ascii="Helvetica" w:eastAsia="Times New Roman" w:hAnsi="Helvetica" w:cs="Helvetica"/>
+          <w:color w:val="2D3B45"/>
+          <w:sz w:val="20"/>
+          <w:szCs w:val="20"/>
+          <w:lang w:eastAsia="nl-NL"/>
+        </w:rPr>
+        <w:t xml:space="preserve"> Zij hebben veel invloed op het bedrijf want zonder de ontwikkelaars is er geen product om te kopen op Steam. Dat geeft de ontwikkelaars een </w:t>
+      </w:r>
+      <w:r>
+        <w:rPr>
+          <w:rFonts w:ascii="Helvetica" w:eastAsia="Times New Roman" w:hAnsi="Helvetica" w:cs="Helvetica"/>
+          <w:color w:val="2D3B45"/>
+          <w:sz w:val="20"/>
+          <w:szCs w:val="20"/>
+          <w:u w:val="single"/>
+          <w:lang w:eastAsia="nl-NL"/>
+        </w:rPr>
+        <w:t>primaire rol.</w:t>
+      </w:r>
+    </w:p>
+    <w:p>
+      <w:pPr>
+        <w:shd w:val="clear" w:color="auto" w:fill="FFFFFF"/>
+        <w:spacing w:before="100" w:beforeAutospacing="1" w:after="100" w:afterAutospacing="1" w:line="240" w:lineRule="auto"/>
+        <w:rPr>
+          <w:rFonts w:ascii="Helvetica" w:eastAsia="Times New Roman" w:hAnsi="Helvetica" w:cs="Helvetica"/>
+          <w:color w:val="2D3B45"/>
+          <w:sz w:val="20"/>
+          <w:szCs w:val="20"/>
+          <w:lang w:eastAsia="nl-NL"/>
+        </w:rPr>
+      </w:pPr>
+      <w:r>
+        <w:rPr>
+          <w:rFonts w:ascii="Helvetica" w:eastAsia="Times New Roman" w:hAnsi="Helvetica" w:cs="Helvetica"/>
+          <w:b/>
+          <w:color w:val="2D3B45"/>
+          <w:sz w:val="20"/>
+          <w:szCs w:val="20"/>
+          <w:lang w:eastAsia="nl-NL"/>
+        </w:rPr>
+        <w:t>Eigenaren:</w:t>
+      </w:r>
+      <w:r>
+        <w:rPr>
+          <w:rFonts w:ascii="Helvetica" w:eastAsia="Times New Roman" w:hAnsi="Helvetica" w:cs="Helvetica"/>
+          <w:color w:val="2D3B45"/>
+          <w:sz w:val="20"/>
+          <w:szCs w:val="20"/>
+          <w:lang w:eastAsia="nl-NL"/>
+        </w:rPr>
+        <w:t xml:space="preserve"> </w:t>
+      </w:r>
+      <w:r>
+        <w:rPr>
+          <w:rFonts w:ascii="Helvetica" w:eastAsia="Times New Roman" w:hAnsi="Helvetica" w:cs="Helvetica"/>
+          <w:color w:val="2D3B45"/>
+          <w:sz w:val="20"/>
+          <w:szCs w:val="20"/>
+          <w:lang w:eastAsia="nl-NL"/>
+        </w:rPr>
+        <w:t xml:space="preserve">De eigenaren zijn een stakeholder want zonder de eigenaren bestond het bedrijf niet. De rol van de eigenaren is </w:t>
+      </w:r>
+      <w:r>
+        <w:rPr>
+          <w:rFonts w:ascii="Helvetica" w:eastAsia="Times New Roman" w:hAnsi="Helvetica" w:cs="Helvetica"/>
+          <w:color w:val="2D3B45"/>
+          <w:sz w:val="20"/>
+          <w:szCs w:val="20"/>
+          <w:u w:val="single"/>
+          <w:lang w:eastAsia="nl-NL"/>
+        </w:rPr>
+        <w:t>belangrijke speler</w:t>
+      </w:r>
+      <w:r>
+        <w:rPr>
+          <w:rFonts w:ascii="Helvetica" w:eastAsia="Times New Roman" w:hAnsi="Helvetica" w:cs="Helvetica"/>
+          <w:color w:val="2D3B45"/>
+          <w:sz w:val="20"/>
+          <w:szCs w:val="20"/>
+          <w:lang w:eastAsia="nl-NL"/>
+        </w:rPr>
+        <w:t xml:space="preserve"> omdat de eigenaren zowel invloed als belang hebben binnen het bedrijf. Daardoor vallen de eigenaren onder </w:t>
+      </w:r>
+      <w:r>
+        <w:rPr>
+          <w:rFonts w:ascii="Helvetica" w:eastAsia="Times New Roman" w:hAnsi="Helvetica" w:cs="Helvetica"/>
+          <w:color w:val="2D3B45"/>
+          <w:sz w:val="20"/>
+          <w:szCs w:val="20"/>
+          <w:u w:val="single"/>
+          <w:lang w:eastAsia="nl-NL"/>
+        </w:rPr>
+        <w:t>primair</w:t>
+      </w:r>
+      <w:r>
+        <w:rPr>
+          <w:rFonts w:ascii="Helvetica" w:eastAsia="Times New Roman" w:hAnsi="Helvetica" w:cs="Helvetica"/>
+          <w:color w:val="2D3B45"/>
+          <w:sz w:val="20"/>
+          <w:szCs w:val="20"/>
+          <w:lang w:eastAsia="nl-NL"/>
+        </w:rPr>
+        <w:t xml:space="preserve">, want de eigenaren </w:t>
+      </w:r>
+      <w:r>
+        <w:rPr>
+          <w:rFonts w:ascii="Helvetica" w:eastAsia="Times New Roman" w:hAnsi="Helvetica" w:cs="Helvetica"/>
+          <w:color w:val="2D3B45"/>
+          <w:sz w:val="20"/>
+          <w:szCs w:val="20"/>
+          <w:lang w:eastAsia="nl-NL"/>
+        </w:rPr>
+        <w:t>hebben</w:t>
+      </w:r>
+      <w:r>
+        <w:rPr>
+          <w:rFonts w:ascii="Helvetica" w:eastAsia="Times New Roman" w:hAnsi="Helvetica" w:cs="Helvetica"/>
+          <w:color w:val="2D3B45"/>
+          <w:sz w:val="20"/>
+          <w:szCs w:val="20"/>
+          <w:lang w:eastAsia="nl-NL"/>
+        </w:rPr>
+        <w:t xml:space="preserve"> zowel invloed als belang bij het bedrijf.</w:t>
+      </w:r>
+    </w:p>
+    <w:p>
+      <w:pPr>
+        <w:shd w:val="clear" w:color="auto" w:fill="FFFFFF"/>
+        <w:spacing w:before="100" w:beforeAutospacing="1" w:after="100" w:afterAutospacing="1" w:line="240" w:lineRule="auto"/>
+        <w:rPr>
+          <w:rFonts w:ascii="Helvetica" w:eastAsia="Times New Roman" w:hAnsi="Helvetica" w:cs="Helvetica"/>
+          <w:color w:val="000000" w:themeColor="text1"/>
+          <w:sz w:val="20"/>
+          <w:szCs w:val="20"/>
+          <w:lang w:eastAsia="nl-NL"/>
+        </w:rPr>
+      </w:pPr>
+      <w:r>
+        <w:rPr>
+          <w:rFonts w:ascii="Helvetica" w:eastAsia="Times New Roman" w:hAnsi="Helvetica" w:cs="Helvetica"/>
+          <w:b/>
+          <w:color w:val="000000" w:themeColor="text1"/>
+          <w:sz w:val="20"/>
+          <w:szCs w:val="20"/>
+          <w:lang w:eastAsia="nl-NL"/>
+        </w:rPr>
+        <w:t>Concurrenten</w:t>
+      </w:r>
+      <w:r>
+        <w:rPr>
+          <w:rFonts w:ascii="Helvetica" w:eastAsia="Times New Roman" w:hAnsi="Helvetica" w:cs="Helvetica"/>
+          <w:color w:val="000000" w:themeColor="text1"/>
+          <w:sz w:val="20"/>
+          <w:szCs w:val="20"/>
+          <w:lang w:eastAsia="nl-NL"/>
+        </w:rPr>
+        <w:t xml:space="preserve">: </w:t>
+      </w:r>
+      <w:r>
+        <w:rPr>
+          <w:rFonts w:ascii="Helvetica" w:eastAsia="Times New Roman" w:hAnsi="Helvetica" w:cs="Helvetica"/>
+          <w:color w:val="000000" w:themeColor="text1"/>
+          <w:sz w:val="20"/>
+          <w:szCs w:val="20"/>
+          <w:lang w:eastAsia="nl-NL"/>
+        </w:rPr>
+        <w:t>D</w:t>
+      </w:r>
+      <w:r>
+        <w:rPr>
+          <w:rFonts w:ascii="Helvetica" w:eastAsia="Times New Roman" w:hAnsi="Helvetica" w:cs="Helvetica"/>
+          <w:color w:val="000000" w:themeColor="text1"/>
+          <w:sz w:val="20"/>
+          <w:szCs w:val="20"/>
+          <w:lang w:eastAsia="nl-NL"/>
+        </w:rPr>
+        <w:t xml:space="preserve">e concurrent is een stakeholder omdat de concurrent op de arbeidsmarkt concurreert met het bedrijf. Zijn rol is </w:t>
+      </w:r>
+      <w:r>
+        <w:rPr>
+          <w:rFonts w:ascii="Helvetica" w:eastAsia="Times New Roman" w:hAnsi="Helvetica" w:cs="Helvetica"/>
+          <w:color w:val="000000" w:themeColor="text1"/>
+          <w:sz w:val="20"/>
+          <w:szCs w:val="20"/>
+          <w:u w:val="single"/>
+          <w:lang w:eastAsia="nl-NL"/>
+        </w:rPr>
+        <w:t>toeschouwer</w:t>
+      </w:r>
+      <w:r>
+        <w:rPr>
+          <w:rFonts w:ascii="Helvetica" w:eastAsia="Times New Roman" w:hAnsi="Helvetica" w:cs="Helvetica"/>
+          <w:color w:val="000000" w:themeColor="text1"/>
+          <w:sz w:val="20"/>
+          <w:szCs w:val="20"/>
+          <w:lang w:eastAsia="nl-NL"/>
+        </w:rPr>
+        <w:t xml:space="preserve"> omdat de concurrent geen invloed of belang heeft bij het bedrijf.</w:t>
+      </w:r>
+      <w:r>
+        <w:rPr>
+          <w:rFonts w:ascii="Helvetica" w:eastAsia="Times New Roman" w:hAnsi="Helvetica" w:cs="Helvetica"/>
+          <w:color w:val="000000" w:themeColor="text1"/>
+          <w:sz w:val="20"/>
+          <w:szCs w:val="20"/>
+          <w:lang w:eastAsia="nl-NL"/>
+        </w:rPr>
+        <w:t xml:space="preserve"> Daardoor valt </w:t>
+      </w:r>
+      <w:r>
+        <w:rPr>
+          <w:rFonts w:ascii="Helvetica" w:eastAsia="Times New Roman" w:hAnsi="Helvetica" w:cs="Helvetica"/>
+          <w:color w:val="000000" w:themeColor="text1"/>
+          <w:sz w:val="20"/>
+          <w:szCs w:val="20"/>
+          <w:lang w:eastAsia="nl-NL"/>
+        </w:rPr>
+        <w:t>de concurrent</w:t>
+      </w:r>
+      <w:r>
+        <w:rPr>
+          <w:rFonts w:ascii="Helvetica" w:eastAsia="Times New Roman" w:hAnsi="Helvetica" w:cs="Helvetica"/>
+          <w:color w:val="000000" w:themeColor="text1"/>
+          <w:sz w:val="20"/>
+          <w:szCs w:val="20"/>
+          <w:lang w:eastAsia="nl-NL"/>
+        </w:rPr>
+        <w:t xml:space="preserve"> onder </w:t>
+      </w:r>
+      <w:r>
+        <w:rPr>
+          <w:rFonts w:ascii="Helvetica" w:eastAsia="Times New Roman" w:hAnsi="Helvetica" w:cs="Helvetica"/>
+          <w:color w:val="000000" w:themeColor="text1"/>
+          <w:sz w:val="20"/>
+          <w:szCs w:val="20"/>
+          <w:u w:val="single"/>
+          <w:lang w:eastAsia="nl-NL"/>
+        </w:rPr>
+        <w:t>secundair</w:t>
+      </w:r>
+      <w:r>
+        <w:rPr>
+          <w:rFonts w:ascii="Helvetica" w:eastAsia="Times New Roman" w:hAnsi="Helvetica" w:cs="Helvetica"/>
+          <w:color w:val="000000" w:themeColor="text1"/>
+          <w:sz w:val="20"/>
+          <w:szCs w:val="20"/>
+          <w:lang w:eastAsia="nl-NL"/>
+        </w:rPr>
+        <w:t>. Hij/zij heeft geen belang of invloed en verdient dus weinig aandacht.</w:t>
+      </w:r>
+      <w:r>
+        <w:rPr>
+          <w:rFonts w:ascii="Helvetica" w:eastAsia="Times New Roman" w:hAnsi="Helvetica" w:cs="Helvetica"/>
+          <w:color w:val="000000" w:themeColor="text1"/>
+          <w:sz w:val="20"/>
+          <w:szCs w:val="20"/>
+          <w:lang w:eastAsia="nl-NL"/>
+        </w:rPr>
+        <w:t xml:space="preserve"> </w:t>
+      </w:r>
+    </w:p>
+    <w:p>
+      <w:pPr>
+        <w:shd w:val="clear" w:color="auto" w:fill="FFFFFF"/>
+        <w:spacing w:before="100" w:beforeAutospacing="1" w:after="100" w:afterAutospacing="1" w:line="240" w:lineRule="auto"/>
+        <w:rPr>
+          <w:rFonts w:ascii="Helvetica" w:eastAsia="Times New Roman" w:hAnsi="Helvetica" w:cs="Helvetica"/>
+          <w:color w:val="2D3B45"/>
+          <w:sz w:val="20"/>
+          <w:szCs w:val="20"/>
+          <w:lang w:eastAsia="nl-NL"/>
+        </w:rPr>
+      </w:pPr>
+      <w:r>
+        <w:rPr>
+          <w:rFonts w:ascii="Helvetica" w:eastAsia="Times New Roman" w:hAnsi="Helvetica" w:cs="Helvetica"/>
+          <w:b/>
+          <w:color w:val="2D3B45"/>
+          <w:sz w:val="20"/>
+          <w:szCs w:val="20"/>
+          <w:lang w:eastAsia="nl-NL"/>
+        </w:rPr>
+        <w:t>Personeel:</w:t>
+      </w:r>
+      <w:r>
+        <w:rPr>
+          <w:rFonts w:ascii="Helvetica" w:eastAsia="Times New Roman" w:hAnsi="Helvetica" w:cs="Helvetica"/>
+          <w:color w:val="2D3B45"/>
+          <w:sz w:val="20"/>
+          <w:szCs w:val="20"/>
+          <w:lang w:eastAsia="nl-NL"/>
+        </w:rPr>
+        <w:t xml:space="preserve"> </w:t>
+      </w:r>
+      <w:r>
+        <w:rPr>
+          <w:rFonts w:ascii="Helvetica" w:eastAsia="Times New Roman" w:hAnsi="Helvetica" w:cs="Helvetica"/>
+          <w:color w:val="2D3B45"/>
+          <w:sz w:val="20"/>
+          <w:szCs w:val="20"/>
+          <w:lang w:eastAsia="nl-NL"/>
+        </w:rPr>
+        <w:t xml:space="preserve">Het personeel is een stakeholder want zonder het personeel kan het bedrijf niet functioneren. De rol van het personeel is </w:t>
+      </w:r>
+      <w:r>
+        <w:rPr>
+          <w:rFonts w:ascii="Helvetica" w:eastAsia="Times New Roman" w:hAnsi="Helvetica" w:cs="Helvetica"/>
+          <w:color w:val="2D3B45"/>
+          <w:sz w:val="20"/>
+          <w:szCs w:val="20"/>
+          <w:u w:val="single"/>
+          <w:lang w:eastAsia="nl-NL"/>
+        </w:rPr>
+        <w:t>belangrijke speler</w:t>
+      </w:r>
+      <w:r>
+        <w:rPr>
+          <w:rFonts w:ascii="Helvetica" w:eastAsia="Times New Roman" w:hAnsi="Helvetica" w:cs="Helvetica"/>
+          <w:color w:val="2D3B45"/>
+          <w:sz w:val="20"/>
+          <w:szCs w:val="20"/>
+          <w:u w:val="single"/>
+          <w:lang w:eastAsia="nl-NL"/>
+        </w:rPr>
+        <w:t>,</w:t>
+      </w:r>
+      <w:r>
+        <w:rPr>
+          <w:rFonts w:ascii="Helvetica" w:eastAsia="Times New Roman" w:hAnsi="Helvetica" w:cs="Helvetica"/>
+          <w:color w:val="2D3B45"/>
+          <w:sz w:val="20"/>
+          <w:szCs w:val="20"/>
+          <w:lang w:eastAsia="nl-NL"/>
+        </w:rPr>
+        <w:t xml:space="preserve"> omdat de efficiency van het bedrijf gedeeltelijk ligt bij het personeel. Daardoor valt het personeel onder </w:t>
+      </w:r>
+      <w:r>
+        <w:rPr>
+          <w:rFonts w:ascii="Helvetica" w:eastAsia="Times New Roman" w:hAnsi="Helvetica" w:cs="Helvetica"/>
+          <w:color w:val="2D3B45"/>
+          <w:sz w:val="20"/>
+          <w:szCs w:val="20"/>
+          <w:u w:val="single"/>
+          <w:lang w:eastAsia="nl-NL"/>
+        </w:rPr>
+        <w:t>primair</w:t>
+      </w:r>
+      <w:r>
+        <w:rPr>
+          <w:rFonts w:ascii="Helvetica" w:eastAsia="Times New Roman" w:hAnsi="Helvetica" w:cs="Helvetica"/>
+          <w:color w:val="2D3B45"/>
+          <w:sz w:val="20"/>
+          <w:szCs w:val="20"/>
+          <w:lang w:eastAsia="nl-NL"/>
+        </w:rPr>
+        <w:t>, want het personeel heeft zowel invloed als belang bij het bed</w:t>
+      </w:r>
+      <w:r>
+        <w:rPr>
+          <w:rFonts w:ascii="Helvetica" w:eastAsia="Times New Roman" w:hAnsi="Helvetica" w:cs="Helvetica"/>
+          <w:color w:val="2D3B45"/>
+          <w:sz w:val="20"/>
+          <w:szCs w:val="20"/>
+          <w:lang w:eastAsia="nl-NL"/>
+        </w:rPr>
+        <w:t>rijf omdat het over hun inkomsten gaat.</w:t>
+      </w:r>
+    </w:p>
+    <w:p>
+      <w:pPr>
+        <w:shd w:val="clear" w:color="auto" w:fill="FFFFFF"/>
+        <w:spacing w:before="100" w:beforeAutospacing="1" w:after="100" w:afterAutospacing="1" w:line="240" w:lineRule="auto"/>
+        <w:rPr>
+          <w:rFonts w:ascii="Helvetica" w:eastAsia="Times New Roman" w:hAnsi="Helvetica" w:cs="Helvetica"/>
+          <w:color w:val="2D3B45"/>
+          <w:sz w:val="20"/>
+          <w:szCs w:val="20"/>
+          <w:lang w:eastAsia="nl-NL"/>
+        </w:rPr>
+      </w:pPr>
+    </w:p>
+    <w:p>
+      <w:pPr>
+        <w:shd w:val="clear" w:color="auto" w:fill="FFFFFF"/>
+        <w:spacing w:before="100" w:beforeAutospacing="1" w:after="100" w:afterAutospacing="1" w:line="240" w:lineRule="auto"/>
+        <w:rPr>
+          <w:rFonts w:ascii="Helvetica" w:eastAsia="Times New Roman" w:hAnsi="Helvetica" w:cs="Helvetica"/>
+          <w:bCs/>
+          <w:color w:val="2D3B45"/>
+          <w:sz w:val="20"/>
+          <w:szCs w:val="20"/>
+          <w:lang w:eastAsia="nl-NL"/>
+        </w:rPr>
+      </w:pPr>
+      <w:r>
+        <w:rPr>
+          <w:rFonts w:ascii="Helvetica" w:eastAsia="Times New Roman" w:hAnsi="Helvetica" w:cs="Helvetica"/>
+          <w:b/>
+          <w:color w:val="2D3B45"/>
+          <w:sz w:val="20"/>
+          <w:szCs w:val="20"/>
+          <w:lang w:eastAsia="nl-NL"/>
+        </w:rPr>
+        <w:lastRenderedPageBreak/>
+        <w:t xml:space="preserve">Critici: </w:t>
+      </w:r>
+      <w:r>
+        <w:rPr>
+          <w:rFonts w:ascii="Helvetica" w:eastAsia="Times New Roman" w:hAnsi="Helvetica" w:cs="Helvetica"/>
+          <w:bCs/>
+          <w:color w:val="2D3B45"/>
+          <w:sz w:val="20"/>
+          <w:szCs w:val="20"/>
+          <w:lang w:eastAsia="nl-NL"/>
+        </w:rPr>
+        <w:t xml:space="preserve">Critici </w:t>
+      </w:r>
+      <w:r>
+        <w:rPr>
+          <w:rFonts w:ascii="Helvetica" w:eastAsia="Times New Roman" w:hAnsi="Helvetica" w:cs="Helvetica"/>
+          <w:bCs/>
+          <w:color w:val="2D3B45"/>
+          <w:sz w:val="20"/>
+          <w:szCs w:val="20"/>
+          <w:lang w:eastAsia="nl-NL"/>
+        </w:rPr>
+        <w:t>zijn</w:t>
+      </w:r>
+      <w:r>
+        <w:rPr>
+          <w:rFonts w:ascii="Helvetica" w:eastAsia="Times New Roman" w:hAnsi="Helvetica" w:cs="Helvetica"/>
+          <w:bCs/>
+          <w:color w:val="2D3B45"/>
+          <w:sz w:val="20"/>
+          <w:szCs w:val="20"/>
+          <w:lang w:eastAsia="nl-NL"/>
+        </w:rPr>
+        <w:t xml:space="preserve"> stakeholder</w:t>
+      </w:r>
+      <w:r>
+        <w:rPr>
+          <w:rFonts w:ascii="Helvetica" w:eastAsia="Times New Roman" w:hAnsi="Helvetica" w:cs="Helvetica"/>
+          <w:bCs/>
+          <w:color w:val="2D3B45"/>
+          <w:sz w:val="20"/>
+          <w:szCs w:val="20"/>
+          <w:lang w:eastAsia="nl-NL"/>
+        </w:rPr>
+        <w:t xml:space="preserve">s en ze hebben een </w:t>
+      </w:r>
+      <w:r>
+        <w:rPr>
+          <w:rFonts w:ascii="Helvetica" w:eastAsia="Times New Roman" w:hAnsi="Helvetica" w:cs="Helvetica"/>
+          <w:bCs/>
+          <w:color w:val="2D3B45"/>
+          <w:sz w:val="20"/>
+          <w:szCs w:val="20"/>
+          <w:u w:val="single"/>
+          <w:lang w:eastAsia="nl-NL"/>
+        </w:rPr>
+        <w:t>beïnvloedende rol</w:t>
+      </w:r>
+      <w:r>
+        <w:rPr>
+          <w:rFonts w:ascii="Helvetica" w:eastAsia="Times New Roman" w:hAnsi="Helvetica" w:cs="Helvetica"/>
+          <w:bCs/>
+          <w:color w:val="2D3B45"/>
+          <w:sz w:val="20"/>
+          <w:szCs w:val="20"/>
+          <w:lang w:eastAsia="nl-NL"/>
+        </w:rPr>
+        <w:t>. P</w:t>
+      </w:r>
+      <w:r>
+        <w:rPr>
+          <w:rFonts w:ascii="Helvetica" w:eastAsia="Times New Roman" w:hAnsi="Helvetica" w:cs="Helvetica"/>
+          <w:bCs/>
+          <w:color w:val="2D3B45"/>
+          <w:sz w:val="20"/>
+          <w:szCs w:val="20"/>
+          <w:lang w:eastAsia="nl-NL"/>
+        </w:rPr>
+        <w:t>ersonen</w:t>
+      </w:r>
+      <w:r>
+        <w:rPr>
+          <w:rFonts w:ascii="Helvetica" w:eastAsia="Times New Roman" w:hAnsi="Helvetica" w:cs="Helvetica"/>
+          <w:bCs/>
+          <w:color w:val="2D3B45"/>
+          <w:sz w:val="20"/>
+          <w:szCs w:val="20"/>
+          <w:lang w:eastAsia="nl-NL"/>
+        </w:rPr>
+        <w:t xml:space="preserve"> die recensies schrijven over de producten die de ontwikkelaars maken hebben invloed op de verkoop van het product. Publicaties kunnen een positieve of negatieve invloed hebben</w:t>
+      </w:r>
+      <w:r>
+        <w:rPr>
+          <w:rFonts w:ascii="Helvetica" w:eastAsia="Times New Roman" w:hAnsi="Helvetica" w:cs="Helvetica"/>
+          <w:bCs/>
+          <w:color w:val="2D3B45"/>
+          <w:sz w:val="20"/>
+          <w:szCs w:val="20"/>
+          <w:lang w:eastAsia="nl-NL"/>
+        </w:rPr>
+        <w:t xml:space="preserve">, maar zolang de critici onafhankelijk blijft (geen betaalde promoties) hebben zij geen belang bij het bedrijf. Daarom hebben zij een </w:t>
+      </w:r>
+      <w:r>
+        <w:rPr>
+          <w:rFonts w:ascii="Helvetica" w:eastAsia="Times New Roman" w:hAnsi="Helvetica" w:cs="Helvetica"/>
+          <w:bCs/>
+          <w:color w:val="2D3B45"/>
+          <w:sz w:val="20"/>
+          <w:szCs w:val="20"/>
+          <w:u w:val="single"/>
+          <w:lang w:eastAsia="nl-NL"/>
+        </w:rPr>
+        <w:t>secundaire rol</w:t>
+      </w:r>
+      <w:r>
+        <w:rPr>
+          <w:rFonts w:ascii="Helvetica" w:eastAsia="Times New Roman" w:hAnsi="Helvetica" w:cs="Helvetica"/>
+          <w:bCs/>
+          <w:color w:val="2D3B45"/>
+          <w:sz w:val="20"/>
+          <w:szCs w:val="20"/>
+          <w:lang w:eastAsia="nl-NL"/>
+        </w:rPr>
+        <w:t>.</w:t>
+      </w:r>
+      <w:r>
+        <w:rPr>
+          <w:rFonts w:ascii="Helvetica" w:eastAsia="Times New Roman" w:hAnsi="Helvetica" w:cs="Helvetica"/>
+          <w:bCs/>
+          <w:color w:val="2D3B45"/>
+          <w:sz w:val="20"/>
+          <w:szCs w:val="20"/>
+          <w:lang w:eastAsia="nl-NL"/>
+        </w:rPr>
+        <w:t xml:space="preserve"> </w:t>
+      </w:r>
+    </w:p>
+    <w:p>
+      <w:pPr>
+        <w:shd w:val="clear" w:color="auto" w:fill="FFFFFF"/>
+        <w:spacing w:before="100" w:beforeAutospacing="1" w:after="100" w:afterAutospacing="1" w:line="240" w:lineRule="auto"/>
+        <w:rPr>
+          <w:rFonts w:ascii="Helvetica" w:eastAsia="Times New Roman" w:hAnsi="Helvetica" w:cs="Helvetica"/>
+          <w:bCs/>
+          <w:color w:val="000000" w:themeColor="text1"/>
+          <w:sz w:val="20"/>
+          <w:szCs w:val="20"/>
+          <w:lang w:eastAsia="nl-NL"/>
+        </w:rPr>
+      </w:pPr>
+      <w:r>
+        <w:rPr>
+          <w:rFonts w:ascii="Helvetica" w:eastAsia="Times New Roman" w:hAnsi="Helvetica" w:cs="Helvetica"/>
+          <w:b/>
+          <w:color w:val="2D3B45"/>
+          <w:sz w:val="20"/>
+          <w:szCs w:val="20"/>
+          <w:lang w:eastAsia="nl-NL"/>
+        </w:rPr>
+        <w:t>Commis</w:t>
+      </w:r>
+      <w:r>
+        <w:rPr>
+          <w:rFonts w:ascii="Helvetica" w:eastAsia="Times New Roman" w:hAnsi="Helvetica" w:cs="Helvetica"/>
+          <w:b/>
+          <w:color w:val="2D3B45"/>
+          <w:sz w:val="20"/>
+          <w:szCs w:val="20"/>
+          <w:lang w:eastAsia="nl-NL"/>
+        </w:rPr>
+        <w:t>s</w:t>
+      </w:r>
+      <w:r>
+        <w:rPr>
+          <w:rFonts w:ascii="Helvetica" w:eastAsia="Times New Roman" w:hAnsi="Helvetica" w:cs="Helvetica"/>
+          <w:b/>
+          <w:color w:val="2D3B45"/>
+          <w:sz w:val="20"/>
+          <w:szCs w:val="20"/>
+          <w:lang w:eastAsia="nl-NL"/>
+        </w:rPr>
+        <w:t>ie</w:t>
+      </w:r>
+      <w:r>
+        <w:rPr>
+          <w:rFonts w:ascii="Helvetica" w:eastAsia="Times New Roman" w:hAnsi="Helvetica" w:cs="Helvetica"/>
+          <w:b/>
+          <w:color w:val="2D3B45"/>
+          <w:sz w:val="20"/>
+          <w:szCs w:val="20"/>
+          <w:lang w:eastAsia="nl-NL"/>
+        </w:rPr>
+        <w:t>s:</w:t>
+      </w:r>
+      <w:r>
+        <w:rPr>
+          <w:rFonts w:ascii="Helvetica" w:eastAsia="Times New Roman" w:hAnsi="Helvetica" w:cs="Helvetica"/>
+          <w:bCs/>
+          <w:color w:val="2D3B45"/>
+          <w:sz w:val="20"/>
+          <w:szCs w:val="20"/>
+          <w:lang w:eastAsia="nl-NL"/>
+        </w:rPr>
+        <w:t xml:space="preserve"> Commissies zijn stakeholders en hebben een </w:t>
+      </w:r>
+      <w:r>
+        <w:rPr>
+          <w:rFonts w:ascii="Helvetica" w:eastAsia="Times New Roman" w:hAnsi="Helvetica" w:cs="Helvetica"/>
+          <w:bCs/>
+          <w:color w:val="2D3B45"/>
+          <w:sz w:val="20"/>
+          <w:szCs w:val="20"/>
+          <w:u w:val="single"/>
+          <w:lang w:eastAsia="nl-NL"/>
+        </w:rPr>
+        <w:t>beïnvloedende rol</w:t>
+      </w:r>
+      <w:r>
+        <w:rPr>
+          <w:rFonts w:ascii="Helvetica" w:eastAsia="Times New Roman" w:hAnsi="Helvetica" w:cs="Helvetica"/>
+          <w:bCs/>
+          <w:color w:val="2D3B45"/>
+          <w:sz w:val="20"/>
+          <w:szCs w:val="20"/>
+          <w:lang w:eastAsia="nl-NL"/>
+        </w:rPr>
+        <w:t xml:space="preserve">. Zij reguleren wat er gebeurt. De Europese Commissie heeft bijvoorbeeld een onderzoek geopend naar </w:t>
+      </w:r>
+      <w:proofErr w:type="spellStart"/>
+      <w:r>
+        <w:rPr>
+          <w:rFonts w:ascii="Helvetica" w:eastAsia="Times New Roman" w:hAnsi="Helvetica" w:cs="Helvetica"/>
+          <w:bCs/>
+          <w:color w:val="2D3B45"/>
+          <w:sz w:val="20"/>
+          <w:szCs w:val="20"/>
+          <w:lang w:eastAsia="nl-NL"/>
+        </w:rPr>
+        <w:t>geoblocking</w:t>
+      </w:r>
+      <w:proofErr w:type="spellEnd"/>
+      <w:r>
+        <w:rPr>
+          <w:rFonts w:ascii="Helvetica" w:eastAsia="Times New Roman" w:hAnsi="Helvetica" w:cs="Helvetica"/>
+          <w:bCs/>
+          <w:color w:val="2D3B45"/>
+          <w:sz w:val="20"/>
+          <w:szCs w:val="20"/>
+          <w:lang w:eastAsia="nl-NL"/>
+        </w:rPr>
+        <w:t xml:space="preserve"> op Steam. Dit ging over het feit dat de speelbaarheid van spellen anders was in verschillende Europese landen. Als het bedrijf mogelijk in overtreding is treed de bijpassende commissie op. Zij hebben dus veel invloed op het bedrijf maar zeker geen belang. Daarom hebben de commissies een </w:t>
+      </w:r>
+      <w:r>
+        <w:rPr>
+          <w:rFonts w:ascii="Helvetica" w:eastAsia="Times New Roman" w:hAnsi="Helvetica" w:cs="Helvetica"/>
+          <w:bCs/>
+          <w:color w:val="2D3B45"/>
+          <w:sz w:val="20"/>
+          <w:szCs w:val="20"/>
+          <w:u w:val="single"/>
+          <w:lang w:eastAsia="nl-NL"/>
+        </w:rPr>
+        <w:t>secundaire ro</w:t>
+      </w:r>
+      <w:r>
+        <w:rPr>
+          <w:rFonts w:ascii="Helvetica" w:eastAsia="Times New Roman" w:hAnsi="Helvetica" w:cs="Helvetica"/>
+          <w:bCs/>
+          <w:color w:val="2D3B45"/>
+          <w:sz w:val="20"/>
+          <w:szCs w:val="20"/>
+          <w:u w:val="single"/>
+          <w:lang w:eastAsia="nl-NL"/>
+        </w:rPr>
+        <w:t>l</w:t>
+      </w:r>
+      <w:r>
+        <w:rPr>
+          <w:rFonts w:ascii="Helvetica" w:eastAsia="Times New Roman" w:hAnsi="Helvetica" w:cs="Helvetica"/>
+          <w:bCs/>
+          <w:color w:val="2D3B45"/>
+          <w:sz w:val="20"/>
+          <w:szCs w:val="20"/>
+          <w:lang w:eastAsia="nl-NL"/>
+        </w:rPr>
+        <w:t>.</w:t>
+      </w:r>
+    </w:p>
+    <w:p>
+      <w:pPr>
+        <w:textAlignment w:val="baseline"/>
+        <w:rPr>
+          <w:rFonts w:ascii="inherit" w:eastAsia="Times New Roman" w:hAnsi="inherit" w:cs="Times New Roman"/>
+          <w:color w:val="000000" w:themeColor="text1"/>
+          <w:sz w:val="24"/>
+          <w:szCs w:val="24"/>
+          <w:lang w:eastAsia="nl-NL"/>
+        </w:rPr>
+      </w:pPr>
+      <w:r>
+        <w:rPr>
+          <w:rFonts w:ascii="Helvetica" w:eastAsia="Times New Roman" w:hAnsi="Helvetica" w:cs="Helvetica"/>
+          <w:b/>
+          <w:color w:val="000000" w:themeColor="text1"/>
+          <w:sz w:val="20"/>
+          <w:szCs w:val="20"/>
+          <w:lang w:eastAsia="nl-NL"/>
+        </w:rPr>
+        <w:t xml:space="preserve">Media: </w:t>
+      </w:r>
+      <w:r>
+        <w:rPr>
+          <w:rFonts w:ascii="Helvetica" w:eastAsia="Times New Roman" w:hAnsi="Helvetica" w:cs="Helvetica"/>
+          <w:bCs/>
+          <w:color w:val="000000" w:themeColor="text1"/>
+          <w:sz w:val="20"/>
+          <w:szCs w:val="20"/>
+          <w:lang w:eastAsia="nl-NL"/>
+        </w:rPr>
+        <w:t xml:space="preserve">De media is een stakeholder en heeft een </w:t>
+      </w:r>
+      <w:r>
+        <w:rPr>
+          <w:rFonts w:ascii="Helvetica" w:eastAsia="Times New Roman" w:hAnsi="Helvetica" w:cs="Helvetica"/>
+          <w:bCs/>
+          <w:color w:val="000000" w:themeColor="text1"/>
+          <w:sz w:val="20"/>
+          <w:szCs w:val="20"/>
+          <w:u w:val="single"/>
+          <w:lang w:eastAsia="nl-NL"/>
+        </w:rPr>
+        <w:t>beïnvloedende rol</w:t>
+      </w:r>
+      <w:r>
+        <w:rPr>
+          <w:rFonts w:ascii="Helvetica" w:eastAsia="Times New Roman" w:hAnsi="Helvetica" w:cs="Helvetica"/>
+          <w:bCs/>
+          <w:color w:val="000000" w:themeColor="text1"/>
+          <w:sz w:val="20"/>
+          <w:szCs w:val="20"/>
+          <w:lang w:eastAsia="nl-NL"/>
+        </w:rPr>
+        <w:t xml:space="preserve">. </w:t>
+      </w:r>
+      <w:r>
+        <w:rPr>
+          <w:rFonts w:ascii="Helvetica" w:eastAsia="Times New Roman" w:hAnsi="Helvetica" w:cs="Helvetica"/>
+          <w:color w:val="000000" w:themeColor="text1"/>
+          <w:sz w:val="20"/>
+          <w:szCs w:val="20"/>
+          <w:lang w:eastAsia="nl-NL"/>
+        </w:rPr>
+        <w:t>Elk bedrijf heeft relaties met mediapublicaties nodig om het woord over hun merk te verspreiden. Bedrijven hebben vaak contact met de pers om een ​​belangrijke aankondiging te doen of reclame te maken voor hun product</w:t>
+      </w:r>
+      <w:r>
+        <w:rPr>
+          <w:rFonts w:ascii="Helvetica" w:eastAsia="Times New Roman" w:hAnsi="Helvetica" w:cs="Helvetica"/>
+          <w:color w:val="000000" w:themeColor="text1"/>
+          <w:sz w:val="20"/>
+          <w:szCs w:val="20"/>
+          <w:lang w:eastAsia="nl-NL"/>
+        </w:rPr>
+        <w:t>en of diensten</w:t>
+      </w:r>
+      <w:r>
+        <w:rPr>
+          <w:rFonts w:ascii="Helvetica" w:eastAsia="Times New Roman" w:hAnsi="Helvetica" w:cs="Helvetica"/>
+          <w:color w:val="000000" w:themeColor="text1"/>
+          <w:sz w:val="20"/>
+          <w:szCs w:val="20"/>
+          <w:lang w:eastAsia="nl-NL"/>
+        </w:rPr>
+        <w:t>.</w:t>
+      </w:r>
+      <w:r>
+        <w:rPr>
+          <w:rFonts w:ascii="Helvetica" w:eastAsia="Times New Roman" w:hAnsi="Helvetica" w:cs="Helvetica"/>
+          <w:color w:val="000000" w:themeColor="text1"/>
+          <w:sz w:val="20"/>
+          <w:szCs w:val="20"/>
+          <w:lang w:eastAsia="nl-NL"/>
+        </w:rPr>
+        <w:t xml:space="preserve"> De algemene onafhankelijke media heeft naast inkomsten van reclames geen belang bij het bedrijf. Dit geeft hun een </w:t>
+      </w:r>
+      <w:r>
+        <w:rPr>
+          <w:rFonts w:ascii="Helvetica" w:eastAsia="Times New Roman" w:hAnsi="Helvetica" w:cs="Helvetica"/>
+          <w:color w:val="000000" w:themeColor="text1"/>
+          <w:sz w:val="20"/>
+          <w:szCs w:val="20"/>
+          <w:u w:val="single"/>
+          <w:lang w:eastAsia="nl-NL"/>
+        </w:rPr>
+        <w:t>secundaire rol</w:t>
+      </w:r>
+      <w:r>
+        <w:rPr>
+          <w:rFonts w:ascii="Helvetica" w:eastAsia="Times New Roman" w:hAnsi="Helvetica" w:cs="Helvetica"/>
+          <w:color w:val="000000" w:themeColor="text1"/>
+          <w:sz w:val="20"/>
+          <w:szCs w:val="20"/>
+          <w:lang w:eastAsia="nl-NL"/>
+        </w:rPr>
+        <w:t>.</w:t>
+      </w:r>
+      <w:r>
+        <w:rPr>
+          <w:rFonts w:ascii="Arial" w:eastAsia="Times New Roman" w:hAnsi="Arial" w:cs="Arial"/>
+          <w:vanish/>
+          <w:color w:val="000000" w:themeColor="text1"/>
+          <w:sz w:val="16"/>
+          <w:szCs w:val="16"/>
+          <w:lang w:eastAsia="nl-NL"/>
+        </w:rPr>
+        <w:t>Bovenkant formulier</w:t>
+      </w:r>
     </w:p>
     <w:p>
       <w:pPr>
@@ -4416,7 +4496,11 @@
           <w:lang w:eastAsia="nl-NL"/>
         </w:rPr>
       </w:pPr>
-      <w:r>
+    </w:p>
+    <w:p>
+      <w:pPr>
+        <w:shd w:val="clear" w:color="auto" w:fill="FFFFFF"/>
+        <w:spacing w:before="100" w:beforeAutospacing="1" w:after="100" w:afterAutospacing="1" w:line="240" w:lineRule="auto"/>
         <w:rPr>
           <w:rFonts w:ascii="Helvetica" w:eastAsia="Times New Roman" w:hAnsi="Helvetica" w:cs="Helvetica"/>
           <w:b/>
@@ -4426,8 +4510,7 @@
           <w:szCs w:val="24"/>
           <w:lang w:eastAsia="nl-NL"/>
         </w:rPr>
-        <w:t>Nawoord</w:t>
-      </w:r>
+      </w:pPr>
       <w:r>
         <w:rPr>
           <w:rFonts w:ascii="Helvetica" w:eastAsia="Times New Roman" w:hAnsi="Helvetica" w:cs="Helvetica"/>
@@ -4438,6 +4521,18 @@
           <w:szCs w:val="24"/>
           <w:lang w:eastAsia="nl-NL"/>
         </w:rPr>
+        <w:t>Nawoord</w:t>
+      </w:r>
+      <w:r>
+        <w:rPr>
+          <w:rFonts w:ascii="Helvetica" w:eastAsia="Times New Roman" w:hAnsi="Helvetica" w:cs="Helvetica"/>
+          <w:b/>
+          <w:bCs/>
+          <w:color w:val="2F5496" w:themeColor="accent1" w:themeShade="BF"/>
+          <w:sz w:val="24"/>
+          <w:szCs w:val="24"/>
+          <w:lang w:eastAsia="nl-NL"/>
+        </w:rPr>
         <w:t>:</w:t>
       </w:r>
     </w:p>
@@ -4457,7 +4552,23 @@
           <w:color w:val="2D3B45"/>
           <w:lang w:eastAsia="nl-NL"/>
         </w:rPr>
-        <w:t>Chaim: Klanten en investeerders (classificatie en analyse)</w:t>
+        <w:t xml:space="preserve">Chaim: Klanten en </w:t>
+      </w:r>
+      <w:r>
+        <w:rPr>
+          <w:rFonts w:ascii="Helvetica" w:eastAsia="Times New Roman" w:hAnsi="Helvetica" w:cs="Helvetica"/>
+          <w:color w:val="2D3B45"/>
+          <w:lang w:eastAsia="nl-NL"/>
+        </w:rPr>
+        <w:t>ontwikkelaars</w:t>
+      </w:r>
+      <w:r>
+        <w:rPr>
+          <w:rFonts w:ascii="Helvetica" w:eastAsia="Times New Roman" w:hAnsi="Helvetica" w:cs="Helvetica"/>
+          <w:color w:val="2D3B45"/>
+          <w:lang w:eastAsia="nl-NL"/>
+        </w:rPr>
+        <w:t xml:space="preserve"> (classificatie en analyse)</w:t>
       </w:r>
       <w:r>
         <w:rPr>
@@ -4483,7 +4594,39 @@
           <w:color w:val="2D3B45"/>
           <w:lang w:eastAsia="nl-NL"/>
         </w:rPr>
-        <w:t>: Leverancier en concurrent (classificatie en analyse)</w:t>
+        <w:t xml:space="preserve">: </w:t>
+      </w:r>
+      <w:r>
+        <w:rPr>
+          <w:rFonts w:ascii="Helvetica" w:eastAsia="Times New Roman" w:hAnsi="Helvetica" w:cs="Helvetica"/>
+          <w:color w:val="2D3B45"/>
+          <w:lang w:eastAsia="nl-NL"/>
+        </w:rPr>
+        <w:t>Eigenaren</w:t>
+      </w:r>
+      <w:r>
+        <w:rPr>
+          <w:rFonts w:ascii="Helvetica" w:eastAsia="Times New Roman" w:hAnsi="Helvetica" w:cs="Helvetica"/>
+          <w:color w:val="2D3B45"/>
+          <w:lang w:eastAsia="nl-NL"/>
+        </w:rPr>
+        <w:t xml:space="preserve"> en concurrent</w:t>
+      </w:r>
+      <w:r>
+        <w:rPr>
+          <w:rFonts w:ascii="Helvetica" w:eastAsia="Times New Roman" w:hAnsi="Helvetica" w:cs="Helvetica"/>
+          <w:color w:val="2D3B45"/>
+          <w:lang w:eastAsia="nl-NL"/>
+        </w:rPr>
+        <w:t>en</w:t>
+      </w:r>
+      <w:r>
+        <w:rPr>
+          <w:rFonts w:ascii="Helvetica" w:eastAsia="Times New Roman" w:hAnsi="Helvetica" w:cs="Helvetica"/>
+          <w:color w:val="2D3B45"/>
+          <w:lang w:eastAsia="nl-NL"/>
+        </w:rPr>
+        <w:t xml:space="preserve"> (classificatie en analyse)</w:t>
       </w:r>
       <w:r>
         <w:rPr>
@@ -4492,7 +4635,40 @@
           <w:lang w:eastAsia="nl-NL"/>
         </w:rPr>
         <w:br/>
-        <w:t>Youri: Personeel en eigenaren (classificatie en analyse)</w:t>
+        <w:t xml:space="preserve">Youri: Personeel en </w:t>
+      </w:r>
+      <w:r>
+        <w:rPr>
+          <w:rFonts w:ascii="Helvetica" w:eastAsia="Times New Roman" w:hAnsi="Helvetica" w:cs="Helvetica"/>
+          <w:color w:val="2D3B45"/>
+          <w:lang w:eastAsia="nl-NL"/>
+        </w:rPr>
+        <w:t>critici</w:t>
+      </w:r>
+      <w:r>
+        <w:rPr>
+          <w:rFonts w:ascii="Helvetica" w:eastAsia="Times New Roman" w:hAnsi="Helvetica" w:cs="Helvetica"/>
+          <w:color w:val="2D3B45"/>
+          <w:lang w:eastAsia="nl-NL"/>
+        </w:rPr>
+        <w:t xml:space="preserve"> (classificatie en analyse)</w:t>
+      </w:r>
+      <w:r>
+        <w:rPr>
+          <w:rFonts w:ascii="Helvetica" w:eastAsia="Times New Roman" w:hAnsi="Helvetica" w:cs="Helvetica"/>
+          <w:color w:val="2D3B45"/>
+          <w:lang w:eastAsia="nl-NL"/>
+        </w:rPr>
+        <w:br/>
+        <w:t>Abdullah: Commissies en media (</w:t>
+      </w:r>
+      <w:r>
+        <w:rPr>
+          <w:rFonts w:ascii="Helvetica" w:eastAsia="Times New Roman" w:hAnsi="Helvetica" w:cs="Helvetica"/>
+          <w:color w:val="2D3B45"/>
+          <w:lang w:eastAsia="nl-NL"/>
+        </w:rPr>
+        <w:t>classificatie en analyse)</w:t>
       </w:r>
       <w:r>
         <w:rPr>
@@ -5423,6 +5599,7 @@
     <w:lsdException w:name="HTML Sample" w:semiHidden="1" w:unhideWhenUsed="1"/>
     <w:lsdException w:name="HTML Typewriter" w:semiHidden="1" w:unhideWhenUsed="1"/>
     <w:lsdException w:name="HTML Variable" w:semiHidden="1" w:unhideWhenUsed="1"/>
+    <w:lsdException w:name="Normal Table" w:semiHidden="1" w:unhideWhenUsed="1"/>
     <w:lsdException w:name="annotation subject" w:semiHidden="1" w:unhideWhenUsed="1"/>
     <w:lsdException w:name="No List" w:semiHidden="1" w:unhideWhenUsed="1"/>
     <w:lsdException w:name="Outline List 1" w:semiHidden="1" w:unhideWhenUsed="1"/>
@@ -5465,8 +5642,11 @@
     <w:lsdException w:name="Table Contemporary" w:semiHidden="1" w:unhideWhenUsed="1"/>
     <w:lsdException w:name="Table Elegant" w:semiHidden="1" w:unhideWhenUsed="1"/>
     <w:lsdException w:name="Table Professional" w:semiHidden="1" w:unhideWhenUsed="1"/>
+    <w:lsdException w:name="Table Subtle 1" w:semiHidden="1" w:unhideWhenUsed="1"/>
     <w:lsdException w:name="Table Subtle 2" w:semiHidden="1" w:unhideWhenUsed="1"/>
     <w:lsdException w:name="Table Web 1" w:semiHidden="1" w:unhideWhenUsed="1"/>
+    <w:lsdException w:name="Table Web 2" w:semiHidden="1" w:unhideWhenUsed="1"/>
+    <w:lsdException w:name="Table Web 3" w:semiHidden="1" w:unhideWhenUsed="1"/>
     <w:lsdException w:name="Balloon Text" w:semiHidden="1" w:unhideWhenUsed="1"/>
     <w:lsdException w:name="Table Grid" w:uiPriority="39"/>
     <w:lsdException w:name="Table Theme" w:semiHidden="1" w:unhideWhenUsed="1"/>
@@ -5863,6 +6043,46 @@
       <w:iCs/>
     </w:rPr>
   </w:style>
+  <w:style w:type="paragraph" w:styleId="Bovenkantformulier">
+    <w:name w:val="HTML Top of Form"/>
+    <w:basedOn w:val="Standaard"/>
+    <w:next w:val="Standaard"/>
+    <w:link w:val="BovenkantformulierChar"/>
+    <w:hidden/>
+    <w:uiPriority w:val="99"/>
+    <w:semiHidden/>
+    <w:unhideWhenUsed/>
+    <w:rsid w:val="00825071"/>
+    <w:pPr>
+      <w:pBdr>
+        <w:bottom w:val="single" w:sz="6" w:space="1" w:color="auto"/>
+      </w:pBdr>
+      <w:spacing w:after="0" w:line="240" w:lineRule="auto"/>
+      <w:jc w:val="center"/>
+    </w:pPr>
+    <w:rPr>
+      <w:rFonts w:ascii="Arial" w:eastAsia="Times New Roman" w:hAnsi="Arial" w:cs="Arial"/>
+      <w:vanish/>
+      <w:sz w:val="16"/>
+      <w:szCs w:val="16"/>
+      <w:lang w:eastAsia="nl-NL"/>
+    </w:rPr>
+  </w:style>
+  <w:style w:type="character" w:customStyle="1" w:styleId="BovenkantformulierChar">
+    <w:name w:val="Bovenkant formulier Char"/>
+    <w:basedOn w:val="Standaardalinea-lettertype"/>
+    <w:link w:val="Bovenkantformulier"/>
+    <w:uiPriority w:val="99"/>
+    <w:semiHidden/>
+    <w:rsid w:val="00825071"/>
+    <w:rPr>
+      <w:rFonts w:ascii="Arial" w:eastAsia="Times New Roman" w:hAnsi="Arial" w:cs="Arial"/>
+      <w:vanish/>
+      <w:sz w:val="16"/>
+      <w:szCs w:val="16"/>
+      <w:lang w:eastAsia="nl-NL"/>
+    </w:rPr>
+  </w:style>
 </w:styles>
 </file>
 

</xml_diff>

<commit_message>
Pycharm geometry aangepast. Stakeholderanalyse aangepast. Powerpoint Sprint 1 toegevoegd
</commit_message>
<xml_diff>
--- a/BIM/Stakeholderanalyse Steam PROJECT B.docx
+++ b/BIM/Stakeholderanalyse Steam PROJECT B.docx
@@ -2110,6 +2110,7 @@
       <w:r>
         <w:rPr>
           <w:rFonts w:ascii="Georgia" w:eastAsia="Times New Roman" w:hAnsi="Georgia" w:cs="Times New Roman"/>
+          <w:noProof/>
           <w:color w:val="333333"/>
           <w:sz w:val="16"/>
           <w:szCs w:val="16"/>
@@ -3183,7 +3184,6 @@
         <w:spacing w:before="100" w:beforeAutospacing="1" w:after="100" w:afterAutospacing="1" w:line="240" w:lineRule="auto"/>
         <w:rPr>
           <w:rFonts w:ascii="Helvetica" w:eastAsia="Times New Roman" w:hAnsi="Helvetica" w:cs="Helvetica"/>
-          <w:color w:val="2D3B45"/>
           <w:sz w:val="20"/>
           <w:szCs w:val="20"/>
           <w:lang w:eastAsia="nl-NL"/>
@@ -3193,28 +3193,15 @@
         <w:rPr>
           <w:rFonts w:ascii="Helvetica" w:eastAsia="Times New Roman" w:hAnsi="Helvetica" w:cs="Helvetica"/>
           <w:b/>
-          <w:color w:val="2D3B45"/>
-          <w:sz w:val="20"/>
-          <w:szCs w:val="20"/>
-          <w:lang w:eastAsia="nl-NL"/>
-        </w:rPr>
-        <w:t>Klante</w:t>
-      </w:r>
-      <w:r>
-        <w:rPr>
-          <w:rFonts w:ascii="Helvetica" w:eastAsia="Times New Roman" w:hAnsi="Helvetica" w:cs="Helvetica"/>
-          <w:b/>
-          <w:color w:val="2D3B45"/>
-          <w:sz w:val="20"/>
-          <w:szCs w:val="20"/>
-          <w:lang w:eastAsia="nl-NL"/>
-        </w:rPr>
-        <w:t>n:</w:t>
-      </w:r>
-      <w:r>
-        <w:rPr>
-          <w:rFonts w:ascii="Helvetica" w:eastAsia="Times New Roman" w:hAnsi="Helvetica" w:cs="Helvetica"/>
-          <w:color w:val="2D3B45"/>
+          <w:sz w:val="20"/>
+          <w:szCs w:val="20"/>
+          <w:lang w:eastAsia="nl-NL"/>
+        </w:rPr>
+        <w:t>Klanten:</w:t>
+      </w:r>
+      <w:r>
+        <w:rPr>
+          <w:rFonts w:ascii="Helvetica" w:eastAsia="Times New Roman" w:hAnsi="Helvetica" w:cs="Helvetica"/>
           <w:sz w:val="20"/>
           <w:szCs w:val="20"/>
           <w:lang w:eastAsia="nl-NL"/>
@@ -3224,7 +3211,6 @@
       <w:r>
         <w:rPr>
           <w:rFonts w:ascii="Helvetica" w:eastAsia="Times New Roman" w:hAnsi="Helvetica" w:cs="Helvetica"/>
-          <w:color w:val="2D3B45"/>
           <w:sz w:val="20"/>
           <w:szCs w:val="20"/>
           <w:lang w:eastAsia="nl-NL"/>
@@ -3234,7 +3220,6 @@
       <w:r>
         <w:rPr>
           <w:rFonts w:ascii="Helvetica" w:eastAsia="Times New Roman" w:hAnsi="Helvetica" w:cs="Helvetica"/>
-          <w:color w:val="2D3B45"/>
           <w:sz w:val="20"/>
           <w:szCs w:val="20"/>
           <w:lang w:eastAsia="nl-NL"/>
@@ -3244,7 +3229,6 @@
       <w:r>
         <w:rPr>
           <w:rFonts w:ascii="Helvetica" w:eastAsia="Times New Roman" w:hAnsi="Helvetica" w:cs="Helvetica"/>
-          <w:color w:val="2D3B45"/>
           <w:sz w:val="20"/>
           <w:szCs w:val="20"/>
           <w:lang w:eastAsia="nl-NL"/>
@@ -3254,7 +3238,6 @@
       <w:r>
         <w:rPr>
           <w:rFonts w:ascii="Helvetica" w:eastAsia="Times New Roman" w:hAnsi="Helvetica" w:cs="Helvetica"/>
-          <w:color w:val="2D3B45"/>
           <w:sz w:val="20"/>
           <w:szCs w:val="20"/>
           <w:lang w:eastAsia="nl-NL"/>
@@ -3264,7 +3247,6 @@
       <w:r>
         <w:rPr>
           <w:rFonts w:ascii="Helvetica" w:eastAsia="Times New Roman" w:hAnsi="Helvetica" w:cs="Helvetica"/>
-          <w:color w:val="2D3B45"/>
           <w:sz w:val="20"/>
           <w:szCs w:val="20"/>
           <w:lang w:eastAsia="nl-NL"/>
@@ -3274,7 +3256,6 @@
       <w:r>
         <w:rPr>
           <w:rFonts w:ascii="Helvetica" w:eastAsia="Times New Roman" w:hAnsi="Helvetica" w:cs="Helvetica"/>
-          <w:color w:val="2D3B45"/>
           <w:sz w:val="20"/>
           <w:szCs w:val="20"/>
           <w:lang w:eastAsia="nl-NL"/>
@@ -3284,7 +3265,6 @@
       <w:r>
         <w:rPr>
           <w:rFonts w:ascii="Helvetica" w:eastAsia="Times New Roman" w:hAnsi="Helvetica" w:cs="Helvetica"/>
-          <w:color w:val="2D3B45"/>
           <w:sz w:val="20"/>
           <w:szCs w:val="20"/>
           <w:lang w:eastAsia="nl-NL"/>
@@ -3294,7 +3274,6 @@
       <w:r>
         <w:rPr>
           <w:rFonts w:ascii="Helvetica" w:eastAsia="Times New Roman" w:hAnsi="Helvetica" w:cs="Helvetica"/>
-          <w:color w:val="2D3B45"/>
           <w:sz w:val="20"/>
           <w:szCs w:val="20"/>
           <w:lang w:eastAsia="nl-NL"/>
@@ -3304,7 +3283,6 @@
       <w:r>
         <w:rPr>
           <w:rFonts w:ascii="Helvetica" w:eastAsia="Times New Roman" w:hAnsi="Helvetica" w:cs="Helvetica"/>
-          <w:color w:val="2D3B45"/>
           <w:sz w:val="20"/>
           <w:szCs w:val="20"/>
           <w:lang w:eastAsia="nl-NL"/>
@@ -3314,7 +3292,6 @@
       <w:r>
         <w:rPr>
           <w:rFonts w:ascii="Helvetica" w:eastAsia="Times New Roman" w:hAnsi="Helvetica" w:cs="Helvetica"/>
-          <w:color w:val="2D3B45"/>
           <w:sz w:val="20"/>
           <w:szCs w:val="20"/>
           <w:u w:val="single"/>
@@ -3325,7 +3302,6 @@
       <w:r>
         <w:rPr>
           <w:rFonts w:ascii="Helvetica" w:eastAsia="Times New Roman" w:hAnsi="Helvetica" w:cs="Helvetica"/>
-          <w:color w:val="2D3B45"/>
           <w:sz w:val="20"/>
           <w:szCs w:val="20"/>
           <w:lang w:eastAsia="nl-NL"/>
@@ -3335,7 +3311,6 @@
       <w:r>
         <w:rPr>
           <w:rFonts w:ascii="Helvetica" w:eastAsia="Times New Roman" w:hAnsi="Helvetica" w:cs="Helvetica"/>
-          <w:color w:val="2D3B45"/>
           <w:sz w:val="20"/>
           <w:szCs w:val="20"/>
           <w:lang w:eastAsia="nl-NL"/>
@@ -3345,7 +3320,6 @@
       <w:r>
         <w:rPr>
           <w:rFonts w:ascii="Helvetica" w:eastAsia="Times New Roman" w:hAnsi="Helvetica" w:cs="Helvetica"/>
-          <w:color w:val="2D3B45"/>
           <w:sz w:val="20"/>
           <w:szCs w:val="20"/>
           <w:lang w:eastAsia="nl-NL"/>
@@ -3355,7 +3329,6 @@
       <w:r>
         <w:rPr>
           <w:rFonts w:ascii="Helvetica" w:eastAsia="Times New Roman" w:hAnsi="Helvetica" w:cs="Helvetica"/>
-          <w:color w:val="2D3B45"/>
           <w:sz w:val="20"/>
           <w:szCs w:val="20"/>
           <w:lang w:eastAsia="nl-NL"/>
@@ -3365,7 +3338,6 @@
       <w:r>
         <w:rPr>
           <w:rFonts w:ascii="Helvetica" w:eastAsia="Times New Roman" w:hAnsi="Helvetica" w:cs="Helvetica"/>
-          <w:color w:val="2D3B45"/>
           <w:sz w:val="20"/>
           <w:szCs w:val="20"/>
           <w:lang w:eastAsia="nl-NL"/>
@@ -3375,7 +3347,6 @@
       <w:r>
         <w:rPr>
           <w:rFonts w:ascii="Helvetica" w:eastAsia="Times New Roman" w:hAnsi="Helvetica" w:cs="Helvetica"/>
-          <w:color w:val="2D3B45"/>
           <w:sz w:val="20"/>
           <w:szCs w:val="20"/>
           <w:u w:val="single"/>
@@ -3386,7 +3357,6 @@
       <w:r>
         <w:rPr>
           <w:rFonts w:ascii="Helvetica" w:eastAsia="Times New Roman" w:hAnsi="Helvetica" w:cs="Helvetica"/>
-          <w:color w:val="2D3B45"/>
           <w:sz w:val="20"/>
           <w:szCs w:val="20"/>
           <w:lang w:eastAsia="nl-NL"/>
@@ -3396,7 +3366,6 @@
       <w:r>
         <w:rPr>
           <w:rFonts w:ascii="Helvetica" w:eastAsia="Times New Roman" w:hAnsi="Helvetica" w:cs="Helvetica"/>
-          <w:color w:val="2D3B45"/>
           <w:sz w:val="20"/>
           <w:szCs w:val="20"/>
           <w:lang w:eastAsia="nl-NL"/>
@@ -3406,7 +3375,6 @@
       <w:r>
         <w:rPr>
           <w:rFonts w:ascii="Helvetica" w:eastAsia="Times New Roman" w:hAnsi="Helvetica" w:cs="Helvetica"/>
-          <w:color w:val="2D3B45"/>
           <w:sz w:val="20"/>
           <w:szCs w:val="20"/>
           <w:lang w:eastAsia="nl-NL"/>
@@ -3416,7 +3384,6 @@
       <w:r>
         <w:rPr>
           <w:rFonts w:ascii="Helvetica" w:eastAsia="Times New Roman" w:hAnsi="Helvetica" w:cs="Helvetica"/>
-          <w:color w:val="2D3B45"/>
           <w:sz w:val="20"/>
           <w:szCs w:val="20"/>
           <w:lang w:eastAsia="nl-NL"/>
@@ -3426,7 +3393,6 @@
       <w:r>
         <w:rPr>
           <w:rFonts w:ascii="Helvetica" w:eastAsia="Times New Roman" w:hAnsi="Helvetica" w:cs="Helvetica"/>
-          <w:color w:val="2D3B45"/>
           <w:sz w:val="20"/>
           <w:szCs w:val="20"/>
           <w:lang w:eastAsia="nl-NL"/>
@@ -3440,7 +3406,6 @@
         <w:spacing w:before="100" w:beforeAutospacing="1" w:after="100" w:afterAutospacing="1" w:line="240" w:lineRule="auto"/>
         <w:rPr>
           <w:rFonts w:ascii="Helvetica" w:eastAsia="Times New Roman" w:hAnsi="Helvetica" w:cs="Helvetica"/>
-          <w:color w:val="2D3B45"/>
           <w:sz w:val="20"/>
           <w:szCs w:val="20"/>
           <w:u w:val="single"/>
@@ -3451,29 +3416,16 @@
         <w:rPr>
           <w:rFonts w:ascii="Helvetica" w:eastAsia="Times New Roman" w:hAnsi="Helvetica" w:cs="Helvetica"/>
           <w:b/>
-          <w:color w:val="2D3B45"/>
-          <w:sz w:val="20"/>
-          <w:szCs w:val="20"/>
-          <w:lang w:eastAsia="nl-NL"/>
-        </w:rPr>
-        <w:t>Ontwikkelaa</w:t>
+          <w:sz w:val="20"/>
+          <w:szCs w:val="20"/>
+          <w:lang w:eastAsia="nl-NL"/>
+        </w:rPr>
+        <w:t>Ontwikkelaars</w:t>
       </w:r>
       <w:r>
         <w:rPr>
           <w:rFonts w:ascii="Helvetica" w:eastAsia="Times New Roman" w:hAnsi="Helvetica" w:cs="Helvetica"/>
           <w:b/>
-          <w:color w:val="2D3B45"/>
-          <w:sz w:val="20"/>
-          <w:szCs w:val="20"/>
-          <w:lang w:eastAsia="nl-NL"/>
-        </w:rPr>
-        <w:t>rs</w:t>
-      </w:r>
-      <w:r>
-        <w:rPr>
-          <w:rFonts w:ascii="Helvetica" w:eastAsia="Times New Roman" w:hAnsi="Helvetica" w:cs="Helvetica"/>
-          <w:b/>
-          <w:color w:val="2D3B45"/>
           <w:sz w:val="20"/>
           <w:szCs w:val="20"/>
           <w:lang w:eastAsia="nl-NL"/>
@@ -3483,7 +3435,6 @@
       <w:r>
         <w:rPr>
           <w:rFonts w:ascii="Helvetica" w:eastAsia="Times New Roman" w:hAnsi="Helvetica" w:cs="Helvetica"/>
-          <w:color w:val="2D3B45"/>
           <w:sz w:val="20"/>
           <w:szCs w:val="20"/>
           <w:lang w:eastAsia="nl-NL"/>
@@ -3493,7 +3444,6 @@
       <w:r>
         <w:rPr>
           <w:rFonts w:ascii="Helvetica" w:eastAsia="Times New Roman" w:hAnsi="Helvetica" w:cs="Helvetica"/>
-          <w:color w:val="2D3B45"/>
           <w:sz w:val="20"/>
           <w:szCs w:val="20"/>
           <w:lang w:eastAsia="nl-NL"/>
@@ -3503,7 +3453,6 @@
       <w:r>
         <w:rPr>
           <w:rFonts w:ascii="Helvetica" w:eastAsia="Times New Roman" w:hAnsi="Helvetica" w:cs="Helvetica"/>
-          <w:color w:val="2D3B45"/>
           <w:sz w:val="20"/>
           <w:szCs w:val="20"/>
           <w:lang w:eastAsia="nl-NL"/>
@@ -3513,7 +3462,6 @@
       <w:r>
         <w:rPr>
           <w:rFonts w:ascii="Helvetica" w:eastAsia="Times New Roman" w:hAnsi="Helvetica" w:cs="Helvetica"/>
-          <w:color w:val="2D3B45"/>
           <w:sz w:val="20"/>
           <w:szCs w:val="20"/>
           <w:lang w:eastAsia="nl-NL"/>
@@ -3523,7 +3471,6 @@
       <w:r>
         <w:rPr>
           <w:rFonts w:ascii="Helvetica" w:eastAsia="Times New Roman" w:hAnsi="Helvetica" w:cs="Helvetica"/>
-          <w:color w:val="2D3B45"/>
           <w:sz w:val="20"/>
           <w:szCs w:val="20"/>
           <w:lang w:eastAsia="nl-NL"/>
@@ -3533,7 +3480,6 @@
       <w:r>
         <w:rPr>
           <w:rFonts w:ascii="Helvetica" w:eastAsia="Times New Roman" w:hAnsi="Helvetica" w:cs="Helvetica"/>
-          <w:color w:val="2D3B45"/>
           <w:sz w:val="20"/>
           <w:szCs w:val="20"/>
           <w:lang w:eastAsia="nl-NL"/>
@@ -3543,7 +3489,6 @@
       <w:r>
         <w:rPr>
           <w:rFonts w:ascii="Helvetica" w:eastAsia="Times New Roman" w:hAnsi="Helvetica" w:cs="Helvetica"/>
-          <w:color w:val="2D3B45"/>
           <w:sz w:val="20"/>
           <w:szCs w:val="20"/>
           <w:lang w:eastAsia="nl-NL"/>
@@ -3553,7 +3498,6 @@
       <w:r>
         <w:rPr>
           <w:rFonts w:ascii="Helvetica" w:eastAsia="Times New Roman" w:hAnsi="Helvetica" w:cs="Helvetica"/>
-          <w:color w:val="2D3B45"/>
           <w:sz w:val="20"/>
           <w:szCs w:val="20"/>
           <w:u w:val="single"/>
@@ -3564,7 +3508,6 @@
       <w:r>
         <w:rPr>
           <w:rFonts w:ascii="Helvetica" w:eastAsia="Times New Roman" w:hAnsi="Helvetica" w:cs="Helvetica"/>
-          <w:color w:val="2D3B45"/>
           <w:sz w:val="20"/>
           <w:szCs w:val="20"/>
           <w:lang w:eastAsia="nl-NL"/>
@@ -3576,7 +3519,6 @@
           <w:rFonts w:ascii="Helvetica" w:eastAsia="Times New Roman" w:hAnsi="Helvetica" w:cs="Helvetica"/>
           <w:b/>
           <w:bCs/>
-          <w:color w:val="2D3B45"/>
           <w:sz w:val="20"/>
           <w:szCs w:val="20"/>
           <w:lang w:eastAsia="nl-NL"/>
@@ -3586,7 +3528,6 @@
       <w:r>
         <w:rPr>
           <w:rFonts w:ascii="Helvetica" w:eastAsia="Times New Roman" w:hAnsi="Helvetica" w:cs="Helvetica"/>
-          <w:color w:val="2D3B45"/>
           <w:sz w:val="20"/>
           <w:szCs w:val="20"/>
           <w:lang w:eastAsia="nl-NL"/>
@@ -3596,27 +3537,15 @@
       <w:r>
         <w:rPr>
           <w:rFonts w:ascii="Helvetica" w:eastAsia="Times New Roman" w:hAnsi="Helvetica" w:cs="Helvetica"/>
-          <w:color w:val="2D3B45"/>
-          <w:sz w:val="20"/>
-          <w:szCs w:val="20"/>
-          <w:lang w:eastAsia="nl-NL"/>
-        </w:rPr>
-        <w:t xml:space="preserve">ij spreken met Steam af dat hun ontwikkeling verkocht zal worden op hun platform. De inkomsten en </w:t>
-      </w:r>
-      <w:r>
-        <w:rPr>
-          <w:rFonts w:ascii="Helvetica" w:eastAsia="Times New Roman" w:hAnsi="Helvetica" w:cs="Helvetica"/>
-          <w:color w:val="2D3B45"/>
-          <w:sz w:val="20"/>
-          <w:szCs w:val="20"/>
-          <w:lang w:eastAsia="nl-NL"/>
-        </w:rPr>
-        <w:t>verkoopcijfers van hun product</w:t>
-      </w:r>
-      <w:r>
-        <w:rPr>
-          <w:rFonts w:ascii="Helvetica" w:eastAsia="Times New Roman" w:hAnsi="Helvetica" w:cs="Helvetica"/>
-          <w:color w:val="2D3B45"/>
+          <w:sz w:val="20"/>
+          <w:szCs w:val="20"/>
+          <w:lang w:eastAsia="nl-NL"/>
+        </w:rPr>
+        <w:t>ij spreken met Steam af dat hun ontwikkeling verkocht zal worden op hun platform. De inkomsten en verkoopcijfers van hun product</w:t>
+      </w:r>
+      <w:r>
+        <w:rPr>
+          <w:rFonts w:ascii="Helvetica" w:eastAsia="Times New Roman" w:hAnsi="Helvetica" w:cs="Helvetica"/>
           <w:sz w:val="20"/>
           <w:szCs w:val="20"/>
           <w:lang w:eastAsia="nl-NL"/>
@@ -3626,7 +3555,6 @@
       <w:r>
         <w:rPr>
           <w:rFonts w:ascii="Helvetica" w:eastAsia="Times New Roman" w:hAnsi="Helvetica" w:cs="Helvetica"/>
-          <w:color w:val="2D3B45"/>
           <w:sz w:val="20"/>
           <w:szCs w:val="20"/>
           <w:lang w:eastAsia="nl-NL"/>
@@ -3636,7 +3564,6 @@
       <w:r>
         <w:rPr>
           <w:rFonts w:ascii="Helvetica" w:eastAsia="Times New Roman" w:hAnsi="Helvetica" w:cs="Helvetica"/>
-          <w:color w:val="2D3B45"/>
           <w:sz w:val="20"/>
           <w:szCs w:val="20"/>
           <w:lang w:eastAsia="nl-NL"/>
@@ -3646,7 +3573,6 @@
       <w:r>
         <w:rPr>
           <w:rFonts w:ascii="Helvetica" w:eastAsia="Times New Roman" w:hAnsi="Helvetica" w:cs="Helvetica"/>
-          <w:color w:val="2D3B45"/>
           <w:sz w:val="20"/>
           <w:szCs w:val="20"/>
           <w:lang w:eastAsia="nl-NL"/>
@@ -3656,7 +3582,6 @@
       <w:r>
         <w:rPr>
           <w:rFonts w:ascii="Helvetica" w:eastAsia="Times New Roman" w:hAnsi="Helvetica" w:cs="Helvetica"/>
-          <w:color w:val="2D3B45"/>
           <w:sz w:val="20"/>
           <w:szCs w:val="20"/>
           <w:u w:val="single"/>
@@ -3671,7 +3596,6 @@
         <w:spacing w:before="100" w:beforeAutospacing="1" w:after="100" w:afterAutospacing="1" w:line="240" w:lineRule="auto"/>
         <w:rPr>
           <w:rFonts w:ascii="Helvetica" w:eastAsia="Times New Roman" w:hAnsi="Helvetica" w:cs="Helvetica"/>
-          <w:color w:val="2D3B45"/>
           <w:sz w:val="20"/>
           <w:szCs w:val="20"/>
           <w:lang w:eastAsia="nl-NL"/>
@@ -3681,7 +3605,6 @@
         <w:rPr>
           <w:rFonts w:ascii="Helvetica" w:eastAsia="Times New Roman" w:hAnsi="Helvetica" w:cs="Helvetica"/>
           <w:b/>
-          <w:color w:val="2D3B45"/>
           <w:sz w:val="20"/>
           <w:szCs w:val="20"/>
           <w:lang w:eastAsia="nl-NL"/>
@@ -3691,27 +3614,15 @@
       <w:r>
         <w:rPr>
           <w:rFonts w:ascii="Helvetica" w:eastAsia="Times New Roman" w:hAnsi="Helvetica" w:cs="Helvetica"/>
-          <w:color w:val="2D3B45"/>
-          <w:sz w:val="20"/>
-          <w:szCs w:val="20"/>
-          <w:lang w:eastAsia="nl-NL"/>
-        </w:rPr>
-        <w:t xml:space="preserve"> </w:t>
-      </w:r>
-      <w:r>
-        <w:rPr>
-          <w:rFonts w:ascii="Helvetica" w:eastAsia="Times New Roman" w:hAnsi="Helvetica" w:cs="Helvetica"/>
-          <w:color w:val="2D3B45"/>
-          <w:sz w:val="20"/>
-          <w:szCs w:val="20"/>
-          <w:lang w:eastAsia="nl-NL"/>
-        </w:rPr>
-        <w:t xml:space="preserve">De eigenaren zijn een stakeholder want zonder de eigenaren bestond het bedrijf niet. De rol van de eigenaren is </w:t>
-      </w:r>
-      <w:r>
-        <w:rPr>
-          <w:rFonts w:ascii="Helvetica" w:eastAsia="Times New Roman" w:hAnsi="Helvetica" w:cs="Helvetica"/>
-          <w:color w:val="2D3B45"/>
+          <w:sz w:val="20"/>
+          <w:szCs w:val="20"/>
+          <w:lang w:eastAsia="nl-NL"/>
+        </w:rPr>
+        <w:t xml:space="preserve"> De eigenaren zijn een stakeholder want zonder de eigenaren bestond het bedrijf niet. De rol van de eigenaren is </w:t>
+      </w:r>
+      <w:r>
+        <w:rPr>
+          <w:rFonts w:ascii="Helvetica" w:eastAsia="Times New Roman" w:hAnsi="Helvetica" w:cs="Helvetica"/>
           <w:sz w:val="20"/>
           <w:szCs w:val="20"/>
           <w:u w:val="single"/>
@@ -3722,7 +3633,6 @@
       <w:r>
         <w:rPr>
           <w:rFonts w:ascii="Helvetica" w:eastAsia="Times New Roman" w:hAnsi="Helvetica" w:cs="Helvetica"/>
-          <w:color w:val="2D3B45"/>
           <w:sz w:val="20"/>
           <w:szCs w:val="20"/>
           <w:lang w:eastAsia="nl-NL"/>
@@ -3732,7 +3642,6 @@
       <w:r>
         <w:rPr>
           <w:rFonts w:ascii="Helvetica" w:eastAsia="Times New Roman" w:hAnsi="Helvetica" w:cs="Helvetica"/>
-          <w:color w:val="2D3B45"/>
           <w:sz w:val="20"/>
           <w:szCs w:val="20"/>
           <w:u w:val="single"/>
@@ -3743,32 +3652,11 @@
       <w:r>
         <w:rPr>
           <w:rFonts w:ascii="Helvetica" w:eastAsia="Times New Roman" w:hAnsi="Helvetica" w:cs="Helvetica"/>
-          <w:color w:val="2D3B45"/>
-          <w:sz w:val="20"/>
-          <w:szCs w:val="20"/>
-          <w:lang w:eastAsia="nl-NL"/>
-        </w:rPr>
-        <w:t xml:space="preserve">, want de eigenaren </w:t>
-      </w:r>
-      <w:r>
-        <w:rPr>
-          <w:rFonts w:ascii="Helvetica" w:eastAsia="Times New Roman" w:hAnsi="Helvetica" w:cs="Helvetica"/>
-          <w:color w:val="2D3B45"/>
-          <w:sz w:val="20"/>
-          <w:szCs w:val="20"/>
-          <w:lang w:eastAsia="nl-NL"/>
-        </w:rPr>
-        <w:t>hebben</w:t>
-      </w:r>
-      <w:r>
-        <w:rPr>
-          <w:rFonts w:ascii="Helvetica" w:eastAsia="Times New Roman" w:hAnsi="Helvetica" w:cs="Helvetica"/>
-          <w:color w:val="2D3B45"/>
-          <w:sz w:val="20"/>
-          <w:szCs w:val="20"/>
-          <w:lang w:eastAsia="nl-NL"/>
-        </w:rPr>
-        <w:t xml:space="preserve"> zowel invloed als belang bij het bedrijf.</w:t>
+          <w:sz w:val="20"/>
+          <w:szCs w:val="20"/>
+          <w:lang w:eastAsia="nl-NL"/>
+        </w:rPr>
+        <w:t>, want de eigenaren hebben zowel invloed als belang bij het bedrijf.</w:t>
       </w:r>
     </w:p>
     <w:p>
@@ -3777,7 +3665,6 @@
         <w:spacing w:before="100" w:beforeAutospacing="1" w:after="100" w:afterAutospacing="1" w:line="240" w:lineRule="auto"/>
         <w:rPr>
           <w:rFonts w:ascii="Helvetica" w:eastAsia="Times New Roman" w:hAnsi="Helvetica" w:cs="Helvetica"/>
-          <w:color w:val="000000" w:themeColor="text1"/>
           <w:sz w:val="20"/>
           <w:szCs w:val="20"/>
           <w:lang w:eastAsia="nl-NL"/>
@@ -3787,7 +3674,6 @@
         <w:rPr>
           <w:rFonts w:ascii="Helvetica" w:eastAsia="Times New Roman" w:hAnsi="Helvetica" w:cs="Helvetica"/>
           <w:b/>
-          <w:color w:val="000000" w:themeColor="text1"/>
           <w:sz w:val="20"/>
           <w:szCs w:val="20"/>
           <w:lang w:eastAsia="nl-NL"/>
@@ -3797,7 +3683,6 @@
       <w:r>
         <w:rPr>
           <w:rFonts w:ascii="Helvetica" w:eastAsia="Times New Roman" w:hAnsi="Helvetica" w:cs="Helvetica"/>
-          <w:color w:val="000000" w:themeColor="text1"/>
           <w:sz w:val="20"/>
           <w:szCs w:val="20"/>
           <w:lang w:eastAsia="nl-NL"/>
@@ -3807,7 +3692,6 @@
       <w:r>
         <w:rPr>
           <w:rFonts w:ascii="Helvetica" w:eastAsia="Times New Roman" w:hAnsi="Helvetica" w:cs="Helvetica"/>
-          <w:color w:val="000000" w:themeColor="text1"/>
           <w:sz w:val="20"/>
           <w:szCs w:val="20"/>
           <w:lang w:eastAsia="nl-NL"/>
@@ -3817,7 +3701,6 @@
       <w:r>
         <w:rPr>
           <w:rFonts w:ascii="Helvetica" w:eastAsia="Times New Roman" w:hAnsi="Helvetica" w:cs="Helvetica"/>
-          <w:color w:val="000000" w:themeColor="text1"/>
           <w:sz w:val="20"/>
           <w:szCs w:val="20"/>
           <w:lang w:eastAsia="nl-NL"/>
@@ -3827,7 +3710,6 @@
       <w:r>
         <w:rPr>
           <w:rFonts w:ascii="Helvetica" w:eastAsia="Times New Roman" w:hAnsi="Helvetica" w:cs="Helvetica"/>
-          <w:color w:val="000000" w:themeColor="text1"/>
           <w:sz w:val="20"/>
           <w:szCs w:val="20"/>
           <w:u w:val="single"/>
@@ -3838,7 +3720,6 @@
       <w:r>
         <w:rPr>
           <w:rFonts w:ascii="Helvetica" w:eastAsia="Times New Roman" w:hAnsi="Helvetica" w:cs="Helvetica"/>
-          <w:color w:val="000000" w:themeColor="text1"/>
           <w:sz w:val="20"/>
           <w:szCs w:val="20"/>
           <w:lang w:eastAsia="nl-NL"/>
@@ -3848,7 +3729,6 @@
       <w:r>
         <w:rPr>
           <w:rFonts w:ascii="Helvetica" w:eastAsia="Times New Roman" w:hAnsi="Helvetica" w:cs="Helvetica"/>
-          <w:color w:val="000000" w:themeColor="text1"/>
           <w:sz w:val="20"/>
           <w:szCs w:val="20"/>
           <w:lang w:eastAsia="nl-NL"/>
@@ -3858,7 +3738,6 @@
       <w:r>
         <w:rPr>
           <w:rFonts w:ascii="Helvetica" w:eastAsia="Times New Roman" w:hAnsi="Helvetica" w:cs="Helvetica"/>
-          <w:color w:val="000000" w:themeColor="text1"/>
           <w:sz w:val="20"/>
           <w:szCs w:val="20"/>
           <w:lang w:eastAsia="nl-NL"/>
@@ -3868,7 +3747,6 @@
       <w:r>
         <w:rPr>
           <w:rFonts w:ascii="Helvetica" w:eastAsia="Times New Roman" w:hAnsi="Helvetica" w:cs="Helvetica"/>
-          <w:color w:val="000000" w:themeColor="text1"/>
           <w:sz w:val="20"/>
           <w:szCs w:val="20"/>
           <w:lang w:eastAsia="nl-NL"/>
@@ -3878,7 +3756,6 @@
       <w:r>
         <w:rPr>
           <w:rFonts w:ascii="Helvetica" w:eastAsia="Times New Roman" w:hAnsi="Helvetica" w:cs="Helvetica"/>
-          <w:color w:val="000000" w:themeColor="text1"/>
           <w:sz w:val="20"/>
           <w:szCs w:val="20"/>
           <w:u w:val="single"/>
@@ -3889,7 +3766,6 @@
       <w:r>
         <w:rPr>
           <w:rFonts w:ascii="Helvetica" w:eastAsia="Times New Roman" w:hAnsi="Helvetica" w:cs="Helvetica"/>
-          <w:color w:val="000000" w:themeColor="text1"/>
           <w:sz w:val="20"/>
           <w:szCs w:val="20"/>
           <w:lang w:eastAsia="nl-NL"/>
@@ -3899,7 +3775,6 @@
       <w:r>
         <w:rPr>
           <w:rFonts w:ascii="Helvetica" w:eastAsia="Times New Roman" w:hAnsi="Helvetica" w:cs="Helvetica"/>
-          <w:color w:val="000000" w:themeColor="text1"/>
           <w:sz w:val="20"/>
           <w:szCs w:val="20"/>
           <w:lang w:eastAsia="nl-NL"/>
@@ -3913,7 +3788,6 @@
         <w:spacing w:before="100" w:beforeAutospacing="1" w:after="100" w:afterAutospacing="1" w:line="240" w:lineRule="auto"/>
         <w:rPr>
           <w:rFonts w:ascii="Helvetica" w:eastAsia="Times New Roman" w:hAnsi="Helvetica" w:cs="Helvetica"/>
-          <w:color w:val="2D3B45"/>
           <w:sz w:val="20"/>
           <w:szCs w:val="20"/>
           <w:lang w:eastAsia="nl-NL"/>
@@ -3923,7 +3797,6 @@
         <w:rPr>
           <w:rFonts w:ascii="Helvetica" w:eastAsia="Times New Roman" w:hAnsi="Helvetica" w:cs="Helvetica"/>
           <w:b/>
-          <w:color w:val="2D3B45"/>
           <w:sz w:val="20"/>
           <w:szCs w:val="20"/>
           <w:lang w:eastAsia="nl-NL"/>
@@ -3933,7 +3806,6 @@
       <w:r>
         <w:rPr>
           <w:rFonts w:ascii="Helvetica" w:eastAsia="Times New Roman" w:hAnsi="Helvetica" w:cs="Helvetica"/>
-          <w:color w:val="2D3B45"/>
           <w:sz w:val="20"/>
           <w:szCs w:val="20"/>
           <w:lang w:eastAsia="nl-NL"/>
@@ -3943,7 +3815,6 @@
       <w:r>
         <w:rPr>
           <w:rFonts w:ascii="Helvetica" w:eastAsia="Times New Roman" w:hAnsi="Helvetica" w:cs="Helvetica"/>
-          <w:color w:val="2D3B45"/>
           <w:sz w:val="20"/>
           <w:szCs w:val="20"/>
           <w:lang w:eastAsia="nl-NL"/>
@@ -3953,7 +3824,6 @@
       <w:r>
         <w:rPr>
           <w:rFonts w:ascii="Helvetica" w:eastAsia="Times New Roman" w:hAnsi="Helvetica" w:cs="Helvetica"/>
-          <w:color w:val="2D3B45"/>
           <w:sz w:val="20"/>
           <w:szCs w:val="20"/>
           <w:u w:val="single"/>
@@ -3964,7 +3834,6 @@
       <w:r>
         <w:rPr>
           <w:rFonts w:ascii="Helvetica" w:eastAsia="Times New Roman" w:hAnsi="Helvetica" w:cs="Helvetica"/>
-          <w:color w:val="2D3B45"/>
           <w:sz w:val="20"/>
           <w:szCs w:val="20"/>
           <w:u w:val="single"/>
@@ -3975,7 +3844,6 @@
       <w:r>
         <w:rPr>
           <w:rFonts w:ascii="Helvetica" w:eastAsia="Times New Roman" w:hAnsi="Helvetica" w:cs="Helvetica"/>
-          <w:color w:val="2D3B45"/>
           <w:sz w:val="20"/>
           <w:szCs w:val="20"/>
           <w:lang w:eastAsia="nl-NL"/>
@@ -3985,7 +3853,6 @@
       <w:r>
         <w:rPr>
           <w:rFonts w:ascii="Helvetica" w:eastAsia="Times New Roman" w:hAnsi="Helvetica" w:cs="Helvetica"/>
-          <w:color w:val="2D3B45"/>
           <w:sz w:val="20"/>
           <w:szCs w:val="20"/>
           <w:u w:val="single"/>
@@ -3996,7 +3863,6 @@
       <w:r>
         <w:rPr>
           <w:rFonts w:ascii="Helvetica" w:eastAsia="Times New Roman" w:hAnsi="Helvetica" w:cs="Helvetica"/>
-          <w:color w:val="2D3B45"/>
           <w:sz w:val="20"/>
           <w:szCs w:val="20"/>
           <w:lang w:eastAsia="nl-NL"/>
@@ -4006,7 +3872,6 @@
       <w:r>
         <w:rPr>
           <w:rFonts w:ascii="Helvetica" w:eastAsia="Times New Roman" w:hAnsi="Helvetica" w:cs="Helvetica"/>
-          <w:color w:val="2D3B45"/>
           <w:sz w:val="20"/>
           <w:szCs w:val="20"/>
           <w:lang w:eastAsia="nl-NL"/>
@@ -4020,7 +3885,6 @@
         <w:spacing w:before="100" w:beforeAutospacing="1" w:after="100" w:afterAutospacing="1" w:line="240" w:lineRule="auto"/>
         <w:rPr>
           <w:rFonts w:ascii="Helvetica" w:eastAsia="Times New Roman" w:hAnsi="Helvetica" w:cs="Helvetica"/>
-          <w:color w:val="2D3B45"/>
           <w:sz w:val="20"/>
           <w:szCs w:val="20"/>
           <w:lang w:eastAsia="nl-NL"/>
@@ -4034,7 +3898,6 @@
         <w:rPr>
           <w:rFonts w:ascii="Helvetica" w:eastAsia="Times New Roman" w:hAnsi="Helvetica" w:cs="Helvetica"/>
           <w:bCs/>
-          <w:color w:val="2D3B45"/>
           <w:sz w:val="20"/>
           <w:szCs w:val="20"/>
           <w:lang w:eastAsia="nl-NL"/>
@@ -4044,7 +3907,6 @@
         <w:rPr>
           <w:rFonts w:ascii="Helvetica" w:eastAsia="Times New Roman" w:hAnsi="Helvetica" w:cs="Helvetica"/>
           <w:b/>
-          <w:color w:val="2D3B45"/>
           <w:sz w:val="20"/>
           <w:szCs w:val="20"/>
           <w:lang w:eastAsia="nl-NL"/>
@@ -4056,7 +3918,6 @@
         <w:rPr>
           <w:rFonts w:ascii="Helvetica" w:eastAsia="Times New Roman" w:hAnsi="Helvetica" w:cs="Helvetica"/>
           <w:bCs/>
-          <w:color w:val="2D3B45"/>
           <w:sz w:val="20"/>
           <w:szCs w:val="20"/>
           <w:lang w:eastAsia="nl-NL"/>
@@ -4067,7 +3928,6 @@
         <w:rPr>
           <w:rFonts w:ascii="Helvetica" w:eastAsia="Times New Roman" w:hAnsi="Helvetica" w:cs="Helvetica"/>
           <w:bCs/>
-          <w:color w:val="2D3B45"/>
           <w:sz w:val="20"/>
           <w:szCs w:val="20"/>
           <w:lang w:eastAsia="nl-NL"/>
@@ -4078,7 +3938,6 @@
         <w:rPr>
           <w:rFonts w:ascii="Helvetica" w:eastAsia="Times New Roman" w:hAnsi="Helvetica" w:cs="Helvetica"/>
           <w:bCs/>
-          <w:color w:val="2D3B45"/>
           <w:sz w:val="20"/>
           <w:szCs w:val="20"/>
           <w:lang w:eastAsia="nl-NL"/>
@@ -4089,7 +3948,6 @@
         <w:rPr>
           <w:rFonts w:ascii="Helvetica" w:eastAsia="Times New Roman" w:hAnsi="Helvetica" w:cs="Helvetica"/>
           <w:bCs/>
-          <w:color w:val="2D3B45"/>
           <w:sz w:val="20"/>
           <w:szCs w:val="20"/>
           <w:lang w:eastAsia="nl-NL"/>
@@ -4100,7 +3958,6 @@
         <w:rPr>
           <w:rFonts w:ascii="Helvetica" w:eastAsia="Times New Roman" w:hAnsi="Helvetica" w:cs="Helvetica"/>
           <w:bCs/>
-          <w:color w:val="2D3B45"/>
           <w:sz w:val="20"/>
           <w:szCs w:val="20"/>
           <w:u w:val="single"/>
@@ -4112,7 +3969,6 @@
         <w:rPr>
           <w:rFonts w:ascii="Helvetica" w:eastAsia="Times New Roman" w:hAnsi="Helvetica" w:cs="Helvetica"/>
           <w:bCs/>
-          <w:color w:val="2D3B45"/>
           <w:sz w:val="20"/>
           <w:szCs w:val="20"/>
           <w:lang w:eastAsia="nl-NL"/>
@@ -4123,63 +3979,47 @@
         <w:rPr>
           <w:rFonts w:ascii="Helvetica" w:eastAsia="Times New Roman" w:hAnsi="Helvetica" w:cs="Helvetica"/>
           <w:bCs/>
-          <w:color w:val="2D3B45"/>
-          <w:sz w:val="20"/>
-          <w:szCs w:val="20"/>
-          <w:lang w:eastAsia="nl-NL"/>
-        </w:rPr>
-        <w:t>ersonen</w:t>
+          <w:sz w:val="20"/>
+          <w:szCs w:val="20"/>
+          <w:lang w:eastAsia="nl-NL"/>
+        </w:rPr>
+        <w:t>ersonen die recensies schrijven over de producten die de ontwikkelaars maken hebben invloed op de verkoop van het product. Publicaties kunnen een positieve of negatieve invloed hebben</w:t>
       </w:r>
       <w:r>
         <w:rPr>
           <w:rFonts w:ascii="Helvetica" w:eastAsia="Times New Roman" w:hAnsi="Helvetica" w:cs="Helvetica"/>
           <w:bCs/>
-          <w:color w:val="2D3B45"/>
-          <w:sz w:val="20"/>
-          <w:szCs w:val="20"/>
-          <w:lang w:eastAsia="nl-NL"/>
-        </w:rPr>
-        <w:t xml:space="preserve"> die recensies schrijven over de producten die de ontwikkelaars maken hebben invloed op de verkoop van het product. Publicaties kunnen een positieve of negatieve invloed hebben</w:t>
+          <w:sz w:val="20"/>
+          <w:szCs w:val="20"/>
+          <w:lang w:eastAsia="nl-NL"/>
+        </w:rPr>
+        <w:t xml:space="preserve">, maar zolang de critici onafhankelijk blijft (geen betaalde promoties) hebben zij geen belang bij het bedrijf. Daarom hebben zij een </w:t>
       </w:r>
       <w:r>
         <w:rPr>
           <w:rFonts w:ascii="Helvetica" w:eastAsia="Times New Roman" w:hAnsi="Helvetica" w:cs="Helvetica"/>
           <w:bCs/>
-          <w:color w:val="2D3B45"/>
-          <w:sz w:val="20"/>
-          <w:szCs w:val="20"/>
-          <w:lang w:eastAsia="nl-NL"/>
-        </w:rPr>
-        <w:t xml:space="preserve">, maar zolang de critici onafhankelijk blijft (geen betaalde promoties) hebben zij geen belang bij het bedrijf. Daarom hebben zij een </w:t>
+          <w:sz w:val="20"/>
+          <w:szCs w:val="20"/>
+          <w:u w:val="single"/>
+          <w:lang w:eastAsia="nl-NL"/>
+        </w:rPr>
+        <w:t>secundaire rol</w:t>
       </w:r>
       <w:r>
         <w:rPr>
           <w:rFonts w:ascii="Helvetica" w:eastAsia="Times New Roman" w:hAnsi="Helvetica" w:cs="Helvetica"/>
           <w:bCs/>
-          <w:color w:val="2D3B45"/>
-          <w:sz w:val="20"/>
-          <w:szCs w:val="20"/>
-          <w:u w:val="single"/>
-          <w:lang w:eastAsia="nl-NL"/>
-        </w:rPr>
-        <w:t>secundaire rol</w:t>
+          <w:sz w:val="20"/>
+          <w:szCs w:val="20"/>
+          <w:lang w:eastAsia="nl-NL"/>
+        </w:rPr>
+        <w:t>.</w:t>
       </w:r>
       <w:r>
         <w:rPr>
           <w:rFonts w:ascii="Helvetica" w:eastAsia="Times New Roman" w:hAnsi="Helvetica" w:cs="Helvetica"/>
           <w:bCs/>
-          <w:color w:val="2D3B45"/>
-          <w:sz w:val="20"/>
-          <w:szCs w:val="20"/>
-          <w:lang w:eastAsia="nl-NL"/>
-        </w:rPr>
-        <w:t>.</w:t>
-      </w:r>
-      <w:r>
-        <w:rPr>
-          <w:rFonts w:ascii="Helvetica" w:eastAsia="Times New Roman" w:hAnsi="Helvetica" w:cs="Helvetica"/>
-          <w:bCs/>
-          <w:color w:val="2D3B45"/>
           <w:sz w:val="20"/>
           <w:szCs w:val="20"/>
           <w:lang w:eastAsia="nl-NL"/>
@@ -4194,7 +4034,6 @@
         <w:rPr>
           <w:rFonts w:ascii="Helvetica" w:eastAsia="Times New Roman" w:hAnsi="Helvetica" w:cs="Helvetica"/>
           <w:bCs/>
-          <w:color w:val="000000" w:themeColor="text1"/>
           <w:sz w:val="20"/>
           <w:szCs w:val="20"/>
           <w:lang w:eastAsia="nl-NL"/>
@@ -4204,51 +4043,16 @@
         <w:rPr>
           <w:rFonts w:ascii="Helvetica" w:eastAsia="Times New Roman" w:hAnsi="Helvetica" w:cs="Helvetica"/>
           <w:b/>
-          <w:color w:val="2D3B45"/>
-          <w:sz w:val="20"/>
-          <w:szCs w:val="20"/>
-          <w:lang w:eastAsia="nl-NL"/>
-        </w:rPr>
-        <w:t>Commis</w:t>
-      </w:r>
-      <w:r>
-        <w:rPr>
-          <w:rFonts w:ascii="Helvetica" w:eastAsia="Times New Roman" w:hAnsi="Helvetica" w:cs="Helvetica"/>
-          <w:b/>
-          <w:color w:val="2D3B45"/>
-          <w:sz w:val="20"/>
-          <w:szCs w:val="20"/>
-          <w:lang w:eastAsia="nl-NL"/>
-        </w:rPr>
-        <w:t>s</w:t>
-      </w:r>
-      <w:r>
-        <w:rPr>
-          <w:rFonts w:ascii="Helvetica" w:eastAsia="Times New Roman" w:hAnsi="Helvetica" w:cs="Helvetica"/>
-          <w:b/>
-          <w:color w:val="2D3B45"/>
-          <w:sz w:val="20"/>
-          <w:szCs w:val="20"/>
-          <w:lang w:eastAsia="nl-NL"/>
-        </w:rPr>
-        <w:t>ie</w:t>
-      </w:r>
-      <w:r>
-        <w:rPr>
-          <w:rFonts w:ascii="Helvetica" w:eastAsia="Times New Roman" w:hAnsi="Helvetica" w:cs="Helvetica"/>
-          <w:b/>
-          <w:color w:val="2D3B45"/>
-          <w:sz w:val="20"/>
-          <w:szCs w:val="20"/>
-          <w:lang w:eastAsia="nl-NL"/>
-        </w:rPr>
-        <w:t>s:</w:t>
+          <w:sz w:val="20"/>
+          <w:szCs w:val="20"/>
+          <w:lang w:eastAsia="nl-NL"/>
+        </w:rPr>
+        <w:t>Commissies:</w:t>
       </w:r>
       <w:r>
         <w:rPr>
           <w:rFonts w:ascii="Helvetica" w:eastAsia="Times New Roman" w:hAnsi="Helvetica" w:cs="Helvetica"/>
           <w:bCs/>
-          <w:color w:val="2D3B45"/>
           <w:sz w:val="20"/>
           <w:szCs w:val="20"/>
           <w:lang w:eastAsia="nl-NL"/>
@@ -4259,7 +4063,6 @@
         <w:rPr>
           <w:rFonts w:ascii="Helvetica" w:eastAsia="Times New Roman" w:hAnsi="Helvetica" w:cs="Helvetica"/>
           <w:bCs/>
-          <w:color w:val="2D3B45"/>
           <w:sz w:val="20"/>
           <w:szCs w:val="20"/>
           <w:u w:val="single"/>
@@ -4271,7 +4074,6 @@
         <w:rPr>
           <w:rFonts w:ascii="Helvetica" w:eastAsia="Times New Roman" w:hAnsi="Helvetica" w:cs="Helvetica"/>
           <w:bCs/>
-          <w:color w:val="2D3B45"/>
           <w:sz w:val="20"/>
           <w:szCs w:val="20"/>
           <w:lang w:eastAsia="nl-NL"/>
@@ -4283,7 +4085,6 @@
         <w:rPr>
           <w:rFonts w:ascii="Helvetica" w:eastAsia="Times New Roman" w:hAnsi="Helvetica" w:cs="Helvetica"/>
           <w:bCs/>
-          <w:color w:val="2D3B45"/>
           <w:sz w:val="20"/>
           <w:szCs w:val="20"/>
           <w:lang w:eastAsia="nl-NL"/>
@@ -4295,7 +4096,6 @@
         <w:rPr>
           <w:rFonts w:ascii="Helvetica" w:eastAsia="Times New Roman" w:hAnsi="Helvetica" w:cs="Helvetica"/>
           <w:bCs/>
-          <w:color w:val="2D3B45"/>
           <w:sz w:val="20"/>
           <w:szCs w:val="20"/>
           <w:lang w:eastAsia="nl-NL"/>
@@ -4306,31 +4106,17 @@
         <w:rPr>
           <w:rFonts w:ascii="Helvetica" w:eastAsia="Times New Roman" w:hAnsi="Helvetica" w:cs="Helvetica"/>
           <w:bCs/>
-          <w:color w:val="2D3B45"/>
           <w:sz w:val="20"/>
           <w:szCs w:val="20"/>
           <w:u w:val="single"/>
           <w:lang w:eastAsia="nl-NL"/>
         </w:rPr>
-        <w:t>secundaire ro</w:t>
+        <w:t>secundaire rol</w:t>
       </w:r>
       <w:r>
         <w:rPr>
           <w:rFonts w:ascii="Helvetica" w:eastAsia="Times New Roman" w:hAnsi="Helvetica" w:cs="Helvetica"/>
           <w:bCs/>
-          <w:color w:val="2D3B45"/>
-          <w:sz w:val="20"/>
-          <w:szCs w:val="20"/>
-          <w:u w:val="single"/>
-          <w:lang w:eastAsia="nl-NL"/>
-        </w:rPr>
-        <w:t>l</w:t>
-      </w:r>
-      <w:r>
-        <w:rPr>
-          <w:rFonts w:ascii="Helvetica" w:eastAsia="Times New Roman" w:hAnsi="Helvetica" w:cs="Helvetica"/>
-          <w:bCs/>
-          <w:color w:val="2D3B45"/>
           <w:sz w:val="20"/>
           <w:szCs w:val="20"/>
           <w:lang w:eastAsia="nl-NL"/>
@@ -4353,7 +4139,6 @@
         <w:rPr>
           <w:rFonts w:ascii="Helvetica" w:eastAsia="Times New Roman" w:hAnsi="Helvetica" w:cs="Helvetica"/>
           <w:b/>
-          <w:color w:val="000000" w:themeColor="text1"/>
           <w:sz w:val="20"/>
           <w:szCs w:val="20"/>
           <w:lang w:eastAsia="nl-NL"/>
@@ -4364,7 +4149,6 @@
         <w:rPr>
           <w:rFonts w:ascii="Helvetica" w:eastAsia="Times New Roman" w:hAnsi="Helvetica" w:cs="Helvetica"/>
           <w:bCs/>
-          <w:color w:val="000000" w:themeColor="text1"/>
           <w:sz w:val="20"/>
           <w:szCs w:val="20"/>
           <w:lang w:eastAsia="nl-NL"/>
@@ -4375,7 +4159,6 @@
         <w:rPr>
           <w:rFonts w:ascii="Helvetica" w:eastAsia="Times New Roman" w:hAnsi="Helvetica" w:cs="Helvetica"/>
           <w:bCs/>
-          <w:color w:val="000000" w:themeColor="text1"/>
           <w:sz w:val="20"/>
           <w:szCs w:val="20"/>
           <w:u w:val="single"/>
@@ -4387,7 +4170,6 @@
         <w:rPr>
           <w:rFonts w:ascii="Helvetica" w:eastAsia="Times New Roman" w:hAnsi="Helvetica" w:cs="Helvetica"/>
           <w:bCs/>
-          <w:color w:val="000000" w:themeColor="text1"/>
           <w:sz w:val="20"/>
           <w:szCs w:val="20"/>
           <w:lang w:eastAsia="nl-NL"/>
@@ -4397,7 +4179,6 @@
       <w:r>
         <w:rPr>
           <w:rFonts w:ascii="Helvetica" w:eastAsia="Times New Roman" w:hAnsi="Helvetica" w:cs="Helvetica"/>
-          <w:color w:val="000000" w:themeColor="text1"/>
           <w:sz w:val="20"/>
           <w:szCs w:val="20"/>
           <w:lang w:eastAsia="nl-NL"/>
@@ -4407,7 +4188,6 @@
       <w:r>
         <w:rPr>
           <w:rFonts w:ascii="Helvetica" w:eastAsia="Times New Roman" w:hAnsi="Helvetica" w:cs="Helvetica"/>
-          <w:color w:val="000000" w:themeColor="text1"/>
           <w:sz w:val="20"/>
           <w:szCs w:val="20"/>
           <w:lang w:eastAsia="nl-NL"/>
@@ -4417,7 +4197,6 @@
       <w:r>
         <w:rPr>
           <w:rFonts w:ascii="Helvetica" w:eastAsia="Times New Roman" w:hAnsi="Helvetica" w:cs="Helvetica"/>
-          <w:color w:val="000000" w:themeColor="text1"/>
           <w:sz w:val="20"/>
           <w:szCs w:val="20"/>
           <w:lang w:eastAsia="nl-NL"/>
@@ -4427,7 +4206,6 @@
       <w:r>
         <w:rPr>
           <w:rFonts w:ascii="Helvetica" w:eastAsia="Times New Roman" w:hAnsi="Helvetica" w:cs="Helvetica"/>
-          <w:color w:val="000000" w:themeColor="text1"/>
           <w:sz w:val="20"/>
           <w:szCs w:val="20"/>
           <w:lang w:eastAsia="nl-NL"/>
@@ -4437,7 +4215,6 @@
       <w:r>
         <w:rPr>
           <w:rFonts w:ascii="Helvetica" w:eastAsia="Times New Roman" w:hAnsi="Helvetica" w:cs="Helvetica"/>
-          <w:color w:val="000000" w:themeColor="text1"/>
           <w:sz w:val="20"/>
           <w:szCs w:val="20"/>
           <w:u w:val="single"/>
@@ -4448,7 +4225,6 @@
       <w:r>
         <w:rPr>
           <w:rFonts w:ascii="Helvetica" w:eastAsia="Times New Roman" w:hAnsi="Helvetica" w:cs="Helvetica"/>
-          <w:color w:val="000000" w:themeColor="text1"/>
           <w:sz w:val="20"/>
           <w:szCs w:val="20"/>
           <w:lang w:eastAsia="nl-NL"/>
@@ -4660,15 +4436,7 @@
           <w:lang w:eastAsia="nl-NL"/>
         </w:rPr>
         <w:br/>
-        <w:t>Abdullah: Commissies en media (</w:t>
-      </w:r>
-      <w:r>
-        <w:rPr>
-          <w:rFonts w:ascii="Helvetica" w:eastAsia="Times New Roman" w:hAnsi="Helvetica" w:cs="Helvetica"/>
-          <w:color w:val="2D3B45"/>
-          <w:lang w:eastAsia="nl-NL"/>
-        </w:rPr>
-        <w:t>classificatie en analyse)</w:t>
+        <w:t>Abdullah: Commissies en media (classificatie en analyse)</w:t>
       </w:r>
       <w:r>
         <w:rPr>

</xml_diff>

<commit_message>
Stakeholder analyse met feedback half verwerkt
</commit_message>
<xml_diff>
--- a/BIM/Stakeholderanalyse Steam PROJECT B.docx
+++ b/BIM/Stakeholderanalyse Steam PROJECT B.docx
@@ -280,15 +280,14 @@
                                 <w:sdt>
                                   <w:sdtPr>
                                     <w:rPr>
-                                      <w:color w:val="FFFFFF" w:themeColor="background1"/>
-                                      <w:lang w:val="en-US"/>
+                                      <w:rFonts w:ascii="Helvetica" w:hAnsi="Helvetica" w:cs="Helvetica"/>
+                                      <w:color w:val="DCDDDE"/>
                                     </w:rPr>
                                     <w:alias w:val="Auteur"/>
                                     <w:id w:val="1380359617"/>
                                     <w:dataBinding w:prefixMappings="xmlns:ns0='http://schemas.openxmlformats.org/package/2006/metadata/core-properties' xmlns:ns1='http://purl.org/dc/elements/1.1/'" w:xpath="/ns0:coreProperties[1]/ns1:creator[1]" w:storeItemID="{6C3C8BC8-F283-45AE-878A-BAB7291924A1}"/>
                                     <w:text/>
                                   </w:sdtPr>
-                                  <w:sdtEndPr/>
                                   <w:sdtContent>
                                     <w:p>
                                       <w:pPr>
@@ -301,68 +300,64 @@
                                       </w:pPr>
                                       <w:r>
                                         <w:rPr>
-                                          <w:color w:val="FFFFFF" w:themeColor="background1"/>
-                                          <w:lang w:val="en-US"/>
+                                          <w:rFonts w:ascii="Helvetica" w:hAnsi="Helvetica" w:cs="Helvetica"/>
+                                          <w:color w:val="DCDDDE"/>
                                         </w:rPr>
                                         <w:t xml:space="preserve">Chaim de Gelder, </w:t>
                                       </w:r>
                                       <w:proofErr w:type="spellStart"/>
                                       <w:r>
                                         <w:rPr>
-                                          <w:color w:val="FFFFFF" w:themeColor="background1"/>
-                                          <w:lang w:val="en-US"/>
+                                          <w:rFonts w:ascii="Helvetica" w:hAnsi="Helvetica" w:cs="Helvetica"/>
+                                          <w:color w:val="DCDDDE"/>
                                         </w:rPr>
                                         <w:t>Youri</w:t>
                                       </w:r>
                                       <w:proofErr w:type="spellEnd"/>
                                       <w:r>
                                         <w:rPr>
-                                          <w:color w:val="FFFFFF" w:themeColor="background1"/>
-                                          <w:lang w:val="en-US"/>
+                                          <w:rFonts w:ascii="Helvetica" w:hAnsi="Helvetica" w:cs="Helvetica"/>
+                                          <w:color w:val="DCDDDE"/>
                                         </w:rPr>
-                                        <w:t xml:space="preserve"> Collignon, </w:t>
+                                        <w:t xml:space="preserve"> Collignon,                   Cemil </w:t>
                                       </w:r>
                                       <w:proofErr w:type="spellStart"/>
                                       <w:r>
                                         <w:rPr>
-                                          <w:color w:val="FFFFFF" w:themeColor="background1"/>
-                                          <w:lang w:val="en-US"/>
-                                        </w:rPr>
-                                        <w:t>Cemil</w:t>
-                                      </w:r>
-                                      <w:proofErr w:type="spellEnd"/>
-                                      <w:r>
-                                        <w:rPr>
-                                          <w:color w:val="FFFFFF" w:themeColor="background1"/>
-                                          <w:lang w:val="en-US"/>
-                                        </w:rPr>
-                                        <w:t xml:space="preserve"> </w:t>
-                                      </w:r>
-                                      <w:proofErr w:type="spellStart"/>
-                                      <w:r>
-                                        <w:rPr>
-                                          <w:color w:val="FFFFFF" w:themeColor="background1"/>
-                                          <w:lang w:val="en-US"/>
+                                          <w:rFonts w:ascii="Helvetica" w:hAnsi="Helvetica" w:cs="Helvetica"/>
+                                          <w:color w:val="DCDDDE"/>
                                         </w:rPr>
                                         <w:t>Besli</w:t>
                                       </w:r>
                                       <w:proofErr w:type="spellEnd"/>
                                       <w:r>
                                         <w:rPr>
-                                          <w:color w:val="FFFFFF" w:themeColor="background1"/>
-                                          <w:lang w:val="en-US"/>
+                                          <w:rFonts w:ascii="Helvetica" w:hAnsi="Helvetica" w:cs="Helvetica"/>
+                                          <w:color w:val="DCDDDE"/>
                                         </w:rPr>
                                         <w:t xml:space="preserve">, Abdullah </w:t>
                                       </w:r>
-                                      <w:proofErr w:type="spellStart"/>
                                       <w:r>
                                         <w:rPr>
-                                          <w:color w:val="FFFFFF" w:themeColor="background1"/>
-                                          <w:lang w:val="en-US"/>
+                                          <w:rFonts w:ascii="Helvetica" w:hAnsi="Helvetica" w:cs="Helvetica"/>
+                                          <w:color w:val="DCDDDE"/>
                                         </w:rPr>
-                                        <w:t>Sanli</w:t>
+                                        <w:t>S</w:t>
                                       </w:r>
-                                      <w:proofErr w:type="spellEnd"/>
+                                      <w:r>
+                                        <w:rPr>
+                                          <w:rFonts w:ascii="Helvetica" w:hAnsi="Helvetica" w:cs="Helvetica"/>
+                                          <w:color w:val="DCDDDE"/>
+                                        </w:rPr>
+                                        <w:t>anl</w:t>
+                                      </w:r>
+                                      <w:r>
+                                        <w:rPr>
+                                          <w:rFonts w:ascii="Helvetica" w:hAnsi="Helvetica" w:cs="Helvetica"/>
+                                          <w:color w:val="DCDDDE"/>
+                                        </w:rPr>
+                                        <w:t>i</w:t>
+                                      </w:r>
                                     </w:p>
                                   </w:sdtContent>
                                 </w:sdt>
@@ -380,7 +375,38 @@
                                       <w:color w:val="FFFFFF" w:themeColor="background1"/>
                                       <w:lang w:val="en-US"/>
                                     </w:rPr>
-                                    <w:t>AlphaConsultants</w:t>
+                                    <w:t>Alpha</w:t>
+                                  </w:r>
+                                  <w:r>
+                                    <w:rPr>
+                                      <w:color w:val="FFFFFF" w:themeColor="background1"/>
+                                      <w:lang w:val="en-US"/>
+                                    </w:rPr>
+                                    <w:t xml:space="preserve"> </w:t>
+                                  </w:r>
+                                  <w:r>
+                                    <w:rPr>
+                                      <w:color w:val="FFFFFF" w:themeColor="background1"/>
+                                      <w:lang w:val="en-US"/>
+                                    </w:rPr>
+                                    <w:t>Consultants</w:t>
+                                  </w:r>
+                                </w:p>
+                                <w:p>
+                                  <w:pPr>
+                                    <w:pStyle w:val="Geenafstand"/>
+                                    <w:spacing w:line="360" w:lineRule="auto"/>
+                                    <w:rPr>
+                                      <w:color w:val="FFFFFF" w:themeColor="background1"/>
+                                      <w:lang w:val="en-US"/>
+                                    </w:rPr>
+                                  </w:pPr>
+                                  <w:r>
+                                    <w:rPr>
+                                      <w:color w:val="FFFFFF" w:themeColor="background1"/>
+                                      <w:lang w:val="en-US"/>
+                                    </w:rPr>
+                                    <w:t>SG9A</w:t>
                                   </w:r>
                                 </w:p>
                               </w:txbxContent>
@@ -405,7 +431,7 @@
                 <w:pict>
                   <v:group w14:anchorId="7AB43BFE" id="Groep 453" o:spid="_x0000_s1026" style="position:absolute;margin-left:349.05pt;margin-top:0;width:264pt;height:11in;z-index:251661312;mso-height-percent:1000;mso-position-horizontal-relative:page;mso-position-vertical-relative:page;mso-height-percent:1000" coordorigin="-1024" coordsize="33528,100584" o:gfxdata="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">
                     <v:rect id="Rechthoek 459" o:spid="_x0000_s1027" alt="Light vertical" style="position:absolute;width:1385;height:100584;visibility:visible;mso-wrap-style:square;v-text-anchor:middle" o:gfxdata="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" fillcolor="#a8d08d [1945]" stroked="f" strokecolor="white" strokeweight="1pt">
-                      <v:fill r:id="rId6" o:title="" opacity="52428f" color2="white [3212]" o:opacity2="52428f" type="pattern"/>
+                      <v:fill r:id="rId7" o:title="" opacity="52428f" color2="white [3212]" o:opacity2="52428f" type="pattern"/>
                       <v:shadow color="#d8d8d8" offset="3pt,3pt"/>
                     </v:rect>
                     <v:rect id="Rechthoek 460" o:spid="_x0000_s1028" style="position:absolute;left:1246;width:29718;height:100584;visibility:visible;mso-wrap-style:square;v-text-anchor:top" o:gfxdata="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" fillcolor="#323e4f [2415]" strokecolor="#d8d8d8"/>
@@ -464,15 +490,14 @@
                           <w:sdt>
                             <w:sdtPr>
                               <w:rPr>
-                                <w:color w:val="FFFFFF" w:themeColor="background1"/>
-                                <w:lang w:val="en-US"/>
+                                <w:rFonts w:ascii="Helvetica" w:hAnsi="Helvetica" w:cs="Helvetica"/>
+                                <w:color w:val="DCDDDE"/>
                               </w:rPr>
                               <w:alias w:val="Auteur"/>
                               <w:id w:val="1380359617"/>
                               <w:dataBinding w:prefixMappings="xmlns:ns0='http://schemas.openxmlformats.org/package/2006/metadata/core-properties' xmlns:ns1='http://purl.org/dc/elements/1.1/'" w:xpath="/ns0:coreProperties[1]/ns1:creator[1]" w:storeItemID="{6C3C8BC8-F283-45AE-878A-BAB7291924A1}"/>
                               <w:text/>
                             </w:sdtPr>
-                            <w:sdtEndPr/>
                             <w:sdtContent>
                               <w:p>
                                 <w:pPr>
@@ -485,68 +510,64 @@
                                 </w:pPr>
                                 <w:r>
                                   <w:rPr>
-                                    <w:color w:val="FFFFFF" w:themeColor="background1"/>
-                                    <w:lang w:val="en-US"/>
+                                    <w:rFonts w:ascii="Helvetica" w:hAnsi="Helvetica" w:cs="Helvetica"/>
+                                    <w:color w:val="DCDDDE"/>
                                   </w:rPr>
                                   <w:t xml:space="preserve">Chaim de Gelder, </w:t>
                                 </w:r>
                                 <w:proofErr w:type="spellStart"/>
                                 <w:r>
                                   <w:rPr>
-                                    <w:color w:val="FFFFFF" w:themeColor="background1"/>
-                                    <w:lang w:val="en-US"/>
+                                    <w:rFonts w:ascii="Helvetica" w:hAnsi="Helvetica" w:cs="Helvetica"/>
+                                    <w:color w:val="DCDDDE"/>
                                   </w:rPr>
                                   <w:t>Youri</w:t>
                                 </w:r>
                                 <w:proofErr w:type="spellEnd"/>
                                 <w:r>
                                   <w:rPr>
-                                    <w:color w:val="FFFFFF" w:themeColor="background1"/>
-                                    <w:lang w:val="en-US"/>
+                                    <w:rFonts w:ascii="Helvetica" w:hAnsi="Helvetica" w:cs="Helvetica"/>
+                                    <w:color w:val="DCDDDE"/>
                                   </w:rPr>
-                                  <w:t xml:space="preserve"> Collignon, </w:t>
+                                  <w:t xml:space="preserve"> Collignon,                   Cemil </w:t>
                                 </w:r>
                                 <w:proofErr w:type="spellStart"/>
                                 <w:r>
                                   <w:rPr>
-                                    <w:color w:val="FFFFFF" w:themeColor="background1"/>
-                                    <w:lang w:val="en-US"/>
-                                  </w:rPr>
-                                  <w:t>Cemil</w:t>
-                                </w:r>
-                                <w:proofErr w:type="spellEnd"/>
-                                <w:r>
-                                  <w:rPr>
-                                    <w:color w:val="FFFFFF" w:themeColor="background1"/>
-                                    <w:lang w:val="en-US"/>
-                                  </w:rPr>
-                                  <w:t xml:space="preserve"> </w:t>
-                                </w:r>
-                                <w:proofErr w:type="spellStart"/>
-                                <w:r>
-                                  <w:rPr>
-                                    <w:color w:val="FFFFFF" w:themeColor="background1"/>
-                                    <w:lang w:val="en-US"/>
+                                    <w:rFonts w:ascii="Helvetica" w:hAnsi="Helvetica" w:cs="Helvetica"/>
+                                    <w:color w:val="DCDDDE"/>
                                   </w:rPr>
                                   <w:t>Besli</w:t>
                                 </w:r>
                                 <w:proofErr w:type="spellEnd"/>
                                 <w:r>
                                   <w:rPr>
-                                    <w:color w:val="FFFFFF" w:themeColor="background1"/>
-                                    <w:lang w:val="en-US"/>
+                                    <w:rFonts w:ascii="Helvetica" w:hAnsi="Helvetica" w:cs="Helvetica"/>
+                                    <w:color w:val="DCDDDE"/>
                                   </w:rPr>
                                   <w:t xml:space="preserve">, Abdullah </w:t>
                                 </w:r>
-                                <w:proofErr w:type="spellStart"/>
                                 <w:r>
                                   <w:rPr>
-                                    <w:color w:val="FFFFFF" w:themeColor="background1"/>
-                                    <w:lang w:val="en-US"/>
+                                    <w:rFonts w:ascii="Helvetica" w:hAnsi="Helvetica" w:cs="Helvetica"/>
+                                    <w:color w:val="DCDDDE"/>
                                   </w:rPr>
-                                  <w:t>Sanli</w:t>
+                                  <w:t>S</w:t>
                                 </w:r>
-                                <w:proofErr w:type="spellEnd"/>
+                                <w:r>
+                                  <w:rPr>
+                                    <w:rFonts w:ascii="Helvetica" w:hAnsi="Helvetica" w:cs="Helvetica"/>
+                                    <w:color w:val="DCDDDE"/>
+                                  </w:rPr>
+                                  <w:t>anl</w:t>
+                                </w:r>
+                                <w:r>
+                                  <w:rPr>
+                                    <w:rFonts w:ascii="Helvetica" w:hAnsi="Helvetica" w:cs="Helvetica"/>
+                                    <w:color w:val="DCDDDE"/>
+                                  </w:rPr>
+                                  <w:t>i</w:t>
+                                </w:r>
                               </w:p>
                             </w:sdtContent>
                           </w:sdt>
@@ -564,7 +585,38 @@
                                 <w:color w:val="FFFFFF" w:themeColor="background1"/>
                                 <w:lang w:val="en-US"/>
                               </w:rPr>
-                              <w:t>AlphaConsultants</w:t>
+                              <w:t>Alpha</w:t>
+                            </w:r>
+                            <w:r>
+                              <w:rPr>
+                                <w:color w:val="FFFFFF" w:themeColor="background1"/>
+                                <w:lang w:val="en-US"/>
+                              </w:rPr>
+                              <w:t xml:space="preserve"> </w:t>
+                            </w:r>
+                            <w:r>
+                              <w:rPr>
+                                <w:color w:val="FFFFFF" w:themeColor="background1"/>
+                                <w:lang w:val="en-US"/>
+                              </w:rPr>
+                              <w:t>Consultants</w:t>
+                            </w:r>
+                          </w:p>
+                          <w:p>
+                            <w:pPr>
+                              <w:pStyle w:val="Geenafstand"/>
+                              <w:spacing w:line="360" w:lineRule="auto"/>
+                              <w:rPr>
+                                <w:color w:val="FFFFFF" w:themeColor="background1"/>
+                                <w:lang w:val="en-US"/>
+                              </w:rPr>
+                            </w:pPr>
+                            <w:r>
+                              <w:rPr>
+                                <w:color w:val="FFFFFF" w:themeColor="background1"/>
+                                <w:lang w:val="en-US"/>
+                              </w:rPr>
+                              <w:t>SG9A</w:t>
                             </w:r>
                           </w:p>
                         </w:txbxContent>
@@ -794,7 +846,7 @@
                         <pic:cNvPicPr/>
                       </pic:nvPicPr>
                       <pic:blipFill rotWithShape="1">
-                        <a:blip r:embed="rId7">
+                        <a:blip r:embed="rId8">
                           <a:extLst>
                             <a:ext uri="{28A0092B-C50C-407E-A947-70E740481C1C}">
                               <a14:useLocalDpi xmlns:a14="http://schemas.microsoft.com/office/drawing/2010/main" val="0"/>
@@ -901,112 +953,20 @@
       <w:r>
         <w:rPr>
           <w:rFonts w:ascii="Helvetica" w:eastAsia="Times New Roman" w:hAnsi="Helvetica" w:cs="Helvetica"/>
-          <w:color w:val="2D3B45"/>
-          <w:sz w:val="24"/>
-          <w:szCs w:val="24"/>
-          <w:lang w:eastAsia="nl-NL"/>
-        </w:rPr>
-        <w:t xml:space="preserve">De eigenaren van </w:t>
-      </w:r>
-      <w:r>
-        <w:rPr>
-          <w:rFonts w:ascii="Helvetica" w:eastAsia="Times New Roman" w:hAnsi="Helvetica" w:cs="Helvetica"/>
-          <w:color w:val="2D3B45"/>
-          <w:sz w:val="24"/>
-          <w:szCs w:val="24"/>
-          <w:lang w:eastAsia="nl-NL"/>
-        </w:rPr>
-        <w:t>S</w:t>
-      </w:r>
-      <w:r>
-        <w:rPr>
-          <w:rFonts w:ascii="Helvetica" w:eastAsia="Times New Roman" w:hAnsi="Helvetica" w:cs="Helvetica"/>
-          <w:color w:val="2D3B45"/>
-          <w:sz w:val="24"/>
-          <w:szCs w:val="24"/>
-          <w:lang w:eastAsia="nl-NL"/>
-        </w:rPr>
-        <w:t>team (V</w:t>
-      </w:r>
-      <w:r>
-        <w:rPr>
-          <w:rFonts w:ascii="Helvetica" w:eastAsia="Times New Roman" w:hAnsi="Helvetica" w:cs="Helvetica"/>
-          <w:color w:val="2D3B45"/>
-          <w:sz w:val="24"/>
-          <w:szCs w:val="24"/>
-          <w:lang w:eastAsia="nl-NL"/>
-        </w:rPr>
-        <w:t>alve) hebben Steam ontworpen met het doel om als online platform te functioneren. Zij kwamen op dit idee in 2003, voordat apps bestonden. Sindsdien is het platform uitgebreid tot een database die wordt gebruikt door duizenden ontwikkelaars en heeft een relatie opgebouwd met consumenten die het platform continu actief</w:t>
-      </w:r>
-      <w:r>
-        <w:rPr>
-          <w:rFonts w:ascii="Helvetica" w:eastAsia="Times New Roman" w:hAnsi="Helvetica" w:cs="Helvetica"/>
-          <w:color w:val="2D3B45"/>
-          <w:sz w:val="24"/>
-          <w:szCs w:val="24"/>
-          <w:lang w:eastAsia="nl-NL"/>
-        </w:rPr>
-        <w:t xml:space="preserve"> en draaiende</w:t>
-      </w:r>
-      <w:r>
-        <w:rPr>
-          <w:rFonts w:ascii="Helvetica" w:eastAsia="Times New Roman" w:hAnsi="Helvetica" w:cs="Helvetica"/>
-          <w:color w:val="2D3B45"/>
-          <w:sz w:val="24"/>
-          <w:szCs w:val="24"/>
-          <w:lang w:eastAsia="nl-NL"/>
-        </w:rPr>
-        <w:t xml:space="preserve"> houden</w:t>
-      </w:r>
-      <w:r>
-        <w:rPr>
-          <w:rFonts w:ascii="Helvetica" w:eastAsia="Times New Roman" w:hAnsi="Helvetica" w:cs="Helvetica"/>
-          <w:color w:val="2D3B45"/>
-          <w:sz w:val="24"/>
-          <w:szCs w:val="24"/>
-          <w:lang w:eastAsia="nl-NL"/>
-        </w:rPr>
-        <w:t xml:space="preserve">. Steam wilt ontwikkelaars een platform bieden waarin zij zich kunnen uiten. </w:t>
-      </w:r>
-      <w:r>
-        <w:rPr>
-          <w:rFonts w:ascii="Helvetica" w:eastAsia="Times New Roman" w:hAnsi="Helvetica" w:cs="Helvetica"/>
-          <w:color w:val="2D3B45"/>
-          <w:sz w:val="24"/>
-          <w:szCs w:val="24"/>
-          <w:lang w:eastAsia="nl-NL"/>
-        </w:rPr>
-        <w:t xml:space="preserve">Ook wil Steam uitstralen dat </w:t>
-      </w:r>
-      <w:r>
-        <w:rPr>
-          <w:rFonts w:ascii="Helvetica" w:eastAsia="Times New Roman" w:hAnsi="Helvetica" w:cs="Helvetica"/>
-          <w:color w:val="2D3B45"/>
-          <w:sz w:val="24"/>
-          <w:szCs w:val="24"/>
-          <w:lang w:eastAsia="nl-NL"/>
-        </w:rPr>
-        <w:t>er ruimte is voor een online community, door het makkelijk te maken voor vrienden om elkaar te vinden en samen te kunnen spelen</w:t>
-      </w:r>
-      <w:r>
-        <w:rPr>
-          <w:rFonts w:ascii="Helvetica" w:eastAsia="Times New Roman" w:hAnsi="Helvetica" w:cs="Helvetica"/>
-          <w:color w:val="2D3B45"/>
-          <w:sz w:val="24"/>
-          <w:szCs w:val="24"/>
-          <w:lang w:eastAsia="nl-NL"/>
-        </w:rPr>
-        <w:t>.</w:t>
-      </w:r>
-      <w:r>
-        <w:rPr>
-          <w:rFonts w:ascii="Helvetica" w:eastAsia="Times New Roman" w:hAnsi="Helvetica" w:cs="Helvetica"/>
-          <w:color w:val="2D3B45"/>
-          <w:sz w:val="24"/>
-          <w:szCs w:val="24"/>
-          <w:lang w:eastAsia="nl-NL"/>
-        </w:rPr>
-        <w:br/>
+          <w:sz w:val="24"/>
+          <w:szCs w:val="24"/>
+          <w:lang w:eastAsia="nl-NL"/>
+        </w:rPr>
+        <w:t xml:space="preserve">De eigenaren van Steam (Valve) hebben Steam ontworpen met het doel om als online platform te functioneren. </w:t>
+      </w:r>
+      <w:r>
+        <w:rPr>
+          <w:rFonts w:ascii="Helvetica" w:eastAsia="Times New Roman" w:hAnsi="Helvetica" w:cs="Helvetica"/>
+          <w:sz w:val="24"/>
+          <w:szCs w:val="24"/>
+          <w:lang w:eastAsia="nl-NL"/>
+        </w:rPr>
+        <w:t xml:space="preserve">Steam wilt ontwikkelaars een platform bieden waarin zij zich kunnen uiten. </w:t>
       </w:r>
       <w:r>
         <w:rPr>
@@ -1054,16 +1014,14 @@
         <w:spacing w:before="100" w:beforeAutospacing="1" w:after="100" w:afterAutospacing="1" w:line="240" w:lineRule="auto"/>
         <w:rPr>
           <w:rFonts w:ascii="Helvetica" w:eastAsia="Times New Roman" w:hAnsi="Helvetica" w:cs="Helvetica"/>
-          <w:color w:val="2D3B45"/>
-          <w:sz w:val="24"/>
-          <w:szCs w:val="24"/>
-          <w:lang w:eastAsia="nl-NL"/>
-        </w:rPr>
-      </w:pPr>
-      <w:r>
-        <w:rPr>
-          <w:rFonts w:ascii="Helvetica" w:eastAsia="Times New Roman" w:hAnsi="Helvetica" w:cs="Helvetica"/>
-          <w:color w:val="2D3B45"/>
+          <w:sz w:val="24"/>
+          <w:szCs w:val="24"/>
+          <w:lang w:eastAsia="nl-NL"/>
+        </w:rPr>
+      </w:pPr>
+      <w:r>
+        <w:rPr>
+          <w:rFonts w:ascii="Helvetica" w:eastAsia="Times New Roman" w:hAnsi="Helvetica" w:cs="Helvetica"/>
           <w:sz w:val="24"/>
           <w:szCs w:val="24"/>
           <w:lang w:eastAsia="nl-NL"/>
@@ -1073,7 +1031,6 @@
       <w:r>
         <w:rPr>
           <w:rFonts w:ascii="Helvetica" w:eastAsia="Times New Roman" w:hAnsi="Helvetica" w:cs="Helvetica"/>
-          <w:color w:val="2D3B45"/>
           <w:sz w:val="24"/>
           <w:szCs w:val="24"/>
           <w:lang w:eastAsia="nl-NL"/>
@@ -1083,7 +1040,6 @@
       <w:r>
         <w:rPr>
           <w:rFonts w:ascii="Helvetica" w:eastAsia="Times New Roman" w:hAnsi="Helvetica" w:cs="Helvetica"/>
-          <w:color w:val="2D3B45"/>
           <w:sz w:val="24"/>
           <w:szCs w:val="24"/>
           <w:lang w:eastAsia="nl-NL"/>
@@ -1093,7 +1049,6 @@
       <w:r>
         <w:rPr>
           <w:rFonts w:ascii="Helvetica" w:eastAsia="Times New Roman" w:hAnsi="Helvetica" w:cs="Helvetica"/>
-          <w:color w:val="2D3B45"/>
           <w:sz w:val="24"/>
           <w:szCs w:val="24"/>
           <w:lang w:eastAsia="nl-NL"/>
@@ -1103,7 +1058,6 @@
       <w:r>
         <w:rPr>
           <w:rFonts w:ascii="Helvetica" w:eastAsia="Times New Roman" w:hAnsi="Helvetica" w:cs="Helvetica"/>
-          <w:color w:val="2D3B45"/>
           <w:sz w:val="24"/>
           <w:szCs w:val="24"/>
           <w:lang w:eastAsia="nl-NL"/>
@@ -1122,16 +1076,14 @@
         <w:spacing w:before="100" w:beforeAutospacing="1" w:after="100" w:afterAutospacing="1" w:line="240" w:lineRule="auto"/>
         <w:rPr>
           <w:rFonts w:ascii="Helvetica" w:eastAsia="Times New Roman" w:hAnsi="Helvetica" w:cs="Helvetica"/>
-          <w:color w:val="2D3B45"/>
-          <w:sz w:val="24"/>
-          <w:szCs w:val="24"/>
-          <w:lang w:eastAsia="nl-NL"/>
-        </w:rPr>
-      </w:pPr>
-      <w:r>
-        <w:rPr>
-          <w:rFonts w:ascii="Helvetica" w:eastAsia="Times New Roman" w:hAnsi="Helvetica" w:cs="Helvetica"/>
-          <w:color w:val="2D3B45"/>
+          <w:sz w:val="24"/>
+          <w:szCs w:val="24"/>
+          <w:lang w:eastAsia="nl-NL"/>
+        </w:rPr>
+      </w:pPr>
+      <w:r>
+        <w:rPr>
+          <w:rFonts w:ascii="Helvetica" w:eastAsia="Times New Roman" w:hAnsi="Helvetica" w:cs="Helvetica"/>
           <w:sz w:val="24"/>
           <w:szCs w:val="24"/>
           <w:lang w:eastAsia="nl-NL"/>
@@ -1150,16 +1102,14 @@
         <w:spacing w:before="100" w:beforeAutospacing="1" w:after="100" w:afterAutospacing="1" w:line="240" w:lineRule="auto"/>
         <w:rPr>
           <w:rFonts w:ascii="Helvetica" w:eastAsia="Times New Roman" w:hAnsi="Helvetica" w:cs="Helvetica"/>
-          <w:color w:val="2D3B45"/>
-          <w:sz w:val="24"/>
-          <w:szCs w:val="24"/>
-          <w:lang w:eastAsia="nl-NL"/>
-        </w:rPr>
-      </w:pPr>
-      <w:r>
-        <w:rPr>
-          <w:rFonts w:ascii="Helvetica" w:eastAsia="Times New Roman" w:hAnsi="Helvetica" w:cs="Helvetica"/>
-          <w:color w:val="2D3B45"/>
+          <w:sz w:val="24"/>
+          <w:szCs w:val="24"/>
+          <w:lang w:eastAsia="nl-NL"/>
+        </w:rPr>
+      </w:pPr>
+      <w:r>
+        <w:rPr>
+          <w:rFonts w:ascii="Helvetica" w:eastAsia="Times New Roman" w:hAnsi="Helvetica" w:cs="Helvetica"/>
           <w:sz w:val="24"/>
           <w:szCs w:val="24"/>
           <w:lang w:eastAsia="nl-NL"/>
@@ -1178,16 +1128,14 @@
         <w:spacing w:before="100" w:beforeAutospacing="1" w:after="100" w:afterAutospacing="1" w:line="240" w:lineRule="auto"/>
         <w:rPr>
           <w:rFonts w:ascii="Helvetica" w:eastAsia="Times New Roman" w:hAnsi="Helvetica" w:cs="Helvetica"/>
-          <w:color w:val="2D3B45"/>
-          <w:sz w:val="24"/>
-          <w:szCs w:val="24"/>
-          <w:lang w:eastAsia="nl-NL"/>
-        </w:rPr>
-      </w:pPr>
-      <w:r>
-        <w:rPr>
-          <w:rFonts w:ascii="Helvetica" w:eastAsia="Times New Roman" w:hAnsi="Helvetica" w:cs="Helvetica"/>
-          <w:color w:val="2D3B45"/>
+          <w:sz w:val="24"/>
+          <w:szCs w:val="24"/>
+          <w:lang w:eastAsia="nl-NL"/>
+        </w:rPr>
+      </w:pPr>
+      <w:r>
+        <w:rPr>
+          <w:rFonts w:ascii="Helvetica" w:eastAsia="Times New Roman" w:hAnsi="Helvetica" w:cs="Helvetica"/>
           <w:sz w:val="24"/>
           <w:szCs w:val="24"/>
           <w:lang w:eastAsia="nl-NL"/>
@@ -1206,16 +1154,14 @@
         <w:spacing w:before="100" w:beforeAutospacing="1" w:after="100" w:afterAutospacing="1" w:line="240" w:lineRule="auto"/>
         <w:rPr>
           <w:rFonts w:ascii="Helvetica" w:eastAsia="Times New Roman" w:hAnsi="Helvetica" w:cs="Helvetica"/>
-          <w:color w:val="2D3B45"/>
-          <w:sz w:val="24"/>
-          <w:szCs w:val="24"/>
-          <w:lang w:eastAsia="nl-NL"/>
-        </w:rPr>
-      </w:pPr>
-      <w:r>
-        <w:rPr>
-          <w:rFonts w:ascii="Helvetica" w:eastAsia="Times New Roman" w:hAnsi="Helvetica" w:cs="Helvetica"/>
-          <w:color w:val="2D3B45"/>
+          <w:sz w:val="24"/>
+          <w:szCs w:val="24"/>
+          <w:lang w:eastAsia="nl-NL"/>
+        </w:rPr>
+      </w:pPr>
+      <w:r>
+        <w:rPr>
+          <w:rFonts w:ascii="Helvetica" w:eastAsia="Times New Roman" w:hAnsi="Helvetica" w:cs="Helvetica"/>
           <w:sz w:val="24"/>
           <w:szCs w:val="24"/>
           <w:lang w:eastAsia="nl-NL"/>
@@ -1234,16 +1180,14 @@
         <w:spacing w:before="100" w:beforeAutospacing="1" w:after="100" w:afterAutospacing="1" w:line="240" w:lineRule="auto"/>
         <w:rPr>
           <w:rFonts w:ascii="Helvetica" w:eastAsia="Times New Roman" w:hAnsi="Helvetica" w:cs="Helvetica"/>
-          <w:color w:val="2D3B45"/>
-          <w:sz w:val="24"/>
-          <w:szCs w:val="24"/>
-          <w:lang w:eastAsia="nl-NL"/>
-        </w:rPr>
-      </w:pPr>
-      <w:r>
-        <w:rPr>
-          <w:rFonts w:ascii="Helvetica" w:eastAsia="Times New Roman" w:hAnsi="Helvetica" w:cs="Helvetica"/>
-          <w:color w:val="2D3B45"/>
+          <w:sz w:val="24"/>
+          <w:szCs w:val="24"/>
+          <w:lang w:eastAsia="nl-NL"/>
+        </w:rPr>
+      </w:pPr>
+      <w:r>
+        <w:rPr>
+          <w:rFonts w:ascii="Helvetica" w:eastAsia="Times New Roman" w:hAnsi="Helvetica" w:cs="Helvetica"/>
           <w:sz w:val="24"/>
           <w:szCs w:val="24"/>
           <w:lang w:eastAsia="nl-NL"/>
@@ -1257,16 +1201,14 @@
         <w:spacing w:before="100" w:beforeAutospacing="1" w:after="100" w:afterAutospacing="1" w:line="240" w:lineRule="auto"/>
         <w:rPr>
           <w:rFonts w:ascii="Helvetica" w:eastAsia="Times New Roman" w:hAnsi="Helvetica" w:cs="Helvetica"/>
-          <w:color w:val="2D3B45"/>
-          <w:sz w:val="24"/>
-          <w:szCs w:val="24"/>
-          <w:lang w:eastAsia="nl-NL"/>
-        </w:rPr>
-      </w:pPr>
-      <w:r>
-        <w:rPr>
-          <w:rFonts w:ascii="Helvetica" w:eastAsia="Times New Roman" w:hAnsi="Helvetica" w:cs="Helvetica"/>
-          <w:color w:val="2D3B45"/>
+          <w:sz w:val="24"/>
+          <w:szCs w:val="24"/>
+          <w:lang w:eastAsia="nl-NL"/>
+        </w:rPr>
+      </w:pPr>
+      <w:r>
+        <w:rPr>
+          <w:rFonts w:ascii="Helvetica" w:eastAsia="Times New Roman" w:hAnsi="Helvetica" w:cs="Helvetica"/>
           <w:sz w:val="24"/>
           <w:szCs w:val="24"/>
           <w:lang w:eastAsia="nl-NL"/>
@@ -1342,7 +1284,7 @@
                     <pic:cNvPicPr/>
                   </pic:nvPicPr>
                   <pic:blipFill>
-                    <a:blip r:embed="rId8">
+                    <a:blip r:embed="rId9">
                       <a:extLst>
                         <a:ext uri="{28A0092B-C50C-407E-A947-70E740481C1C}">
                           <a14:useLocalDpi xmlns:a14="http://schemas.microsoft.com/office/drawing/2010/main" val="0"/>
@@ -1509,15 +1451,6 @@
         <w:spacing w:before="100" w:beforeAutospacing="1" w:after="100" w:afterAutospacing="1" w:line="240" w:lineRule="auto"/>
         <w:rPr>
           <w:rFonts w:ascii="Helvetica" w:eastAsia="Times New Roman" w:hAnsi="Helvetica" w:cs="Helvetica"/>
-          <w:color w:val="2D3B45"/>
-          <w:sz w:val="24"/>
-          <w:szCs w:val="24"/>
-          <w:lang w:eastAsia="nl-NL"/>
-        </w:rPr>
-      </w:pPr>
-      <w:r>
-        <w:rPr>
-          <w:rFonts w:ascii="Helvetica" w:eastAsia="Times New Roman" w:hAnsi="Helvetica" w:cs="Helvetica"/>
           <w:b/>
           <w:bCs/>
           <w:color w:val="2F5496" w:themeColor="accent1" w:themeShade="BF"/>
@@ -1525,154 +1458,274 @@
           <w:szCs w:val="28"/>
           <w:lang w:eastAsia="nl-NL"/>
         </w:rPr>
+      </w:pPr>
+    </w:p>
+    <w:p>
+      <w:pPr>
+        <w:shd w:val="clear" w:color="auto" w:fill="FFFFFF"/>
+        <w:spacing w:before="100" w:beforeAutospacing="1" w:after="100" w:afterAutospacing="1" w:line="240" w:lineRule="auto"/>
+        <w:rPr>
+          <w:rFonts w:ascii="Helvetica" w:eastAsia="Times New Roman" w:hAnsi="Helvetica" w:cs="Helvetica"/>
+          <w:b/>
+          <w:bCs/>
+          <w:color w:val="2F5496" w:themeColor="accent1" w:themeShade="BF"/>
+          <w:sz w:val="28"/>
+          <w:szCs w:val="28"/>
+          <w:lang w:eastAsia="nl-NL"/>
+        </w:rPr>
+      </w:pPr>
+    </w:p>
+    <w:p>
+      <w:pPr>
+        <w:shd w:val="clear" w:color="auto" w:fill="FFFFFF"/>
+        <w:spacing w:before="100" w:beforeAutospacing="1" w:after="100" w:afterAutospacing="1" w:line="240" w:lineRule="auto"/>
+        <w:rPr>
+          <w:rFonts w:ascii="Helvetica" w:eastAsia="Times New Roman" w:hAnsi="Helvetica" w:cs="Helvetica"/>
+          <w:b/>
+          <w:bCs/>
+          <w:color w:val="2F5496" w:themeColor="accent1" w:themeShade="BF"/>
+          <w:sz w:val="28"/>
+          <w:szCs w:val="28"/>
+          <w:lang w:eastAsia="nl-NL"/>
+        </w:rPr>
+      </w:pPr>
+      <w:r>
+        <w:rPr>
+          <w:rFonts w:ascii="Helvetica" w:eastAsia="Times New Roman" w:hAnsi="Helvetica" w:cs="Helvetica"/>
+          <w:b/>
+          <w:bCs/>
+          <w:color w:val="2F5496" w:themeColor="accent1" w:themeShade="BF"/>
+          <w:sz w:val="28"/>
+          <w:szCs w:val="28"/>
+          <w:lang w:eastAsia="nl-NL"/>
+        </w:rPr>
         <w:lastRenderedPageBreak/>
         <w:t>Focusstrategie</w:t>
       </w:r>
-      <w:r>
-        <w:rPr>
-          <w:rFonts w:ascii="Helvetica" w:eastAsia="Times New Roman" w:hAnsi="Helvetica" w:cs="Helvetica"/>
-          <w:color w:val="2D3B45"/>
-          <w:sz w:val="24"/>
-          <w:szCs w:val="24"/>
-          <w:lang w:eastAsia="nl-NL"/>
-        </w:rPr>
-        <w:br/>
-      </w:r>
-      <w:r>
-        <w:rPr>
-          <w:rFonts w:ascii="Helvetica" w:eastAsia="Times New Roman" w:hAnsi="Helvetica" w:cs="Helvetica"/>
-          <w:color w:val="000000" w:themeColor="text1"/>
-          <w:sz w:val="24"/>
-          <w:szCs w:val="24"/>
-          <w:lang w:eastAsia="nl-NL"/>
-        </w:rPr>
-        <w:t>De route die de organisatie volgt om de doelstellingen te bereiken</w:t>
-      </w:r>
-      <w:r>
-        <w:rPr>
-          <w:rFonts w:ascii="Helvetica" w:eastAsia="Times New Roman" w:hAnsi="Helvetica" w:cs="Helvetica"/>
-          <w:color w:val="000000" w:themeColor="text1"/>
-          <w:sz w:val="24"/>
-          <w:szCs w:val="24"/>
-          <w:lang w:eastAsia="nl-NL"/>
-        </w:rPr>
-        <w:t>.</w:t>
-      </w:r>
-      <w:r>
-        <w:rPr>
-          <w:rFonts w:ascii="Helvetica" w:eastAsia="Times New Roman" w:hAnsi="Helvetica" w:cs="Helvetica"/>
-          <w:color w:val="000000" w:themeColor="text1"/>
-          <w:sz w:val="24"/>
-          <w:szCs w:val="24"/>
-          <w:lang w:eastAsia="nl-NL"/>
-        </w:rPr>
-        <w:br/>
-      </w:r>
-      <w:r>
-        <w:rPr>
-          <w:rFonts w:ascii="Helvetica" w:eastAsia="Times New Roman" w:hAnsi="Helvetica" w:cs="Helvetica"/>
-          <w:color w:val="000000" w:themeColor="text1"/>
-          <w:sz w:val="24"/>
-          <w:szCs w:val="24"/>
-          <w:lang w:eastAsia="nl-NL"/>
-        </w:rPr>
-        <w:br/>
-      </w:r>
-      <w:r>
+    </w:p>
+    <w:p>
+      <w:pPr>
+        <w:shd w:val="clear" w:color="auto" w:fill="FFFFFF"/>
+        <w:spacing w:before="100" w:beforeAutospacing="1" w:after="100" w:afterAutospacing="1" w:line="240" w:lineRule="auto"/>
+        <w:rPr>
+          <w:rFonts w:ascii="Helvetica" w:eastAsia="Times New Roman" w:hAnsi="Helvetica" w:cs="Helvetica"/>
+          <w:sz w:val="24"/>
+          <w:szCs w:val="24"/>
+          <w:lang w:eastAsia="nl-NL"/>
+        </w:rPr>
+      </w:pPr>
+      <w:r>
+        <w:rPr>
+          <w:rFonts w:ascii="Helvetica" w:eastAsia="Times New Roman" w:hAnsi="Helvetica" w:cs="Helvetica"/>
+          <w:sz w:val="24"/>
+          <w:szCs w:val="24"/>
+          <w:lang w:eastAsia="nl-NL"/>
+        </w:rPr>
+        <w:t>Focusstrategie betekent bij Steam dat zij zich richten op een marktsegment i.p.v. een hele doelgroep.</w:t>
+      </w:r>
+    </w:p>
+    <w:p>
+      <w:pPr>
+        <w:shd w:val="clear" w:color="auto" w:fill="FFFFFF"/>
+        <w:spacing w:before="100" w:beforeAutospacing="1" w:after="100" w:afterAutospacing="1" w:line="240" w:lineRule="auto"/>
+        <w:rPr>
+          <w:rStyle w:val="match"/>
+          <w:rFonts w:ascii="Helvetica" w:hAnsi="Helvetica" w:cs="Helvetica"/>
+          <w:sz w:val="24"/>
+          <w:szCs w:val="24"/>
+          <w:bdr w:val="none" w:sz="0" w:space="0" w:color="auto" w:frame="1"/>
+        </w:rPr>
+      </w:pPr>
+      <w:r>
+        <w:rPr>
+          <w:rStyle w:val="match"/>
+          <w:rFonts w:ascii="Helvetica" w:hAnsi="Helvetica" w:cs="Helvetica"/>
+          <w:sz w:val="24"/>
+          <w:szCs w:val="24"/>
+          <w:bdr w:val="none" w:sz="0" w:space="0" w:color="auto" w:frame="1"/>
+        </w:rPr>
+        <w:t xml:space="preserve">Daarnaast heeft het bedrijf een beter begrip van de situatie van de klant en kan daar beter op inspelen. Op deze manier is het onwaarschijnlijk dat klanten overstappen op concurrenten. </w:t>
+      </w:r>
+    </w:p>
+    <w:p>
+      <w:pPr>
+        <w:shd w:val="clear" w:color="auto" w:fill="FFFFFF"/>
+        <w:spacing w:before="100" w:beforeAutospacing="1" w:after="100" w:afterAutospacing="1" w:line="240" w:lineRule="auto"/>
+        <w:rPr>
+          <w:rStyle w:val="match"/>
+          <w:rFonts w:ascii="Helvetica" w:hAnsi="Helvetica" w:cs="Helvetica"/>
+          <w:sz w:val="24"/>
+          <w:szCs w:val="24"/>
+          <w:bdr w:val="none" w:sz="0" w:space="0" w:color="auto" w:frame="1"/>
+        </w:rPr>
+      </w:pPr>
+      <w:r>
+        <w:rPr>
+          <w:rStyle w:val="match"/>
+          <w:rFonts w:ascii="Helvetica" w:hAnsi="Helvetica" w:cs="Helvetica"/>
+          <w:sz w:val="24"/>
+          <w:szCs w:val="24"/>
+          <w:bdr w:val="none" w:sz="0" w:space="0" w:color="auto" w:frame="1"/>
+        </w:rPr>
+        <w:t>Ook is er sprake van ge</w:t>
+      </w:r>
+      <w:r>
+        <w:rPr>
+          <w:rStyle w:val="match"/>
+          <w:rFonts w:ascii="Helvetica" w:hAnsi="Helvetica" w:cs="Helvetica"/>
+          <w:sz w:val="24"/>
+          <w:szCs w:val="24"/>
+          <w:bdr w:val="none" w:sz="0" w:space="0" w:color="auto" w:frame="1"/>
+        </w:rPr>
+        <w:t xml:space="preserve">differentieerde focus. Door te focussen op differentiatie, levert het bedrijf een product of dienst in een </w:t>
+      </w:r>
+      <w:r>
+        <w:rPr>
+          <w:rStyle w:val="match"/>
+          <w:rFonts w:ascii="Helvetica" w:hAnsi="Helvetica" w:cs="Helvetica"/>
+          <w:sz w:val="24"/>
+          <w:szCs w:val="24"/>
+          <w:bdr w:val="none" w:sz="0" w:space="0" w:color="auto" w:frame="1"/>
+        </w:rPr>
+        <w:t>specifieke markt</w:t>
+      </w:r>
+      <w:r>
+        <w:rPr>
+          <w:rStyle w:val="match"/>
+          <w:rFonts w:ascii="Helvetica" w:hAnsi="Helvetica" w:cs="Helvetica"/>
+          <w:sz w:val="24"/>
+          <w:szCs w:val="24"/>
+          <w:bdr w:val="none" w:sz="0" w:space="0" w:color="auto" w:frame="1"/>
+        </w:rPr>
+        <w:t xml:space="preserve"> </w:t>
+      </w:r>
+      <w:r>
+        <w:rPr>
+          <w:rStyle w:val="match"/>
+          <w:rFonts w:ascii="Helvetica" w:hAnsi="Helvetica" w:cs="Helvetica"/>
+          <w:sz w:val="24"/>
+          <w:szCs w:val="24"/>
+          <w:bdr w:val="none" w:sz="0" w:space="0" w:color="auto" w:frame="1"/>
+        </w:rPr>
+        <w:t xml:space="preserve">en </w:t>
+      </w:r>
+      <w:r>
+        <w:rPr>
+          <w:rStyle w:val="match"/>
+          <w:rFonts w:ascii="Helvetica" w:hAnsi="Helvetica" w:cs="Helvetica"/>
+          <w:sz w:val="24"/>
+          <w:szCs w:val="24"/>
+          <w:bdr w:val="none" w:sz="0" w:space="0" w:color="auto" w:frame="1"/>
+        </w:rPr>
+        <w:t>onderschei</w:t>
+      </w:r>
+      <w:r>
+        <w:rPr>
+          <w:rStyle w:val="match"/>
+          <w:rFonts w:ascii="Helvetica" w:hAnsi="Helvetica" w:cs="Helvetica"/>
+          <w:sz w:val="24"/>
+          <w:szCs w:val="24"/>
+          <w:bdr w:val="none" w:sz="0" w:space="0" w:color="auto" w:frame="1"/>
+        </w:rPr>
+        <w:t xml:space="preserve">den die </w:t>
+      </w:r>
+      <w:r>
+        <w:rPr>
+          <w:rStyle w:val="match"/>
+          <w:rFonts w:ascii="Helvetica" w:hAnsi="Helvetica" w:cs="Helvetica"/>
+          <w:sz w:val="24"/>
+          <w:szCs w:val="24"/>
+          <w:bdr w:val="none" w:sz="0" w:space="0" w:color="auto" w:frame="1"/>
+        </w:rPr>
+        <w:t>zich</w:t>
+      </w:r>
+      <w:r>
+        <w:rPr>
+          <w:rStyle w:val="match"/>
+          <w:rFonts w:ascii="Helvetica" w:hAnsi="Helvetica" w:cs="Helvetica"/>
+          <w:sz w:val="24"/>
+          <w:szCs w:val="24"/>
+          <w:bdr w:val="none" w:sz="0" w:space="0" w:color="auto" w:frame="1"/>
+        </w:rPr>
+        <w:t xml:space="preserve"> door unieke eigenschappen. </w:t>
+      </w:r>
+    </w:p>
+    <w:p>
+      <w:pPr>
+        <w:shd w:val="clear" w:color="auto" w:fill="FFFFFF"/>
+        <w:spacing w:before="100" w:beforeAutospacing="1" w:after="100" w:afterAutospacing="1" w:line="240" w:lineRule="auto"/>
+        <w:rPr>
+          <w:rFonts w:ascii="Helvetica" w:hAnsi="Helvetica" w:cs="Helvetica"/>
+          <w:sz w:val="24"/>
+          <w:szCs w:val="24"/>
+        </w:rPr>
+      </w:pPr>
+      <w:r>
+        <w:rPr>
+          <w:rFonts w:ascii="Helvetica" w:hAnsi="Helvetica" w:cs="Helvetica"/>
+          <w:sz w:val="24"/>
+          <w:szCs w:val="24"/>
+        </w:rPr>
+        <w:t>Onder het model van ‘Treacy &amp; Wiersma’ valt Steam onder product leadership, want de focus ligt op innovatie en verbetering van een bestaand product.</w:t>
+      </w:r>
+    </w:p>
+    <w:p>
+      <w:pPr>
+        <w:shd w:val="clear" w:color="auto" w:fill="FFFFFF"/>
+        <w:spacing w:before="100" w:beforeAutospacing="1" w:after="100" w:afterAutospacing="1" w:line="240" w:lineRule="auto"/>
         <w:rPr>
           <w:rFonts w:ascii="Helvetica" w:hAnsi="Helvetica" w:cs="Helvetica"/>
           <w:color w:val="000000" w:themeColor="text1"/>
-          <w:sz w:val="24"/>
-          <w:szCs w:val="24"/>
-        </w:rPr>
-        <w:t>Bij focusstrategie richt de onderneming zich op één segment of niche, in plaats van op de gehele doelgroep. Middels deze focus kan de organisatie de afnemers van dat segment beter bedienen, omdat er meer aandacht en tijd aan hen wordt besteed. Daarnaast weet de onderneming beter wat er bij de afnemers speelt en kan daar beter op worden ingespeeld. Zo stappen de klanten minder snel over naar de concurrent.</w:t>
-      </w:r>
-    </w:p>
-    <w:p>
-      <w:pPr>
-        <w:shd w:val="clear" w:color="auto" w:fill="FFFFFF"/>
-        <w:spacing w:before="100" w:beforeAutospacing="1" w:after="100" w:afterAutospacing="1" w:line="240" w:lineRule="auto"/>
+          <w:sz w:val="18"/>
+          <w:szCs w:val="18"/>
+          <w:highlight w:val="lightGray"/>
+        </w:rPr>
+      </w:pPr>
+      <w:r>
+        <w:rPr>
+          <w:rFonts w:ascii="Helvetica" w:eastAsia="Times New Roman" w:hAnsi="Helvetica" w:cs="Helvetica"/>
+          <w:sz w:val="18"/>
+          <w:szCs w:val="18"/>
+          <w:lang w:eastAsia="nl-NL"/>
+        </w:rPr>
+        <w:t>Bron:</w:t>
+      </w:r>
+      <w:r>
         <w:rPr>
           <w:rFonts w:ascii="Helvetica" w:hAnsi="Helvetica" w:cs="Helvetica"/>
+          <w:sz w:val="18"/>
+          <w:szCs w:val="18"/>
+        </w:rPr>
+        <w:t xml:space="preserve"> </w:t>
+      </w:r>
+      <w:r>
+        <w:rPr>
+          <w:rFonts w:ascii="Helvetica" w:hAnsi="Helvetica" w:cs="Helvetica"/>
+          <w:sz w:val="18"/>
+          <w:szCs w:val="18"/>
+        </w:rPr>
+        <w:t>Linde, M. (2020). Focusstrategie volgens Michael Porter. Strategischmarketingplan.com. https://www.strategischmarketingplan.com/marketingstrategieen/focusstrategie/</w:t>
+      </w:r>
+      <w:r>
+        <w:rPr>
+          <w:rFonts w:ascii="Helvetica" w:eastAsia="Times New Roman" w:hAnsi="Helvetica" w:cs="Helvetica"/>
+          <w:sz w:val="18"/>
+          <w:szCs w:val="18"/>
+          <w:highlight w:val="lightGray"/>
+          <w:lang w:eastAsia="nl-NL"/>
+        </w:rPr>
+        <w:br/>
+      </w:r>
+      <w:r>
+        <w:rPr>
+          <w:rFonts w:ascii="Helvetica" w:eastAsia="Times New Roman" w:hAnsi="Helvetica" w:cs="Helvetica"/>
           <w:color w:val="000000" w:themeColor="text1"/>
-          <w:sz w:val="24"/>
-          <w:szCs w:val="24"/>
-        </w:rPr>
-      </w:pPr>
-      <w:r>
-        <w:rPr>
-          <w:rFonts w:ascii="Helvetica" w:hAnsi="Helvetica" w:cs="Helvetica"/>
-          <w:color w:val="000000" w:themeColor="text1"/>
-          <w:sz w:val="24"/>
-          <w:szCs w:val="24"/>
-        </w:rPr>
-        <w:t>Hierbij wordt gebruik gemaakt van de differentiatiefocus. Bij de differentiatiefocus b</w:t>
-      </w:r>
-      <w:r>
-        <w:rPr>
-          <w:rFonts w:ascii="Helvetica" w:hAnsi="Helvetica" w:cs="Helvetica"/>
-          <w:color w:val="000000" w:themeColor="text1"/>
-          <w:sz w:val="24"/>
-          <w:szCs w:val="24"/>
-        </w:rPr>
-        <w:t>iedt</w:t>
-      </w:r>
-      <w:r>
-        <w:rPr>
-          <w:rFonts w:ascii="Helvetica" w:hAnsi="Helvetica" w:cs="Helvetica"/>
-          <w:color w:val="000000" w:themeColor="text1"/>
-          <w:sz w:val="24"/>
-          <w:szCs w:val="24"/>
-        </w:rPr>
-        <w:t xml:space="preserve"> de onderneming</w:t>
-      </w:r>
-      <w:r>
-        <w:rPr>
-          <w:rFonts w:ascii="Helvetica" w:hAnsi="Helvetica" w:cs="Helvetica"/>
-          <w:color w:val="000000" w:themeColor="text1"/>
-          <w:sz w:val="24"/>
-          <w:szCs w:val="24"/>
-        </w:rPr>
-        <w:t xml:space="preserve"> een product of dienst aan in een nichemarkt en dat product of de dienst onderscheidt zich met unieke eigenschappen. </w:t>
-      </w:r>
-    </w:p>
-    <w:p>
-      <w:pPr>
-        <w:shd w:val="clear" w:color="auto" w:fill="FFFFFF"/>
-        <w:spacing w:before="100" w:beforeAutospacing="1" w:after="100" w:afterAutospacing="1" w:line="240" w:lineRule="auto"/>
-        <w:rPr>
-          <w:rFonts w:ascii="Helvetica" w:hAnsi="Helvetica" w:cs="Helvetica"/>
-          <w:color w:val="000000" w:themeColor="text1"/>
-          <w:sz w:val="24"/>
-          <w:szCs w:val="24"/>
-        </w:rPr>
-      </w:pPr>
-      <w:r>
-        <w:rPr>
-          <w:rFonts w:ascii="Helvetica" w:hAnsi="Helvetica" w:cs="Helvetica"/>
-          <w:color w:val="000000" w:themeColor="text1"/>
-          <w:sz w:val="24"/>
-          <w:szCs w:val="24"/>
-        </w:rPr>
-        <w:t xml:space="preserve">Onder het model van ‘Treacy &amp; Wiersma’ valt Steam onder </w:t>
-      </w:r>
-      <w:r>
-        <w:rPr>
-          <w:rFonts w:ascii="Helvetica" w:hAnsi="Helvetica" w:cs="Helvetica"/>
-          <w:color w:val="000000" w:themeColor="text1"/>
-          <w:sz w:val="24"/>
-          <w:szCs w:val="24"/>
-        </w:rPr>
-        <w:t>product leadership</w:t>
-      </w:r>
-      <w:r>
-        <w:rPr>
-          <w:rFonts w:ascii="Helvetica" w:hAnsi="Helvetica" w:cs="Helvetica"/>
-          <w:color w:val="000000" w:themeColor="text1"/>
-          <w:sz w:val="24"/>
-          <w:szCs w:val="24"/>
-        </w:rPr>
-        <w:t>, want de focus ligt op innovatie en verbetering van een bestaand product.</w:t>
+          <w:sz w:val="18"/>
+          <w:szCs w:val="18"/>
+          <w:highlight w:val="lightGray"/>
+          <w:lang w:eastAsia="nl-NL"/>
+        </w:rPr>
+        <w:br/>
       </w:r>
     </w:p>
     <w:p>
@@ -1750,16 +1803,14 @@
         </w:numPr>
         <w:rPr>
           <w:rFonts w:ascii="Helvetica" w:eastAsia="Times New Roman" w:hAnsi="Helvetica" w:cs="Helvetica"/>
-          <w:color w:val="2D3B45"/>
-          <w:sz w:val="24"/>
-          <w:szCs w:val="24"/>
-          <w:lang w:eastAsia="nl-NL"/>
-        </w:rPr>
-      </w:pPr>
-      <w:r>
-        <w:rPr>
-          <w:rFonts w:ascii="Helvetica" w:eastAsia="Times New Roman" w:hAnsi="Helvetica" w:cs="Helvetica"/>
-          <w:color w:val="2D3B45"/>
+          <w:sz w:val="24"/>
+          <w:szCs w:val="24"/>
+          <w:lang w:eastAsia="nl-NL"/>
+        </w:rPr>
+      </w:pPr>
+      <w:r>
+        <w:rPr>
+          <w:rFonts w:ascii="Helvetica" w:eastAsia="Times New Roman" w:hAnsi="Helvetica" w:cs="Helvetica"/>
           <w:sz w:val="24"/>
           <w:szCs w:val="24"/>
           <w:lang w:eastAsia="nl-NL"/>
@@ -1776,21 +1827,28 @@
         </w:numPr>
         <w:rPr>
           <w:rFonts w:ascii="Helvetica" w:eastAsia="Times New Roman" w:hAnsi="Helvetica" w:cs="Helvetica"/>
-          <w:color w:val="2D3B45"/>
-          <w:sz w:val="24"/>
-          <w:szCs w:val="24"/>
-          <w:lang w:eastAsia="nl-NL"/>
-        </w:rPr>
-      </w:pPr>
-      <w:r>
-        <w:rPr>
-          <w:rFonts w:ascii="Helvetica" w:eastAsia="Times New Roman" w:hAnsi="Helvetica" w:cs="Helvetica"/>
-          <w:color w:val="2D3B45"/>
-          <w:sz w:val="24"/>
-          <w:szCs w:val="24"/>
-          <w:lang w:eastAsia="nl-NL"/>
-        </w:rPr>
-        <w:t>Imago</w:t>
+          <w:sz w:val="24"/>
+          <w:szCs w:val="24"/>
+          <w:lang w:eastAsia="nl-NL"/>
+        </w:rPr>
+      </w:pPr>
+      <w:r>
+        <w:rPr>
+          <w:rFonts w:ascii="Helvetica" w:eastAsia="Times New Roman" w:hAnsi="Helvetica" w:cs="Helvetica"/>
+          <w:sz w:val="24"/>
+          <w:szCs w:val="24"/>
+          <w:lang w:eastAsia="nl-NL"/>
+        </w:rPr>
+        <w:t>Games/</w:t>
+      </w:r>
+      <w:r>
+        <w:rPr>
+          <w:rFonts w:ascii="Helvetica" w:eastAsia="Times New Roman" w:hAnsi="Helvetica" w:cs="Helvetica"/>
+          <w:sz w:val="24"/>
+          <w:szCs w:val="24"/>
+          <w:lang w:eastAsia="nl-NL"/>
+        </w:rPr>
+        <w:t>Software</w:t>
       </w:r>
     </w:p>
     <w:p>
@@ -1802,21 +1860,19 @@
         </w:numPr>
         <w:rPr>
           <w:rFonts w:ascii="Helvetica" w:eastAsia="Times New Roman" w:hAnsi="Helvetica" w:cs="Helvetica"/>
-          <w:color w:val="2D3B45"/>
-          <w:sz w:val="24"/>
-          <w:szCs w:val="24"/>
-          <w:lang w:eastAsia="nl-NL"/>
-        </w:rPr>
-      </w:pPr>
-      <w:r>
-        <w:rPr>
-          <w:rFonts w:ascii="Helvetica" w:eastAsia="Times New Roman" w:hAnsi="Helvetica" w:cs="Helvetica"/>
-          <w:color w:val="2D3B45"/>
-          <w:sz w:val="24"/>
-          <w:szCs w:val="24"/>
-          <w:lang w:eastAsia="nl-NL"/>
-        </w:rPr>
-        <w:t xml:space="preserve">Actueel </w:t>
+          <w:sz w:val="24"/>
+          <w:szCs w:val="24"/>
+          <w:lang w:eastAsia="nl-NL"/>
+        </w:rPr>
+      </w:pPr>
+      <w:r>
+        <w:rPr>
+          <w:rFonts w:ascii="Helvetica" w:eastAsia="Times New Roman" w:hAnsi="Helvetica" w:cs="Helvetica"/>
+          <w:sz w:val="24"/>
+          <w:szCs w:val="24"/>
+          <w:lang w:eastAsia="nl-NL"/>
+        </w:rPr>
+        <w:t>Diensten</w:t>
       </w:r>
     </w:p>
     <w:p>
@@ -1828,21 +1884,19 @@
         </w:numPr>
         <w:rPr>
           <w:rFonts w:ascii="Helvetica" w:eastAsia="Times New Roman" w:hAnsi="Helvetica" w:cs="Helvetica"/>
-          <w:color w:val="2D3B45"/>
-          <w:sz w:val="24"/>
-          <w:szCs w:val="24"/>
-          <w:lang w:eastAsia="nl-NL"/>
-        </w:rPr>
-      </w:pPr>
-      <w:r>
-        <w:rPr>
-          <w:rFonts w:ascii="Helvetica" w:eastAsia="Times New Roman" w:hAnsi="Helvetica" w:cs="Helvetica"/>
-          <w:color w:val="2D3B45"/>
-          <w:sz w:val="24"/>
-          <w:szCs w:val="24"/>
-          <w:lang w:eastAsia="nl-NL"/>
-        </w:rPr>
-        <w:t>Innovatie</w:t>
+          <w:sz w:val="24"/>
+          <w:szCs w:val="24"/>
+          <w:lang w:eastAsia="nl-NL"/>
+        </w:rPr>
+      </w:pPr>
+      <w:r>
+        <w:rPr>
+          <w:rFonts w:ascii="Helvetica" w:eastAsia="Times New Roman" w:hAnsi="Helvetica" w:cs="Helvetica"/>
+          <w:sz w:val="24"/>
+          <w:szCs w:val="24"/>
+          <w:lang w:eastAsia="nl-NL"/>
+        </w:rPr>
+        <w:t>Imago</w:t>
       </w:r>
     </w:p>
     <w:p>
@@ -1854,21 +1908,19 @@
         </w:numPr>
         <w:rPr>
           <w:rFonts w:ascii="Helvetica" w:eastAsia="Times New Roman" w:hAnsi="Helvetica" w:cs="Helvetica"/>
-          <w:color w:val="2D3B45"/>
-          <w:sz w:val="24"/>
-          <w:szCs w:val="24"/>
-          <w:lang w:eastAsia="nl-NL"/>
-        </w:rPr>
-      </w:pPr>
-      <w:r>
-        <w:rPr>
-          <w:rFonts w:ascii="Helvetica" w:eastAsia="Times New Roman" w:hAnsi="Helvetica" w:cs="Helvetica"/>
-          <w:color w:val="2D3B45"/>
-          <w:sz w:val="24"/>
-          <w:szCs w:val="24"/>
-          <w:lang w:eastAsia="nl-NL"/>
-        </w:rPr>
-        <w:t>Ontwikkelaars</w:t>
+          <w:sz w:val="24"/>
+          <w:szCs w:val="24"/>
+          <w:lang w:eastAsia="nl-NL"/>
+        </w:rPr>
+      </w:pPr>
+      <w:r>
+        <w:rPr>
+          <w:rFonts w:ascii="Helvetica" w:eastAsia="Times New Roman" w:hAnsi="Helvetica" w:cs="Helvetica"/>
+          <w:sz w:val="24"/>
+          <w:szCs w:val="24"/>
+          <w:lang w:eastAsia="nl-NL"/>
+        </w:rPr>
+        <w:t xml:space="preserve">Actueel </w:t>
       </w:r>
     </w:p>
     <w:p>
@@ -1880,16 +1932,62 @@
         </w:numPr>
         <w:rPr>
           <w:rFonts w:ascii="Helvetica" w:eastAsia="Times New Roman" w:hAnsi="Helvetica" w:cs="Helvetica"/>
-          <w:color w:val="2D3B45"/>
-          <w:sz w:val="24"/>
-          <w:szCs w:val="24"/>
-          <w:lang w:eastAsia="nl-NL"/>
-        </w:rPr>
-      </w:pPr>
-      <w:r>
-        <w:rPr>
-          <w:rFonts w:ascii="Helvetica" w:eastAsia="Times New Roman" w:hAnsi="Helvetica" w:cs="Helvetica"/>
-          <w:color w:val="2D3B45"/>
+          <w:sz w:val="24"/>
+          <w:szCs w:val="24"/>
+          <w:lang w:eastAsia="nl-NL"/>
+        </w:rPr>
+      </w:pPr>
+      <w:r>
+        <w:rPr>
+          <w:rFonts w:ascii="Helvetica" w:eastAsia="Times New Roman" w:hAnsi="Helvetica" w:cs="Helvetica"/>
+          <w:sz w:val="24"/>
+          <w:szCs w:val="24"/>
+          <w:lang w:eastAsia="nl-NL"/>
+        </w:rPr>
+        <w:t>Innovatie</w:t>
+      </w:r>
+    </w:p>
+    <w:p>
+      <w:pPr>
+        <w:pStyle w:val="Lijstalinea"/>
+        <w:numPr>
+          <w:ilvl w:val="0"/>
+          <w:numId w:val="4"/>
+        </w:numPr>
+        <w:rPr>
+          <w:rFonts w:ascii="Helvetica" w:eastAsia="Times New Roman" w:hAnsi="Helvetica" w:cs="Helvetica"/>
+          <w:sz w:val="24"/>
+          <w:szCs w:val="24"/>
+          <w:lang w:eastAsia="nl-NL"/>
+        </w:rPr>
+      </w:pPr>
+      <w:r>
+        <w:rPr>
+          <w:rFonts w:ascii="Helvetica" w:eastAsia="Times New Roman" w:hAnsi="Helvetica" w:cs="Helvetica"/>
+          <w:sz w:val="24"/>
+          <w:szCs w:val="24"/>
+          <w:lang w:eastAsia="nl-NL"/>
+        </w:rPr>
+        <w:t>Ontwikkelaars</w:t>
+      </w:r>
+    </w:p>
+    <w:p>
+      <w:pPr>
+        <w:pStyle w:val="Lijstalinea"/>
+        <w:numPr>
+          <w:ilvl w:val="0"/>
+          <w:numId w:val="4"/>
+        </w:numPr>
+        <w:rPr>
+          <w:rFonts w:ascii="Helvetica" w:eastAsia="Times New Roman" w:hAnsi="Helvetica" w:cs="Helvetica"/>
+          <w:sz w:val="24"/>
+          <w:szCs w:val="24"/>
+          <w:lang w:eastAsia="nl-NL"/>
+        </w:rPr>
+      </w:pPr>
+      <w:r>
+        <w:rPr>
+          <w:rFonts w:ascii="Helvetica" w:eastAsia="Times New Roman" w:hAnsi="Helvetica" w:cs="Helvetica"/>
           <w:sz w:val="24"/>
           <w:szCs w:val="24"/>
           <w:lang w:eastAsia="nl-NL"/>
@@ -1903,23 +2001,44 @@
         <w:ind w:left="360"/>
         <w:rPr>
           <w:rFonts w:ascii="Helvetica" w:eastAsia="Times New Roman" w:hAnsi="Helvetica" w:cs="Helvetica"/>
+          <w:sz w:val="24"/>
+          <w:szCs w:val="24"/>
+          <w:lang w:eastAsia="nl-NL"/>
+        </w:rPr>
+      </w:pPr>
+    </w:p>
+    <w:p>
+      <w:pPr>
+        <w:rPr>
+          <w:rFonts w:ascii="Helvetica" w:eastAsia="Times New Roman" w:hAnsi="Helvetica" w:cs="Helvetica"/>
           <w:color w:val="2D3B45"/>
           <w:sz w:val="24"/>
           <w:szCs w:val="24"/>
           <w:lang w:eastAsia="nl-NL"/>
         </w:rPr>
       </w:pPr>
-    </w:p>
-    <w:p>
-      <w:pPr>
-        <w:rPr>
-          <w:rFonts w:ascii="Helvetica" w:eastAsia="Times New Roman" w:hAnsi="Helvetica" w:cs="Helvetica"/>
+      <w:r>
+        <w:rPr>
+          <w:rFonts w:ascii="Helvetica" w:eastAsia="Times New Roman" w:hAnsi="Helvetica" w:cs="Helvetica"/>
+          <w:b/>
+          <w:bCs/>
           <w:color w:val="2D3B45"/>
           <w:sz w:val="24"/>
           <w:szCs w:val="24"/>
           <w:lang w:eastAsia="nl-NL"/>
         </w:rPr>
-      </w:pPr>
+        <w:t>Klanten:</w:t>
+      </w:r>
+      <w:r>
+        <w:rPr>
+          <w:rFonts w:ascii="Helvetica" w:eastAsia="Times New Roman" w:hAnsi="Helvetica" w:cs="Helvetica"/>
+          <w:color w:val="2D3B45"/>
+          <w:sz w:val="24"/>
+          <w:szCs w:val="24"/>
+          <w:lang w:eastAsia="nl-NL"/>
+        </w:rPr>
+        <w:t xml:space="preserve"> </w:t>
+      </w:r>
     </w:p>
     <w:p>
       <w:pPr>
@@ -2050,7 +2169,6 @@
           <w:noProof/>
           <w:lang w:val="en-US"/>
         </w:rPr>
-        <w:lastRenderedPageBreak/>
         <w:drawing>
           <wp:anchor distT="0" distB="0" distL="114300" distR="114300" simplePos="0" relativeHeight="251664384" behindDoc="0" locked="0" layoutInCell="1" allowOverlap="1" wp14:anchorId="628554CD" wp14:editId="22CFF1E0">
             <wp:simplePos x="0" y="0"/>
@@ -2075,7 +2193,7 @@
                     <pic:cNvPicPr/>
                   </pic:nvPicPr>
                   <pic:blipFill>
-                    <a:blip r:embed="rId9">
+                    <a:blip r:embed="rId10">
                       <a:extLst>
                         <a:ext uri="{28A0092B-C50C-407E-A947-70E740481C1C}">
                           <a14:useLocalDpi xmlns:a14="http://schemas.microsoft.com/office/drawing/2010/main" val="0"/>
@@ -2140,7 +2258,7 @@
                     <pic:cNvPicPr/>
                   </pic:nvPicPr>
                   <pic:blipFill>
-                    <a:blip r:embed="rId10" cstate="print">
+                    <a:blip r:embed="rId11" cstate="print">
                       <a:extLst>
                         <a:ext uri="{28A0092B-C50C-407E-A947-70E740481C1C}">
                           <a14:useLocalDpi xmlns:a14="http://schemas.microsoft.com/office/drawing/2010/main" val="0"/>
@@ -3848,7 +3966,17 @@
           <w:szCs w:val="20"/>
           <w:lang w:eastAsia="nl-NL"/>
         </w:rPr>
-        <w:t xml:space="preserve"> omdat de efficiency van het bedrijf gedeeltelijk ligt bij het personeel. Daardoor valt het personeel onder </w:t>
+        <w:t xml:space="preserve"> omdat de efficiency van het bedrijf </w:t>
+      </w:r>
+      <w:r>
+        <w:rPr>
+          <w:rFonts w:ascii="Helvetica" w:eastAsia="Times New Roman" w:hAnsi="Helvetica" w:cs="Helvetica"/>
+          <w:sz w:val="20"/>
+          <w:szCs w:val="20"/>
+          <w:lang w:eastAsia="nl-NL"/>
+        </w:rPr>
+        <w:lastRenderedPageBreak/>
+        <w:t xml:space="preserve">gedeeltelijk ligt bij het personeel. Daardoor valt het personeel onder </w:t>
       </w:r>
       <w:r>
         <w:rPr>
@@ -3911,7 +4039,6 @@
           <w:szCs w:val="20"/>
           <w:lang w:eastAsia="nl-NL"/>
         </w:rPr>
-        <w:lastRenderedPageBreak/>
         <w:t xml:space="preserve">Critici: </w:t>
       </w:r>
       <w:r>
@@ -4318,14 +4445,12 @@
         <w:spacing w:before="100" w:beforeAutospacing="1" w:after="100" w:afterAutospacing="1" w:line="240" w:lineRule="auto"/>
         <w:rPr>
           <w:rFonts w:ascii="Helvetica" w:eastAsia="Times New Roman" w:hAnsi="Helvetica" w:cs="Helvetica"/>
-          <w:color w:val="2D3B45"/>
-          <w:lang w:eastAsia="nl-NL"/>
-        </w:rPr>
-      </w:pPr>
-      <w:r>
-        <w:rPr>
-          <w:rFonts w:ascii="Helvetica" w:eastAsia="Times New Roman" w:hAnsi="Helvetica" w:cs="Helvetica"/>
-          <w:color w:val="2D3B45"/>
+          <w:lang w:eastAsia="nl-NL"/>
+        </w:rPr>
+      </w:pPr>
+      <w:r>
+        <w:rPr>
+          <w:rFonts w:ascii="Helvetica" w:eastAsia="Times New Roman" w:hAnsi="Helvetica" w:cs="Helvetica"/>
           <w:lang w:eastAsia="nl-NL"/>
         </w:rPr>
         <w:t xml:space="preserve">Chaim: Klanten en </w:t>
@@ -4333,7 +4458,6 @@
       <w:r>
         <w:rPr>
           <w:rFonts w:ascii="Helvetica" w:eastAsia="Times New Roman" w:hAnsi="Helvetica" w:cs="Helvetica"/>
-          <w:color w:val="2D3B45"/>
           <w:lang w:eastAsia="nl-NL"/>
         </w:rPr>
         <w:t>ontwikkelaars</w:t>
@@ -4341,7 +4465,6 @@
       <w:r>
         <w:rPr>
           <w:rFonts w:ascii="Helvetica" w:eastAsia="Times New Roman" w:hAnsi="Helvetica" w:cs="Helvetica"/>
-          <w:color w:val="2D3B45"/>
           <w:lang w:eastAsia="nl-NL"/>
         </w:rPr>
         <w:t xml:space="preserve"> (classificatie en analyse)</w:t>
@@ -4349,33 +4472,14 @@
       <w:r>
         <w:rPr>
           <w:rFonts w:ascii="Helvetica" w:eastAsia="Times New Roman" w:hAnsi="Helvetica" w:cs="Helvetica"/>
-          <w:color w:val="2D3B45"/>
           <w:lang w:eastAsia="nl-NL"/>
         </w:rPr>
         <w:br/>
-      </w:r>
-      <w:proofErr w:type="spellStart"/>
-      <w:r>
-        <w:rPr>
-          <w:rFonts w:ascii="Helvetica" w:eastAsia="Times New Roman" w:hAnsi="Helvetica" w:cs="Helvetica"/>
-          <w:color w:val="2D3B45"/>
-          <w:lang w:eastAsia="nl-NL"/>
-        </w:rPr>
-        <w:t>Cemil</w:t>
-      </w:r>
-      <w:proofErr w:type="spellEnd"/>
-      <w:r>
-        <w:rPr>
-          <w:rFonts w:ascii="Helvetica" w:eastAsia="Times New Roman" w:hAnsi="Helvetica" w:cs="Helvetica"/>
-          <w:color w:val="2D3B45"/>
-          <w:lang w:eastAsia="nl-NL"/>
-        </w:rPr>
-        <w:t xml:space="preserve">: </w:t>
-      </w:r>
-      <w:r>
-        <w:rPr>
-          <w:rFonts w:ascii="Helvetica" w:eastAsia="Times New Roman" w:hAnsi="Helvetica" w:cs="Helvetica"/>
-          <w:color w:val="2D3B45"/>
+        <w:t xml:space="preserve">Cemil: </w:t>
+      </w:r>
+      <w:r>
+        <w:rPr>
+          <w:rFonts w:ascii="Helvetica" w:eastAsia="Times New Roman" w:hAnsi="Helvetica" w:cs="Helvetica"/>
           <w:lang w:eastAsia="nl-NL"/>
         </w:rPr>
         <w:t>Eigenaren</w:t>
@@ -4383,7 +4487,6 @@
       <w:r>
         <w:rPr>
           <w:rFonts w:ascii="Helvetica" w:eastAsia="Times New Roman" w:hAnsi="Helvetica" w:cs="Helvetica"/>
-          <w:color w:val="2D3B45"/>
           <w:lang w:eastAsia="nl-NL"/>
         </w:rPr>
         <w:t xml:space="preserve"> en concurrent</w:t>
@@ -4391,7 +4494,6 @@
       <w:r>
         <w:rPr>
           <w:rFonts w:ascii="Helvetica" w:eastAsia="Times New Roman" w:hAnsi="Helvetica" w:cs="Helvetica"/>
-          <w:color w:val="2D3B45"/>
           <w:lang w:eastAsia="nl-NL"/>
         </w:rPr>
         <w:t>en</w:t>
@@ -4399,7 +4501,6 @@
       <w:r>
         <w:rPr>
           <w:rFonts w:ascii="Helvetica" w:eastAsia="Times New Roman" w:hAnsi="Helvetica" w:cs="Helvetica"/>
-          <w:color w:val="2D3B45"/>
           <w:lang w:eastAsia="nl-NL"/>
         </w:rPr>
         <w:t xml:space="preserve"> (classificatie en analyse)</w:t>
@@ -4407,7 +4508,6 @@
       <w:r>
         <w:rPr>
           <w:rFonts w:ascii="Helvetica" w:eastAsia="Times New Roman" w:hAnsi="Helvetica" w:cs="Helvetica"/>
-          <w:color w:val="2D3B45"/>
           <w:lang w:eastAsia="nl-NL"/>
         </w:rPr>
         <w:br/>
@@ -4416,7 +4516,6 @@
       <w:r>
         <w:rPr>
           <w:rFonts w:ascii="Helvetica" w:eastAsia="Times New Roman" w:hAnsi="Helvetica" w:cs="Helvetica"/>
-          <w:color w:val="2D3B45"/>
           <w:lang w:eastAsia="nl-NL"/>
         </w:rPr>
         <w:t>critici</w:t>
@@ -4424,7 +4523,6 @@
       <w:r>
         <w:rPr>
           <w:rFonts w:ascii="Helvetica" w:eastAsia="Times New Roman" w:hAnsi="Helvetica" w:cs="Helvetica"/>
-          <w:color w:val="2D3B45"/>
           <w:lang w:eastAsia="nl-NL"/>
         </w:rPr>
         <w:t xml:space="preserve"> (classificatie en analyse)</w:t>
@@ -4432,7 +4530,6 @@
       <w:r>
         <w:rPr>
           <w:rFonts w:ascii="Helvetica" w:eastAsia="Times New Roman" w:hAnsi="Helvetica" w:cs="Helvetica"/>
-          <w:color w:val="2D3B45"/>
           <w:lang w:eastAsia="nl-NL"/>
         </w:rPr>
         <w:br/>
@@ -4441,7 +4538,6 @@
       <w:r>
         <w:rPr>
           <w:rFonts w:ascii="Helvetica" w:eastAsia="Times New Roman" w:hAnsi="Helvetica" w:cs="Helvetica"/>
-          <w:color w:val="2D3B45"/>
           <w:lang w:eastAsia="nl-NL"/>
         </w:rPr>
         <w:br/>
@@ -4449,7 +4545,6 @@
       <w:r>
         <w:rPr>
           <w:rFonts w:ascii="Helvetica" w:eastAsia="Times New Roman" w:hAnsi="Helvetica" w:cs="Helvetica"/>
-          <w:color w:val="2D3B45"/>
           <w:lang w:eastAsia="nl-NL"/>
         </w:rPr>
         <w:br/>
@@ -5851,6 +5946,11 @@
       <w:lang w:eastAsia="nl-NL"/>
     </w:rPr>
   </w:style>
+  <w:style w:type="character" w:customStyle="1" w:styleId="match">
+    <w:name w:val="match"/>
+    <w:basedOn w:val="Standaardalinea-lettertype"/>
+    <w:rsid w:val="002F6A30"/>
+  </w:style>
 </w:styles>
 </file>
 
@@ -6160,10 +6260,22 @@
 </CoverPageProperties>
 </file>
 
+<file path=customXml/item2.xml><?xml version="1.0" encoding="utf-8"?>
+<b:Sources xmlns:b="http://schemas.openxmlformats.org/officeDocument/2006/bibliography" xmlns="http://schemas.openxmlformats.org/officeDocument/2006/bibliography" SelectedStyle="\APASixthEditionOfficeOnline.xsl" StyleName="APA" Version="6"/>
+</file>
+
 <file path=customXml/itemProps1.xml><?xml version="1.0" encoding="utf-8"?>
 <ds:datastoreItem xmlns:ds="http://schemas.openxmlformats.org/officeDocument/2006/customXml" ds:itemID="{55AF091B-3C7A-41E3-B477-F2FDAA23CFDA}">
   <ds:schemaRefs>
     <ds:schemaRef ds:uri="http://schemas.microsoft.com/office/2006/coverPageProps"/>
   </ds:schemaRefs>
 </ds:datastoreItem>
+</file>
+
+<file path=customXml/itemProps2.xml><?xml version="1.0" encoding="utf-8"?>
+<ds:datastoreItem xmlns:ds="http://schemas.openxmlformats.org/officeDocument/2006/customXml" ds:itemID="{293F3587-9AF8-4C09-AABF-84BB2ABC3CFD}">
+  <ds:schemaRefs>
+    <ds:schemaRef ds:uri="http://schemas.openxmlformats.org/officeDocument/2006/bibliography"/>
+  </ds:schemaRefs>
+</ds:datastoreItem>
 </file>
</xml_diff>